<commit_message>
Added workshop presentation and updated labs
</commit_message>
<xml_diff>
--- a/AMIS-Workshop-Introduction-NodeJS-May2017.docx
+++ b/AMIS-Workshop-Introduction-NodeJS-May2017.docx
@@ -29,52 +29,60 @@
     </w:p>
     <w:p>
       <w:r>
-        <w:t xml:space="preserve">In this hands-on, you will get going with Node.js. You will walk through some of the basics – running your first node application (hello world!), working with the file system and other core modules and with some packages downloaded through </w:t>
-      </w:r>
-      <w:proofErr w:type="spellStart"/>
-      <w:r>
-        <w:t>npm</w:t>
-      </w:r>
-      <w:proofErr w:type="spellEnd"/>
+        <w:t>In this hands-on, you will get going with Node.js. You will walk through some of the basics – running your first node application (hello world!), working with the file system and other core modules and with some packages downloaded through npm.</w:t>
+      </w:r>
+    </w:p>
+    <w:p>
+      <w:r>
+        <w:t>Then we step it up a little with some practices around http. You will create a simple static file server as well as some programs that handle more interesting http requests, similar to Java servlets. We look at making http call outs from the Node.js program in addition to listening and responding to incoming calls.</w:t>
+      </w:r>
+    </w:p>
+    <w:p>
+      <w:r>
+        <w:t>Then we introduce the Express framework – the more or less de facto standard web application framework for Node.js applications that serve UI or API oriented applications. We will look at the implementation of simple REST API.</w:t>
+      </w:r>
+    </w:p>
+    <w:p>
+      <w:r>
+        <w:t>One example of a rich client web application that can be served from Node.js is the Oracle JET application that you will work on a little. Note that similar applications, for example based on Angular2 or other frameworks, can run from Node.js just as easily.</w:t>
+      </w:r>
+    </w:p>
+    <w:p>
+      <w:r>
+        <w:t xml:space="preserve">Somewhat more advanced topics are </w:t>
+      </w:r>
+      <w:r>
+        <w:t xml:space="preserve">included </w:t>
+      </w:r>
+      <w:r>
+        <w:t xml:space="preserve">as bonus practices, </w:t>
+      </w:r>
+      <w:r>
+        <w:t xml:space="preserve">such as sending emails, gathering user input from the command line, implement server to client push with server sent events. We look </w:t>
+      </w:r>
+      <w:r>
+        <w:t xml:space="preserve">at </w:t>
+      </w:r>
+      <w:r>
+        <w:t xml:space="preserve">asynchronous programming and callback challenges and introduce </w:t>
+      </w:r>
+      <w:r>
+        <w:t xml:space="preserve">new language features such as promises and generators and mechanisms for parallel processing (the latter applied in an artist api that </w:t>
+      </w:r>
+      <w:r>
+        <w:t>provides enriched artist information by leveraging APIs from Spotify)</w:t>
+      </w:r>
       <w:r>
         <w:t>.</w:t>
       </w:r>
-    </w:p>
-    <w:p>
-      <w:r>
-        <w:t>Then we step it up a little with some practices around http. You will create a simple static file server as well as some programs that handle more interesting http requests, similar to Java servlets. We look at making http call outs from the Node.js program in addition to listening and responding to incoming calls.</w:t>
-      </w:r>
-    </w:p>
-    <w:p>
-      <w:r>
-        <w:t>Then we introduce the Express framework – the more or less de facto standard web application framework for Node.js applications that serve UI or API oriented applications. We will look at the implementation of simple REST API.</w:t>
-      </w:r>
-    </w:p>
-    <w:p>
-      <w:r>
-        <w:t>One example of a rich client web application that can be served from Node.js is the Oracle JET application that you will work on a little. Note that similar applications, for example based on Angular2 or other frameworks, can run from Node.js just as easily.</w:t>
-      </w:r>
-    </w:p>
-    <w:p>
-      <w:r>
-        <w:t xml:space="preserve">Somewhat more advanced topics are suggested as bonus practices, looking at new language features such as promises and generators and mechanisms for parallel processing (the latter applied in an artist </w:t>
-      </w:r>
-      <w:proofErr w:type="spellStart"/>
-      <w:r>
-        <w:t>api</w:t>
-      </w:r>
-      <w:proofErr w:type="spellEnd"/>
-      <w:r>
-        <w:t xml:space="preserve"> that </w:t>
-      </w:r>
-      <w:r>
-        <w:t>provides enriched artist information by leveraging APIs from Spotify)</w:t>
-      </w:r>
-      <w:r>
-        <w:t>.</w:t>
-      </w:r>
-      <w:r>
-        <w:t xml:space="preserve"> We also discuss the Node Oracle DB Database Driver for Node.js; this driver allows us to access an Oracle Database from a Node.js program, similar to the way JDBC allows us to access a database from Java applications.</w:t>
+      <w:r>
+        <w:t xml:space="preserve"> We also discuss the </w:t>
+      </w:r>
+      <w:r>
+        <w:t xml:space="preserve">interaction between Node and NoSQL Database MongoDB. After briefly touching upon using Node in Docker Containers, we also look at the Node driver for </w:t>
+      </w:r>
+      <w:r>
+        <w:t>Oracle DB Database Driver; this driver allows us to access an Oracle Database from a Node.js program, similar to the way JDBC allows us to access a database from Java applications.</w:t>
       </w:r>
       <w:r>
         <w:t xml:space="preserve"> </w:t>
@@ -244,15 +252,7 @@
     </w:p>
     <w:p>
       <w:r>
-        <w:t xml:space="preserve">A third way to go is to use a prebuilt Virtual Machine image. One source for such images is </w:t>
-      </w:r>
-      <w:proofErr w:type="spellStart"/>
-      <w:r>
-        <w:t>Bitnami</w:t>
-      </w:r>
-      <w:proofErr w:type="spellEnd"/>
-      <w:r>
-        <w:t xml:space="preserve">: </w:t>
+        <w:t xml:space="preserve">A third way to go is to use a prebuilt Virtual Machine image. One source for such images is Bitnami: </w:t>
       </w:r>
       <w:hyperlink r:id="rId10" w:history="1">
         <w:r>
@@ -280,15 +280,7 @@
     <w:p>
       <w:r>
         <w:lastRenderedPageBreak/>
-        <w:t xml:space="preserve">A fourth option of working with Node.js is in a Cloud environment, such as Google App Engine, Azure, </w:t>
-      </w:r>
-      <w:proofErr w:type="spellStart"/>
-      <w:r>
-        <w:t>Heroku</w:t>
-      </w:r>
-      <w:proofErr w:type="spellEnd"/>
-      <w:r>
-        <w:t xml:space="preserve">, AWS and Oracle Application Container Cloud. Given the light weight nature of node.js you will be able to use the “free tier” resources in most cases. </w:t>
+        <w:t xml:space="preserve">A fourth option of working with Node.js is in a Cloud environment, such as Google App Engine, Azure, Heroku, AWS and Oracle Application Container Cloud. Given the light weight nature of node.js you will be able to use the “free tier” resources in most cases. </w:t>
       </w:r>
     </w:p>
     <w:p>
@@ -310,28 +302,12 @@
     </w:p>
     <w:p>
       <w:r>
-        <w:t xml:space="preserve">In section 7 of this hands-on document are we going to be (optionally) using a </w:t>
-      </w:r>
-      <w:proofErr w:type="spellStart"/>
-      <w:r>
-        <w:t>Pre Built</w:t>
-      </w:r>
-      <w:proofErr w:type="spellEnd"/>
-      <w:r>
-        <w:t xml:space="preserve"> VM – for Oracle Database development. You can skip ahead to that section, read how to get this VM installed and running and how to configure it for using Node.js and use that VM as your Node.js development environment.</w:t>
-      </w:r>
-    </w:p>
-    <w:p>
-      <w:r>
-        <w:t xml:space="preserve">Editing Node programs can be done in any text editor. Some editors are ‘Node aware’ – that means they can format Node code, check the syntax of the code and even run and debug the code. A popular editor for developing Node programs is Visual Studio Code from Microsoft – free, open source, available on Windows, </w:t>
-      </w:r>
-      <w:proofErr w:type="spellStart"/>
-      <w:r>
-        <w:t>MacOS</w:t>
-      </w:r>
-      <w:proofErr w:type="spellEnd"/>
-      <w:r>
-        <w:t xml:space="preserve"> and Linux. For this workshop, I suggest that you download and install Visual Studio Code – from </w:t>
+        <w:t>In section 7 of this hands-on document are we going to be (optionally) using a Pre Built VM – for Oracle Database development. You can skip ahead to that section, read how to get this VM installed and running and how to configure it for using Node.js and use that VM as your Node.js development environment.</w:t>
+      </w:r>
+    </w:p>
+    <w:p>
+      <w:r>
+        <w:t xml:space="preserve">Editing Node programs can be done in any text editor. Some editors are ‘Node aware’ – that means they can format Node code, check the syntax of the code and even run and debug the code. A popular editor for developing Node programs is Visual Studio Code from Microsoft – free, open source, available on Windows, MacOS and Linux. For this workshop, I suggest that you download and install Visual Studio Code – from </w:t>
       </w:r>
       <w:hyperlink r:id="rId12" w:history="1">
         <w:r>
@@ -565,23 +541,7 @@
         </w:numPr>
       </w:pPr>
       <w:r>
-        <w:t xml:space="preserve">Scheduling functions for delayed and possibly periodic execution is easily done in JavaScript and therefore in Node applications. Using </w:t>
-      </w:r>
-      <w:proofErr w:type="spellStart"/>
-      <w:r>
-        <w:t>setTimeout</w:t>
-      </w:r>
-      <w:proofErr w:type="spellEnd"/>
-      <w:r>
-        <w:t xml:space="preserve">() and </w:t>
-      </w:r>
-      <w:proofErr w:type="spellStart"/>
-      <w:r>
-        <w:t>setInterval</w:t>
-      </w:r>
-      <w:proofErr w:type="spellEnd"/>
-      <w:r>
-        <w:t>(), a reference to function is associated with a time period expressed in milliseconds to schedule the execution of the function. Check out hello-world-7a.js for examples.</w:t>
+        <w:t>Scheduling functions for delayed and possibly periodic execution is easily done in JavaScript and therefore in Node applications. Using setTimeout() and setInterval(), a reference to function is associated with a time period expressed in milliseconds to schedule the execution of the function. Check out hello-world-7a.js for examples.</w:t>
       </w:r>
       <w:r>
         <w:br/>
@@ -649,29 +609,8 @@
       </w:r>
       <w:r>
         <w:br/>
-        <w:t xml:space="preserve">node hello-world-8.js </w:t>
-      </w:r>
-      <w:proofErr w:type="spellStart"/>
-      <w:r>
-        <w:t>kwik</w:t>
-      </w:r>
-      <w:proofErr w:type="spellEnd"/>
-      <w:r>
-        <w:t xml:space="preserve"> </w:t>
-      </w:r>
-      <w:proofErr w:type="spellStart"/>
-      <w:r>
-        <w:t>kwek</w:t>
-      </w:r>
-      <w:proofErr w:type="spellEnd"/>
-      <w:r>
-        <w:t xml:space="preserve"> </w:t>
-      </w:r>
-      <w:proofErr w:type="spellStart"/>
-      <w:r>
-        <w:t>kwak</w:t>
-      </w:r>
-      <w:proofErr w:type="spellEnd"/>
+        <w:t>node hello-world-8.js kwik kwek kwak</w:t>
+      </w:r>
       <w:r>
         <w:br/>
       </w:r>
@@ -686,85 +625,17 @@
         <w:br/>
         <w:t xml:space="preserve">Now take (another) look at the code. In the </w:t>
       </w:r>
-      <w:proofErr w:type="spellStart"/>
       <w:r>
         <w:t>args.forEach</w:t>
       </w:r>
-      <w:proofErr w:type="spellEnd"/>
-      <w:r>
-        <w:t xml:space="preserve">() call, for each program argument there is a function registered through </w:t>
-      </w:r>
-      <w:proofErr w:type="spellStart"/>
-      <w:r>
-        <w:t>setTimeOut</w:t>
-      </w:r>
-      <w:proofErr w:type="spellEnd"/>
-      <w:r>
-        <w:t xml:space="preserve"> to be executed at a later point in time. The function to be executed – when the timeout happens – is returned from </w:t>
-      </w:r>
-      <w:proofErr w:type="spellStart"/>
+      <w:r>
+        <w:t xml:space="preserve">() call, for each program argument there is a function registered through setTimeOut to be executed at a later point in time. The function to be executed – when the timeout happens – is returned from </w:t>
+      </w:r>
       <w:r>
         <w:t>getGreeter</w:t>
       </w:r>
-      <w:proofErr w:type="spellEnd"/>
-      <w:r>
-        <w:t xml:space="preserve">(). For </w:t>
-      </w:r>
-      <w:proofErr w:type="spellStart"/>
-      <w:r>
-        <w:t>forEach</w:t>
-      </w:r>
-      <w:proofErr w:type="spellEnd"/>
-      <w:r>
-        <w:t xml:space="preserve">() invokes </w:t>
-      </w:r>
-      <w:proofErr w:type="spellStart"/>
-      <w:r>
-        <w:t>getGreeter</w:t>
-      </w:r>
-      <w:proofErr w:type="spellEnd"/>
-      <w:r>
-        <w:t xml:space="preserve">() to return a function and registers that function with </w:t>
-      </w:r>
-      <w:proofErr w:type="spellStart"/>
-      <w:r>
-        <w:t>setTimeOut</w:t>
-      </w:r>
-      <w:proofErr w:type="spellEnd"/>
-      <w:r>
-        <w:t xml:space="preserve">(). Note however that </w:t>
-      </w:r>
-      <w:proofErr w:type="spellStart"/>
-      <w:r>
-        <w:t>getGreeter</w:t>
-      </w:r>
-      <w:proofErr w:type="spellEnd"/>
-      <w:r>
-        <w:t xml:space="preserve">() does not just return a function: it returns a functions with a reference to the local </w:t>
-      </w:r>
-      <w:proofErr w:type="spellStart"/>
-      <w:r>
-        <w:t>toGreet</w:t>
-      </w:r>
-      <w:proofErr w:type="spellEnd"/>
-      <w:r>
-        <w:t xml:space="preserve"> variable. And here we have the closure: the combination of the function – a reference to the function defined in </w:t>
-      </w:r>
-      <w:proofErr w:type="spellStart"/>
-      <w:r>
-        <w:t>var</w:t>
-      </w:r>
-      <w:proofErr w:type="spellEnd"/>
-      <w:r>
-        <w:t xml:space="preserve"> g – and its context: the variable </w:t>
-      </w:r>
-      <w:proofErr w:type="spellStart"/>
-      <w:r>
-        <w:t>toGreet</w:t>
-      </w:r>
-      <w:proofErr w:type="spellEnd"/>
-      <w:r>
-        <w:t xml:space="preserve"> at the time of returning the capture.</w:t>
+      <w:r>
+        <w:t>(). For forEach() invokes getGreeter() to return a function and registers that function with setTimeOut(). Note however that getGreeter() does not just return a function: it returns a functions with a reference to the local toGreet variable. And here we have the closure: the combination of the function – a reference to the function defined in var g – and its context: the variable toGreet at the time of returning the capture.</w:t>
       </w:r>
       <w:r>
         <w:br/>
@@ -772,22 +643,7 @@
       <w:r>
         <w:lastRenderedPageBreak/>
         <w:br/>
-      </w:r>
-      <w:proofErr w:type="spellStart"/>
-      <w:r>
-        <w:t>getGreeter</w:t>
-      </w:r>
-      <w:proofErr w:type="spellEnd"/>
-      <w:r>
-        <w:t xml:space="preserve">() is invoked for each command line argument. This results in a distinct capture for each of these arguments, with distinct values for the </w:t>
-      </w:r>
-      <w:proofErr w:type="spellStart"/>
-      <w:r>
-        <w:t>toGreet</w:t>
-      </w:r>
-      <w:proofErr w:type="spellEnd"/>
-      <w:r>
-        <w:t xml:space="preserve"> variable, part of the closure.</w:t>
+        <w:t>getGreeter() is invoked for each command line argument. This results in a distinct capture for each of these arguments, with distinct values for the toGreet variable, part of the closure.</w:t>
       </w:r>
       <w:r>
         <w:br/>
@@ -805,6 +661,54 @@
         </w:numPr>
       </w:pPr>
       <w:r>
+        <w:t xml:space="preserve">The program hello-world-8a.js does the same thing as hello-world-8.js, except that the code is organized differently. The program leverages a module, referred to as </w:t>
+      </w:r>
+      <w:r>
+        <w:rPr>
+          <w:i/>
+        </w:rPr>
+        <w:t>greeter</w:t>
+      </w:r>
+      <w:r>
+        <w:t xml:space="preserve"> and imported from the file greeter-module.js.</w:t>
+      </w:r>
+      <w:r>
+        <w:br/>
+      </w:r>
+      <w:r>
+        <w:br/>
+        <w:t>Check how the functionality in the file greeter-module.js is exposed – and what is not exposed. Verify how in hello-world-8a.js we get access to what is exposed by the module.</w:t>
+      </w:r>
+      <w:r>
+        <w:br/>
+      </w:r>
+      <w:r>
+        <w:br/>
+        <w:t>Remove the call to the localPrivateFunction(). Add a function welcomeAll() to the greeter-module.js file. Have this function write a single line to the console, to welcome everyone: ‘Welcome y’all!’. Expose this function from the module.</w:t>
+      </w:r>
+      <w:r>
+        <w:br/>
+      </w:r>
+      <w:r>
+        <w:br/>
+        <w:t>Invoke this new function welcomeAll() to hello_world-8a.js.</w:t>
+      </w:r>
+      <w:r>
+        <w:br/>
+      </w:r>
+      <w:r>
+        <w:br/>
+      </w:r>
+    </w:p>
+    <w:p>
+      <w:pPr>
+        <w:pStyle w:val="ListParagraph"/>
+        <w:numPr>
+          <w:ilvl w:val="0"/>
+          <w:numId w:val="5"/>
+        </w:numPr>
+      </w:pPr>
+      <w:r>
         <w:t>A small additional step:</w:t>
       </w:r>
       <w:r>
@@ -822,29 +726,8 @@
       <w:r>
         <w:br/>
       </w:r>
-      <w:proofErr w:type="spellStart"/>
-      <w:r>
-        <w:t>var</w:t>
-      </w:r>
-      <w:proofErr w:type="spellEnd"/>
-      <w:r>
-        <w:t xml:space="preserve"> </w:t>
-      </w:r>
-      <w:proofErr w:type="spellStart"/>
-      <w:r>
-        <w:t>util</w:t>
-      </w:r>
-      <w:proofErr w:type="spellEnd"/>
-      <w:r>
-        <w:t xml:space="preserve"> = require('</w:t>
-      </w:r>
-      <w:proofErr w:type="spellStart"/>
-      <w:r>
-        <w:t>util</w:t>
-      </w:r>
-      <w:proofErr w:type="spellEnd"/>
-      <w:r>
-        <w:t>');</w:t>
+      <w:r>
+        <w:t>var util = require('util');</w:t>
       </w:r>
       <w:r>
         <w:br/>
@@ -853,24 +736,14 @@
         <w:br/>
         <w:t xml:space="preserve">we can now make use of the functionality in the core module </w:t>
       </w:r>
-      <w:proofErr w:type="spellStart"/>
       <w:r>
         <w:rPr>
           <w:i/>
         </w:rPr>
         <w:t>util</w:t>
       </w:r>
-      <w:proofErr w:type="spellEnd"/>
-      <w:r>
-        <w:t xml:space="preserve"> in the program. Examples are: util.log and </w:t>
-      </w:r>
-      <w:proofErr w:type="spellStart"/>
-      <w:r>
-        <w:t>util.format</w:t>
-      </w:r>
-      <w:proofErr w:type="spellEnd"/>
-      <w:r>
-        <w:t>.</w:t>
+      <w:r>
+        <w:t xml:space="preserve"> in the program. Examples are: util.log and util.format.</w:t>
       </w:r>
       <w:r>
         <w:br/>
@@ -931,29 +804,8 @@
         <w:t>file-writer</w:t>
       </w:r>
       <w:r>
-        <w:t xml:space="preserve">.js </w:t>
-      </w:r>
-      <w:proofErr w:type="spellStart"/>
-      <w:r>
-        <w:t>kwik</w:t>
-      </w:r>
-      <w:proofErr w:type="spellEnd"/>
-      <w:r>
-        <w:t xml:space="preserve"> </w:t>
-      </w:r>
-      <w:proofErr w:type="spellStart"/>
-      <w:r>
-        <w:t>kwek</w:t>
-      </w:r>
-      <w:proofErr w:type="spellEnd"/>
-      <w:r>
-        <w:t xml:space="preserve"> </w:t>
-      </w:r>
-      <w:proofErr w:type="spellStart"/>
-      <w:r>
-        <w:t>kwak</w:t>
-      </w:r>
-      <w:proofErr w:type="spellEnd"/>
+        <w:t>.js kwik kwek kwak</w:t>
+      </w:r>
     </w:p>
     <w:p>
       <w:r>
@@ -1014,23 +866,7 @@
         </w:r>
       </w:hyperlink>
       <w:r>
-        <w:t xml:space="preserve"> from your browser, CURL, </w:t>
-      </w:r>
-      <w:proofErr w:type="spellStart"/>
-      <w:r>
-        <w:t>wget</w:t>
-      </w:r>
-      <w:proofErr w:type="spellEnd"/>
-      <w:r>
-        <w:t xml:space="preserve">, </w:t>
-      </w:r>
-      <w:proofErr w:type="spellStart"/>
-      <w:r>
-        <w:t>SoapUI</w:t>
-      </w:r>
-      <w:proofErr w:type="spellEnd"/>
-      <w:r>
-        <w:t>, Postman or any other HTTP speaking tool.</w:t>
+        <w:t xml:space="preserve"> from your browser, CURL, wget, SoapUI, Postman or any other HTTP speaking tool.</w:t>
       </w:r>
       <w:r>
         <w:br/>
@@ -1398,15 +1234,7 @@
         <w:t>part3-express</w:t>
       </w:r>
       <w:r>
-        <w:t xml:space="preserve"> directory, please use </w:t>
-      </w:r>
-      <w:proofErr w:type="spellStart"/>
-      <w:r>
-        <w:t>npm</w:t>
-      </w:r>
-      <w:proofErr w:type="spellEnd"/>
-      <w:r>
-        <w:t xml:space="preserve"> to install three packages, like this</w:t>
+        <w:t xml:space="preserve"> directory, please use npm to install three packages, like this</w:t>
       </w:r>
       <w:r>
         <w:t xml:space="preserve"> – or skip to the section just below the next figure</w:t>
@@ -1419,51 +1247,22 @@
       </w:r>
       <w:r>
         <w:br/>
-      </w:r>
-      <w:proofErr w:type="spellStart"/>
-      <w:r>
-        <w:t>npm</w:t>
-      </w:r>
-      <w:proofErr w:type="spellEnd"/>
-      <w:r>
-        <w:t xml:space="preserve"> install express</w:t>
-      </w:r>
-      <w:r>
-        <w:br/>
-      </w:r>
-      <w:proofErr w:type="spellStart"/>
-      <w:r>
-        <w:t>npm</w:t>
-      </w:r>
-      <w:proofErr w:type="spellEnd"/>
-      <w:r>
-        <w:t xml:space="preserve"> install body-parser</w:t>
-      </w:r>
-      <w:r>
-        <w:br/>
-      </w:r>
-      <w:proofErr w:type="spellStart"/>
-      <w:r>
-        <w:t>npm</w:t>
-      </w:r>
-      <w:proofErr w:type="spellEnd"/>
-      <w:r>
-        <w:t xml:space="preserve"> install serve-static</w:t>
-      </w:r>
-      <w:r>
-        <w:br/>
-      </w:r>
-      <w:r>
-        <w:br/>
-        <w:t xml:space="preserve">After you have executed these three installation steps, verify that a subfolder </w:t>
-      </w:r>
-      <w:proofErr w:type="spellStart"/>
-      <w:r>
-        <w:t>node_modules</w:t>
-      </w:r>
-      <w:proofErr w:type="spellEnd"/>
-      <w:r>
-        <w:t xml:space="preserve"> was created. Inspect the contents of this folder.</w:t>
+        <w:t>npm install express</w:t>
+      </w:r>
+      <w:r>
+        <w:br/>
+        <w:t>npm install body-parser</w:t>
+      </w:r>
+      <w:r>
+        <w:br/>
+        <w:t>npm install serve-static</w:t>
+      </w:r>
+      <w:r>
+        <w:br/>
+      </w:r>
+      <w:r>
+        <w:br/>
+        <w:t>After you have executed these three installation steps, verify that a subfolder node_modules was created. Inspect the contents of this folder.</w:t>
       </w:r>
       <w:r>
         <w:br/>
@@ -1523,53 +1322,14 @@
       </w:r>
       <w:r>
         <w:br/>
-      </w:r>
-      <w:proofErr w:type="spellStart"/>
-      <w:r>
-        <w:t>npm</w:t>
-      </w:r>
-      <w:proofErr w:type="spellEnd"/>
-      <w:r>
-        <w:t xml:space="preserve"> install</w:t>
-      </w:r>
-      <w:r>
-        <w:br/>
-      </w:r>
-      <w:r>
-        <w:br/>
-        <w:t xml:space="preserve">The </w:t>
-      </w:r>
-      <w:proofErr w:type="spellStart"/>
-      <w:r>
-        <w:t>npm</w:t>
-      </w:r>
-      <w:proofErr w:type="spellEnd"/>
-      <w:r>
-        <w:t xml:space="preserve"> tool would have inspected the </w:t>
-      </w:r>
-      <w:proofErr w:type="spellStart"/>
-      <w:r>
-        <w:t>package.json</w:t>
-      </w:r>
-      <w:proofErr w:type="spellEnd"/>
-      <w:r>
-        <w:t xml:space="preserve"> file in your current directory, would have found three dependencies and installed those dependencies. Note that  you can use </w:t>
-      </w:r>
-      <w:proofErr w:type="spellStart"/>
-      <w:r>
-        <w:t>npm</w:t>
-      </w:r>
-      <w:proofErr w:type="spellEnd"/>
-      <w:r>
-        <w:t xml:space="preserve"> install in combination with a </w:t>
-      </w:r>
-      <w:proofErr w:type="spellStart"/>
-      <w:r>
-        <w:t>package.json</w:t>
-      </w:r>
-      <w:proofErr w:type="spellEnd"/>
-      <w:r>
-        <w:t xml:space="preserve"> file at any time to refresh the dependencies and bring in the latest (allowed) versions of these packages.</w:t>
+        <w:t>npm install</w:t>
+      </w:r>
+      <w:r>
+        <w:br/>
+      </w:r>
+      <w:r>
+        <w:br/>
+        <w:t>The npm tool would have inspected the package.json file in your current directory, would have found three dependencies and installed those dependencies. Note that  you can use npm install in combination with a package.json file at any time to refresh the dependencies and bring in the latest (allowed) versions of these packages.</w:t>
       </w:r>
       <w:r>
         <w:br/>
@@ -1894,15 +1654,7 @@
         <w:t>departments</w:t>
       </w:r>
       <w:r>
-        <w:t>, when the application is started.  Handler functions are registered with Express for GET requests to the URL paths /departments and /departments/:</w:t>
-      </w:r>
-      <w:proofErr w:type="spellStart"/>
-      <w:r>
-        <w:t>departmentId</w:t>
-      </w:r>
-      <w:proofErr w:type="spellEnd"/>
-      <w:r>
-        <w:t>. The functions perform simple yet effective actions in response to requests.</w:t>
+        <w:t>, when the application is started.  Handler functions are registered with Express for GET requests to the URL paths /departments and /departments/:departmentId. The functions perform simple yet effective actions in response to requests.</w:t>
       </w:r>
       <w:r>
         <w:br/>
@@ -1923,15 +1675,7 @@
         <w:t xml:space="preserve">Try to extend express-5.js in the following way: GET requests for the URL path /time should return a response with the current time. Hint: a string representation of the current time can be created using </w:t>
       </w:r>
       <w:r>
-        <w:t>new Date().</w:t>
-      </w:r>
-      <w:proofErr w:type="spellStart"/>
-      <w:r>
-        <w:t>toUTCString</w:t>
-      </w:r>
-      <w:proofErr w:type="spellEnd"/>
-      <w:r>
-        <w:t>()</w:t>
+        <w:t>new Date().toUTCString()</w:t>
       </w:r>
       <w:r>
         <w:t>).</w:t>
@@ -2026,15 +1770,7 @@
         </w:numPr>
       </w:pPr>
       <w:r>
-        <w:t xml:space="preserve">Express-7.js adds the </w:t>
-      </w:r>
-      <w:proofErr w:type="spellStart"/>
-      <w:r>
-        <w:t>departmentdetails</w:t>
-      </w:r>
-      <w:proofErr w:type="spellEnd"/>
-      <w:r>
-        <w:t xml:space="preserve"> resource – accessible at </w:t>
+        <w:t xml:space="preserve">Express-7.js adds the departmentdetails resource – accessible at </w:t>
       </w:r>
       <w:r>
         <w:t>http://127.0.0.1:3000/departmentdetails/DEPARTMENT_ID</w:t>
@@ -2109,14 +1845,12 @@
       <w:r>
         <w:t xml:space="preserve"> the data for </w:t>
       </w:r>
-      <w:proofErr w:type="spellStart"/>
       <w:r>
         <w:rPr>
           <w:i/>
         </w:rPr>
         <w:t>departmentdetails</w:t>
       </w:r>
-      <w:proofErr w:type="spellEnd"/>
       <w:r>
         <w:t xml:space="preserve"> come from? </w:t>
       </w:r>
@@ -2140,15 +1874,7 @@
       </w:r>
       <w:r>
         <w:br/>
-        <w:t>- see how the final response is created (</w:t>
-      </w:r>
-      <w:proofErr w:type="spellStart"/>
-      <w:r>
-        <w:t>res.send</w:t>
-      </w:r>
-      <w:proofErr w:type="spellEnd"/>
-      <w:r>
-        <w:t>(</w:t>
+        <w:t>- see how the final response is created (res.send(</w:t>
       </w:r>
       <w:r>
         <w:t>Java Script record)</w:t>
@@ -2222,23 +1948,7 @@
     </w:p>
     <w:p>
       <w:r>
-        <w:t xml:space="preserve">Rich client web applications do their work in the client – the web browser. The role of the middle tier is reduced for these applications to exposing APIs (REST/JSON) that the rich client application can make use of. The middle tier can also add what is sometimes called </w:t>
-      </w:r>
-      <w:proofErr w:type="spellStart"/>
-      <w:r>
-        <w:t>mBaaS</w:t>
-      </w:r>
-      <w:proofErr w:type="spellEnd"/>
-      <w:r>
-        <w:t xml:space="preserve"> – Mobile Backend as a Service – to handle various features that mobile apps benefit from (device management, </w:t>
-      </w:r>
-      <w:proofErr w:type="spellStart"/>
-      <w:r>
-        <w:t>proxying</w:t>
-      </w:r>
-      <w:proofErr w:type="spellEnd"/>
-      <w:r>
-        <w:t xml:space="preserve">, analytics, caching, push notification, authentication,..). Some of these mechanisms may be useful for ‘regular’ [rich client] web applications to. </w:t>
+        <w:t xml:space="preserve">Rich client web applications do their work in the client – the web browser. The role of the middle tier is reduced for these applications to exposing APIs (REST/JSON) that the rich client application can make use of. The middle tier can also add what is sometimes called mBaaS – Mobile Backend as a Service – to handle various features that mobile apps benefit from (device management, proxying, analytics, caching, push notification, authentication,..). Some of these mechanisms may be useful for ‘regular’ [rich client] web applications to. </w:t>
       </w:r>
     </w:p>
     <w:p>
@@ -2269,40 +1979,18 @@
         </w:numPr>
       </w:pPr>
       <w:r>
-        <w:t xml:space="preserve">Create a new directory part4. Navigate to that directory in the command line [terminal]. Install express and express-generator using </w:t>
-      </w:r>
-      <w:proofErr w:type="spellStart"/>
-      <w:r>
-        <w:t>npm</w:t>
-      </w:r>
-      <w:proofErr w:type="spellEnd"/>
-      <w:r>
-        <w:t>:</w:t>
-      </w:r>
-      <w:r>
-        <w:br/>
-      </w:r>
-      <w:r>
-        <w:br/>
-      </w:r>
-      <w:proofErr w:type="spellStart"/>
-      <w:r>
-        <w:t>npm</w:t>
-      </w:r>
-      <w:proofErr w:type="spellEnd"/>
-      <w:r>
-        <w:t xml:space="preserve"> install express</w:t>
-      </w:r>
-      <w:r>
-        <w:br/>
-      </w:r>
-      <w:proofErr w:type="spellStart"/>
-      <w:r>
-        <w:t>npm</w:t>
-      </w:r>
-      <w:proofErr w:type="spellEnd"/>
-      <w:r>
-        <w:t xml:space="preserve"> install express-generator –g</w:t>
+        <w:t>Create a new directory part4. Navigate to that directory in the command line [terminal]. Install express and express-generator using npm:</w:t>
+      </w:r>
+      <w:r>
+        <w:br/>
+      </w:r>
+      <w:r>
+        <w:br/>
+        <w:t>npm install express</w:t>
+      </w:r>
+      <w:r>
+        <w:br/>
+        <w:t>npm install express-generator –g</w:t>
       </w:r>
       <w:r>
         <w:br/>
@@ -2429,14 +2117,7 @@
       </w:r>
       <w:r>
         <w:br/>
-      </w:r>
-      <w:proofErr w:type="spellStart"/>
-      <w:r>
-        <w:t>npm</w:t>
-      </w:r>
-      <w:proofErr w:type="spellEnd"/>
-      <w:r>
-        <w:t xml:space="preserve"> install</w:t>
+        <w:t>npm install</w:t>
       </w:r>
       <w:r>
         <w:br/>
@@ -2512,15 +2193,7 @@
       </w:r>
       <w:r>
         <w:br/>
-        <w:t xml:space="preserve">SET DEBUG=jet-on-node:* &amp; </w:t>
-      </w:r>
-      <w:proofErr w:type="spellStart"/>
-      <w:r>
-        <w:t>npm</w:t>
-      </w:r>
-      <w:proofErr w:type="spellEnd"/>
-      <w:r>
-        <w:t xml:space="preserve"> start</w:t>
+        <w:t>SET DEBUG=jet-on-node:* &amp; npm start</w:t>
       </w:r>
       <w:r>
         <w:br/>
@@ -2597,15 +2270,7 @@
         </w:numPr>
       </w:pPr>
       <w:r>
-        <w:t xml:space="preserve">We will now add Oracle JET – using the </w:t>
-      </w:r>
-      <w:proofErr w:type="spellStart"/>
-      <w:r>
-        <w:t>quickstart</w:t>
-      </w:r>
-      <w:proofErr w:type="spellEnd"/>
-      <w:r>
-        <w:t xml:space="preserve"> application. </w:t>
+        <w:t xml:space="preserve">We will now add Oracle JET – using the quickstart application. </w:t>
       </w:r>
       <w:r>
         <w:t xml:space="preserve">Details, downloads and documentation on JET are available from Oracle Technology Network: </w:t>
@@ -2821,21 +2486,8 @@
         <w:t>part4\</w:t>
       </w:r>
       <w:r>
-        <w:t>jet-on-node\public\</w:t>
-      </w:r>
-      <w:proofErr w:type="spellStart"/>
-      <w:r>
-        <w:t>js</w:t>
-      </w:r>
-      <w:proofErr w:type="spellEnd"/>
-      <w:r>
-        <w:t>\</w:t>
-      </w:r>
-      <w:proofErr w:type="spellStart"/>
-      <w:r>
-        <w:t>viewModels</w:t>
-      </w:r>
-      <w:proofErr w:type="spellEnd"/>
+        <w:t>jet-on-node\public\js\viewModels</w:t>
+      </w:r>
       <w:r>
         <w:br/>
         <w:t xml:space="preserve">- copy or move hrm.html from the workshop folder part4-JET to </w:t>
@@ -2844,27 +2496,11 @@
         <w:t>part4\</w:t>
       </w:r>
       <w:r>
-        <w:t>jet-on-node\public\</w:t>
-      </w:r>
-      <w:proofErr w:type="spellStart"/>
-      <w:r>
-        <w:t>js</w:t>
-      </w:r>
-      <w:proofErr w:type="spellEnd"/>
-      <w:r>
-        <w:t>\views</w:t>
-      </w:r>
-      <w:r>
-        <w:br/>
-        <w:t xml:space="preserve">- copy or move </w:t>
-      </w:r>
-      <w:proofErr w:type="spellStart"/>
-      <w:r>
-        <w:t>departments.json</w:t>
-      </w:r>
-      <w:proofErr w:type="spellEnd"/>
-      <w:r>
-        <w:t xml:space="preserve"> from the workshop folder part4-JET to </w:t>
+        <w:t>jet-on-node\public\js\views</w:t>
+      </w:r>
+      <w:r>
+        <w:br/>
+        <w:t xml:space="preserve">- copy or move departments.json from the workshop folder part4-JET to </w:t>
       </w:r>
       <w:r>
         <w:t>part4\</w:t>
@@ -2882,13 +2518,8 @@
         <w:t>part4\</w:t>
       </w:r>
       <w:r>
-        <w:t>jet-on-node\public\</w:t>
-      </w:r>
-      <w:proofErr w:type="spellStart"/>
-      <w:r>
-        <w:t>js</w:t>
-      </w:r>
-      <w:proofErr w:type="spellEnd"/>
+        <w:t>jet-on-node\public\js</w:t>
+      </w:r>
       <w:r>
         <w:t xml:space="preserve"> to make it look like main.js in workshop folder part4-JET (see instructions below)</w:t>
       </w:r>
@@ -2900,13 +2531,8 @@
         <w:t>part4\</w:t>
       </w:r>
       <w:r>
-        <w:t>jet-on-node\public\</w:t>
-      </w:r>
-      <w:proofErr w:type="spellStart"/>
-      <w:r>
-        <w:t>js</w:t>
-      </w:r>
-      <w:proofErr w:type="spellEnd"/>
+        <w:t>jet-on-node\public\js</w:t>
+      </w:r>
       <w:r>
         <w:t xml:space="preserve"> to make it look like header.js in workshop folder part4-JET (see instructions below)</w:t>
       </w:r>
@@ -2977,26 +2603,16 @@
         <w:t xml:space="preserve">In </w:t>
       </w:r>
       <w:r>
-        <w:t>part4\jet-on-node\public\</w:t>
-      </w:r>
-      <w:proofErr w:type="spellStart"/>
-      <w:r>
-        <w:t>js</w:t>
-      </w:r>
-      <w:proofErr w:type="spellEnd"/>
+        <w:t>part4\jet-on-node\public\js</w:t>
+      </w:r>
       <w:r>
         <w:t>\</w:t>
       </w:r>
       <w:r>
         <w:t xml:space="preserve">main.js, you need two add </w:t>
       </w:r>
-      <w:proofErr w:type="spellStart"/>
-      <w:r>
-        <w:t>òne</w:t>
-      </w:r>
-      <w:proofErr w:type="spellEnd"/>
-      <w:r>
-        <w:t xml:space="preserve"> small section</w:t>
+      <w:r>
+        <w:t>òne small section</w:t>
       </w:r>
       <w:r>
         <w:t xml:space="preserve"> of code, to add a new HRM tab.  </w:t>
@@ -3016,30 +2632,14 @@
         <w:pStyle w:val="ListParagraph"/>
       </w:pPr>
       <w:r>
-        <w:t>'</w:t>
-      </w:r>
-      <w:proofErr w:type="spellStart"/>
-      <w:r>
-        <w:t>hrm</w:t>
-      </w:r>
-      <w:proofErr w:type="spellEnd"/>
-      <w:r>
-        <w:t>': {label: 'HRM'},</w:t>
-      </w:r>
-      <w:r>
-        <w:br/>
-      </w:r>
-      <w:r>
-        <w:br/>
-        <w:t xml:space="preserve">in the definition of </w:t>
-      </w:r>
-      <w:proofErr w:type="spellStart"/>
-      <w:r>
-        <w:t>router.configure</w:t>
-      </w:r>
-      <w:proofErr w:type="spellEnd"/>
-      <w:r>
-        <w:t>:</w:t>
+        <w:t>'hrm': {label: 'HRM'},</w:t>
+      </w:r>
+      <w:r>
+        <w:br/>
+      </w:r>
+      <w:r>
+        <w:br/>
+        <w:t>in the definition of router.configure:</w:t>
       </w:r>
       <w:r>
         <w:br/>
@@ -3094,21 +2694,8 @@
         <w:t xml:space="preserve">In file </w:t>
       </w:r>
       <w:r>
-        <w:t>jet-on-node\public\</w:t>
-      </w:r>
-      <w:proofErr w:type="spellStart"/>
-      <w:r>
-        <w:t>js</w:t>
-      </w:r>
-      <w:proofErr w:type="spellEnd"/>
-      <w:r>
-        <w:t>\</w:t>
-      </w:r>
-      <w:proofErr w:type="spellStart"/>
-      <w:r>
-        <w:t>viewModels</w:t>
-      </w:r>
-      <w:proofErr w:type="spellEnd"/>
+        <w:t>jet-on-node\public\js\viewModels</w:t>
+      </w:r>
       <w:r>
         <w:t>\</w:t>
       </w:r>
@@ -3131,15 +2718,7 @@
         <w:t>false</w:t>
       </w:r>
       <w:r>
-        <w:t xml:space="preserve"> for the third element in the </w:t>
-      </w:r>
-      <w:proofErr w:type="spellStart"/>
-      <w:r>
-        <w:t>appNavData</w:t>
-      </w:r>
-      <w:proofErr w:type="spellEnd"/>
-      <w:r>
-        <w:t xml:space="preserve"> array:</w:t>
+        <w:t xml:space="preserve"> for the third element in the appNavData array:</w:t>
       </w:r>
     </w:p>
     <w:p>
@@ -3196,13 +2775,8 @@
         <w:br/>
         <w:t xml:space="preserve">Finally, in app.js – the Node.js application itself – we need to add support for the REST API, by adding these two lines, just under </w:t>
       </w:r>
-      <w:proofErr w:type="spellStart"/>
-      <w:r>
-        <w:t>var</w:t>
-      </w:r>
-      <w:proofErr w:type="spellEnd"/>
-      <w:r>
-        <w:t xml:space="preserve"> app = express();</w:t>
+      <w:r>
+        <w:t>var app = express();</w:t>
       </w:r>
       <w:r>
         <w:t xml:space="preserve"> :</w:t>
@@ -3212,57 +2786,11 @@
       </w:r>
       <w:r>
         <w:br/>
-      </w:r>
-      <w:proofErr w:type="spellStart"/>
-      <w:r>
-        <w:t>var</w:t>
-      </w:r>
-      <w:proofErr w:type="spellEnd"/>
-      <w:r>
-        <w:t xml:space="preserve"> departments  = </w:t>
-      </w:r>
-      <w:proofErr w:type="spellStart"/>
-      <w:r>
-        <w:t>JSON.parse</w:t>
-      </w:r>
-      <w:proofErr w:type="spellEnd"/>
-      <w:r>
-        <w:t>(require('fs').</w:t>
-      </w:r>
-      <w:proofErr w:type="spellStart"/>
-      <w:r>
-        <w:t>readFileSync</w:t>
-      </w:r>
-      <w:proofErr w:type="spellEnd"/>
-      <w:r>
-        <w:t>('</w:t>
-      </w:r>
-      <w:proofErr w:type="spellStart"/>
-      <w:r>
-        <w:t>departments.json</w:t>
-      </w:r>
-      <w:proofErr w:type="spellEnd"/>
-      <w:r>
-        <w:t>', 'utf8'));</w:t>
-      </w:r>
-      <w:r>
-        <w:br/>
-      </w:r>
-      <w:proofErr w:type="spellStart"/>
-      <w:r>
-        <w:t>app.get</w:t>
-      </w:r>
-      <w:proofErr w:type="spellEnd"/>
-      <w:r>
-        <w:t>('/departments', function (</w:t>
-      </w:r>
-      <w:proofErr w:type="spellStart"/>
-      <w:r>
-        <w:t>req</w:t>
-      </w:r>
-      <w:proofErr w:type="spellEnd"/>
-      <w:r>
-        <w:t xml:space="preserve">, res) { //process </w:t>
+        <w:t>var departments  = JSON.parse(require('fs').readFileSync('departments.json', 'utf8'));</w:t>
+      </w:r>
+      <w:r>
+        <w:br/>
+        <w:t xml:space="preserve">app.get('/departments', function (req, res) { //process </w:t>
       </w:r>
     </w:p>
     <w:p>
@@ -3271,22 +2799,7 @@
       </w:r>
       <w:r>
         <w:tab/>
-      </w:r>
-      <w:proofErr w:type="spellStart"/>
-      <w:r>
-        <w:t>res.send</w:t>
-      </w:r>
-      <w:proofErr w:type="spellEnd"/>
-      <w:r>
-        <w:t xml:space="preserve">( departments); //using send to </w:t>
-      </w:r>
-      <w:proofErr w:type="spellStart"/>
-      <w:r>
-        <w:t>stringify</w:t>
-      </w:r>
-      <w:proofErr w:type="spellEnd"/>
-      <w:r>
-        <w:t xml:space="preserve"> and set content-type</w:t>
+        <w:t>res.send( departments); //using send to stringify and set content-type</w:t>
       </w:r>
     </w:p>
     <w:p>
@@ -3367,15 +2880,7 @@
       </w:r>
       <w:r>
         <w:br/>
-        <w:t xml:space="preserve">SET DEBUG=jet-on-node:* &amp; </w:t>
-      </w:r>
-      <w:proofErr w:type="spellStart"/>
-      <w:r>
-        <w:t>npm</w:t>
-      </w:r>
-      <w:proofErr w:type="spellEnd"/>
-      <w:r>
-        <w:t xml:space="preserve"> start</w:t>
+        <w:t>SET DEBUG=jet-on-node:* &amp; npm start</w:t>
       </w:r>
       <w:r>
         <w:br/>
@@ -3437,15 +2942,7 @@
         <w:br/>
       </w:r>
       <w:r>
-        <w:t xml:space="preserve">Navigate to the HRM tab. You will now see data in the table component. This is the data loaded from the </w:t>
-      </w:r>
-      <w:proofErr w:type="spellStart"/>
-      <w:r>
-        <w:t>departments.json</w:t>
-      </w:r>
-      <w:proofErr w:type="spellEnd"/>
-      <w:r>
-        <w:t xml:space="preserve"> file in the root folder of the application. You can verify this by changing the data in the file – and restarting the application (the data is cached when the application starts).</w:t>
+        <w:t>Navigate to the HRM tab. You will now see data in the table component. This is the data loaded from the departments.json file in the root folder of the application. You can verify this by changing the data in the file – and restarting the application (the data is cached when the application starts).</w:t>
       </w:r>
       <w:r>
         <w:br/>
@@ -3614,49 +3111,21 @@
         <w:t>part5-artist-api</w:t>
       </w:r>
       <w:r>
-        <w:t xml:space="preserve">. Before the application can be started, you need to use </w:t>
-      </w:r>
-      <w:proofErr w:type="spellStart"/>
-      <w:r>
-        <w:t>npm</w:t>
-      </w:r>
-      <w:proofErr w:type="spellEnd"/>
-      <w:r>
-        <w:t xml:space="preserve"> to install a few packages: express, request</w:t>
+        <w:t>. Before the application can be started, you need to use npm to install a few packages: express, request</w:t>
       </w:r>
       <w:r>
         <w:t>, body-parser</w:t>
       </w:r>
       <w:r>
-        <w:t xml:space="preserve"> and </w:t>
-      </w:r>
-      <w:proofErr w:type="spellStart"/>
-      <w:r>
-        <w:t>async</w:t>
-      </w:r>
-      <w:proofErr w:type="spellEnd"/>
-      <w:r>
-        <w:t>.</w:t>
-      </w:r>
-      <w:r>
-        <w:br/>
-      </w:r>
-      <w:r>
-        <w:br/>
-      </w:r>
-      <w:proofErr w:type="spellStart"/>
-      <w:r>
-        <w:t>npm</w:t>
-      </w:r>
-      <w:proofErr w:type="spellEnd"/>
-      <w:r>
-        <w:t xml:space="preserve"> install express  request  body-parser </w:t>
-      </w:r>
-      <w:proofErr w:type="spellStart"/>
-      <w:r>
-        <w:t>async</w:t>
-      </w:r>
-      <w:proofErr w:type="spellEnd"/>
+        <w:t xml:space="preserve"> and async.</w:t>
+      </w:r>
+      <w:r>
+        <w:br/>
+      </w:r>
+      <w:r>
+        <w:br/>
+        <w:t>npm install express  request  body-parser async</w:t>
+      </w:r>
       <w:r>
         <w:br/>
       </w:r>
@@ -3713,15 +3182,7 @@
         <w:t xml:space="preserve">0.1:5100/artists/get?artist=u2) </w:t>
       </w:r>
       <w:r>
-        <w:t xml:space="preserve"> and similar calls of the form 127.0.0.1:5100/artists/</w:t>
-      </w:r>
-      <w:proofErr w:type="spellStart"/>
-      <w:r>
-        <w:t>artistName</w:t>
-      </w:r>
-      <w:proofErr w:type="spellEnd"/>
-      <w:r>
-        <w:t xml:space="preserve"> such as </w:t>
+        <w:t xml:space="preserve"> and similar calls of the form 127.0.0.1:5100/artists/artistName such as </w:t>
       </w:r>
       <w:r>
         <w:t>127.0.0.1:5100/artists/u2</w:t>
@@ -3756,11 +3217,9 @@
       <w:r>
         <w:t xml:space="preserve">. The configuration of a callback function for the URL path /artists/* that hands off the work to function </w:t>
       </w:r>
-      <w:proofErr w:type="spellStart"/>
       <w:r>
         <w:t>handleArtists</w:t>
       </w:r>
-      <w:proofErr w:type="spellEnd"/>
       <w:r>
         <w:t>()</w:t>
       </w:r>
@@ -3777,15 +3236,7 @@
         <w:t xml:space="preserve"> query parameter</w:t>
       </w:r>
       <w:r>
-        <w:t xml:space="preserve"> and a similar one for /</w:t>
-      </w:r>
-      <w:proofErr w:type="spellStart"/>
-      <w:r>
-        <w:t>artists?artist</w:t>
-      </w:r>
-      <w:proofErr w:type="spellEnd"/>
-      <w:r>
-        <w:t xml:space="preserve">=* and the root path / </w:t>
+        <w:t xml:space="preserve"> and a similar one for /artists?artist=* and the root path / </w:t>
       </w:r>
       <w:r>
         <w:t xml:space="preserve">. </w:t>
@@ -3798,15 +3249,7 @@
       </w:r>
       <w:r>
         <w:lastRenderedPageBreak/>
-        <w:t xml:space="preserve">Also check the function </w:t>
-      </w:r>
-      <w:proofErr w:type="spellStart"/>
-      <w:r>
-        <w:t>handleArtists</w:t>
-      </w:r>
-      <w:proofErr w:type="spellEnd"/>
-      <w:r>
-        <w:t>() that gather</w:t>
+        <w:t>Also check the function handleArtists() that gather</w:t>
       </w:r>
       <w:r>
         <w:t>s</w:t>
@@ -3817,13 +3260,8 @@
       <w:r>
         <w:t xml:space="preserve"> and then calls the function </w:t>
       </w:r>
-      <w:proofErr w:type="spellStart"/>
-      <w:r>
-        <w:t>composeArtisResponse</w:t>
-      </w:r>
-      <w:proofErr w:type="spellEnd"/>
-      <w:r>
-        <w:t xml:space="preserve"> </w:t>
+      <w:r>
+        <w:t xml:space="preserve">composeArtisResponse </w:t>
       </w:r>
       <w:r>
         <w:t>() to return the response</w:t>
@@ -3878,15 +3316,7 @@
       </w:r>
       <w:r>
         <w:br/>
-        <w:t xml:space="preserve">The handling of asynchronous callbacks and the coordination of parallel calls can be quite complex. We will next look at package </w:t>
-      </w:r>
-      <w:proofErr w:type="spellStart"/>
-      <w:r>
-        <w:t>asynch</w:t>
-      </w:r>
-      <w:proofErr w:type="spellEnd"/>
-      <w:r>
-        <w:t xml:space="preserve"> that helps bringing some order to that chaos.</w:t>
+        <w:t>The handling of asynchronous callbacks and the coordination of parallel calls can be quite complex. We will next look at package asynch that helps bringing some order to that chaos.</w:t>
       </w:r>
       <w:r>
         <w:br/>
@@ -3904,15 +3334,7 @@
         </w:numPr>
       </w:pPr>
       <w:r>
-        <w:t>Package node-</w:t>
-      </w:r>
-      <w:proofErr w:type="spellStart"/>
-      <w:r>
-        <w:t>async</w:t>
-      </w:r>
-      <w:proofErr w:type="spellEnd"/>
-      <w:r>
-        <w:t xml:space="preserve"> (</w:t>
+        <w:t>Package node-async (</w:t>
       </w:r>
       <w:hyperlink r:id="rId50" w:history="1">
         <w:r>
@@ -3923,38 +3345,14 @@
         </w:r>
       </w:hyperlink>
       <w:r>
-        <w:t xml:space="preserve"> and installable with </w:t>
-      </w:r>
-      <w:proofErr w:type="spellStart"/>
-      <w:r>
-        <w:t>npm</w:t>
-      </w:r>
-      <w:proofErr w:type="spellEnd"/>
-      <w:r>
-        <w:t xml:space="preserve"> install </w:t>
-      </w:r>
-      <w:proofErr w:type="spellStart"/>
-      <w:r>
-        <w:t>async</w:t>
-      </w:r>
-      <w:proofErr w:type="spellEnd"/>
-      <w:r>
-        <w:t xml:space="preserve">) is a utility module which provides straight-forward, powerful functions for working with asynchronous JavaScript. It can be used in node.js applications as well as in client side JavaScript running in a web browser. It makes it quite easy for example to perform multiple asynchronous activities in parallel and work with the combined result from all these activities. </w:t>
-      </w:r>
-      <w:r>
-        <w:br/>
-      </w:r>
-      <w:r>
-        <w:br/>
-        <w:t xml:space="preserve">We will make use of </w:t>
-      </w:r>
-      <w:proofErr w:type="spellStart"/>
-      <w:r>
-        <w:t>async</w:t>
-      </w:r>
-      <w:proofErr w:type="spellEnd"/>
-      <w:r>
-        <w:t xml:space="preserve"> to </w:t>
+        <w:t xml:space="preserve"> and installable with npm install async) is a utility module which provides straight-forward, powerful functions for working with asynchronous JavaScript. It can be used in node.js applications as well as in client side JavaScript running in a web browser. It makes it quite easy for example to perform multiple asynchronous activities in parallel and work with the combined result from all these activities. </w:t>
+      </w:r>
+      <w:r>
+        <w:br/>
+      </w:r>
+      <w:r>
+        <w:br/>
+        <w:t xml:space="preserve">We will make use of async to </w:t>
       </w:r>
       <w:r>
         <w:t xml:space="preserve">orchestrate </w:t>
@@ -3969,15 +3367,7 @@
         <w:t xml:space="preserve">. </w:t>
       </w:r>
       <w:r>
-        <w:t xml:space="preserve">Notice how </w:t>
-      </w:r>
-      <w:proofErr w:type="spellStart"/>
-      <w:r>
-        <w:t>async.waterfall</w:t>
-      </w:r>
-      <w:proofErr w:type="spellEnd"/>
-      <w:r>
-        <w:t xml:space="preserve"> is used to organize the sequential calls to the Spotify API. The functionality is not spectacular – control of the program flow and readability of the code increases notably. Note how callback() is used to indicate the completion of </w:t>
+        <w:t xml:space="preserve">Notice how async.waterfall is used to organize the sequential calls to the Spotify API. The functionality is not spectacular – control of the program flow and readability of the code increases notably. Note how callback() is used to indicate the completion of </w:t>
       </w:r>
       <w:r>
         <w:rPr>
@@ -3986,43 +3376,23 @@
         <w:t>unit</w:t>
       </w:r>
       <w:r>
-        <w:t xml:space="preserve"> in </w:t>
-      </w:r>
-      <w:proofErr w:type="spellStart"/>
-      <w:r>
-        <w:t>async</w:t>
-      </w:r>
-      <w:proofErr w:type="spellEnd"/>
-      <w:r>
-        <w:t xml:space="preserve"> waterfall. Also note how </w:t>
-      </w:r>
-      <w:r>
-        <w:t xml:space="preserve">callback(null, </w:t>
-      </w:r>
-      <w:proofErr w:type="spellStart"/>
+        <w:t xml:space="preserve"> in async waterfall. Also note how </w:t>
+      </w:r>
+      <w:r>
+        <w:t>callback(null, artist.spotifyId);</w:t>
+      </w:r>
+      <w:r>
+        <w:t xml:space="preserve"> is used to specify that no error occurred (the first parameter is null) and also to pass a result from this unit to the next: </w:t>
+      </w:r>
       <w:r>
         <w:t>artist.spotifyId</w:t>
       </w:r>
-      <w:proofErr w:type="spellEnd"/>
-      <w:r>
-        <w:t>);</w:t>
-      </w:r>
-      <w:r>
-        <w:t xml:space="preserve"> is used to specify that no error occurred (the first parameter is null) and also to pass a result from this unit to the next: </w:t>
-      </w:r>
-      <w:proofErr w:type="spellStart"/>
+      <w:r>
+        <w:t xml:space="preserve"> is passed in as the first input argument to the next unit in the waterfall. (through the shared context variable artist this same value is accessible using </w:t>
+      </w:r>
       <w:r>
         <w:t>artist.spotifyId</w:t>
       </w:r>
-      <w:proofErr w:type="spellEnd"/>
-      <w:r>
-        <w:t xml:space="preserve"> is passed in as the first input argument to the next unit in the waterfall. (through the shared context variable artist this same value is accessible using </w:t>
-      </w:r>
-      <w:proofErr w:type="spellStart"/>
-      <w:r>
-        <w:t>artist.spotifyId</w:t>
-      </w:r>
-      <w:proofErr w:type="spellEnd"/>
       <w:r>
         <w:t>).</w:t>
       </w:r>
@@ -4031,15 +3401,7 @@
       </w:r>
       <w:r>
         <w:br/>
-        <w:t xml:space="preserve">Run artist-enricher-api-3.js and make one or more API calls from your browser, CURL, Postman, </w:t>
-      </w:r>
-      <w:proofErr w:type="spellStart"/>
-      <w:r>
-        <w:t>SoapUI</w:t>
-      </w:r>
-      <w:proofErr w:type="spellEnd"/>
-      <w:r>
-        <w:t xml:space="preserve"> or whatever your favorite tool is. </w:t>
+        <w:t xml:space="preserve">Run artist-enricher-api-3.js and make one or more API calls from your browser, CURL, Postman, SoapUI or whatever your favorite tool is. </w:t>
       </w:r>
       <w:r>
         <w:br/>
@@ -4075,59 +3437,14 @@
       <w:r>
         <w:t xml:space="preserve">special </w:t>
       </w:r>
-      <w:proofErr w:type="spellStart"/>
-      <w:r>
-        <w:t>async</w:t>
-      </w:r>
-      <w:proofErr w:type="spellEnd"/>
-      <w:r>
-        <w:t xml:space="preserve"> mechanism is used: </w:t>
-      </w:r>
-      <w:proofErr w:type="spellStart"/>
-      <w:r>
-        <w:t>async.forEachOf</w:t>
-      </w:r>
-      <w:proofErr w:type="spellEnd"/>
-      <w:r>
-        <w:t xml:space="preserve">.  The </w:t>
-      </w:r>
-      <w:proofErr w:type="spellStart"/>
-      <w:r>
-        <w:t>forEachOf</w:t>
-      </w:r>
-      <w:proofErr w:type="spellEnd"/>
-      <w:r>
-        <w:t xml:space="preserve"> function is handed an array – in this case an array of </w:t>
+      <w:r>
+        <w:t xml:space="preserve">async mechanism is used: async.forEachOf.  The forEachOf function is handed an array – in this case an array of </w:t>
       </w:r>
       <w:r>
         <w:t xml:space="preserve">album </w:t>
       </w:r>
       <w:r>
-        <w:t xml:space="preserve">arrays. For each element in the array, </w:t>
-      </w:r>
-      <w:proofErr w:type="spellStart"/>
-      <w:r>
-        <w:t>forEachOf</w:t>
-      </w:r>
-      <w:proofErr w:type="spellEnd"/>
-      <w:r>
-        <w:t xml:space="preserve"> will execute the function. When all function calls for the elements in the array have signaled their completion – through the callback() call – the completion function in </w:t>
-      </w:r>
-      <w:proofErr w:type="spellStart"/>
-      <w:r>
-        <w:t>forEachOf</w:t>
-      </w:r>
-      <w:proofErr w:type="spellEnd"/>
-      <w:r>
-        <w:t xml:space="preserve"> is executed to do any final processing of the joint results. In this example, all that needs to be done is another call to callback() to tell </w:t>
-      </w:r>
-      <w:proofErr w:type="spellStart"/>
-      <w:r>
-        <w:t>async.waterfall</w:t>
-      </w:r>
-      <w:proofErr w:type="spellEnd"/>
-      <w:r>
-        <w:t xml:space="preserve"> that this unit is complete.</w:t>
+        <w:t>arrays. For each element in the array, forEachOf will execute the function. When all function calls for the elements in the array have signaled their completion – through the callback() call – the completion function in forEachOf is executed to do any final processing of the joint results. In this example, all that needs to be done is another call to callback() to tell async.waterfall that this unit is complete.</w:t>
       </w:r>
       <w:r>
         <w:br/>
@@ -4271,15 +3588,7 @@
         <w:t xml:space="preserve">Sending emails is one of many operations that are easily performed from Node using one of many </w:t>
       </w:r>
       <w:r>
-        <w:t xml:space="preserve">modules available for Node. File emailer.js creates a (custom) module – leveraging the </w:t>
-      </w:r>
-      <w:proofErr w:type="spellStart"/>
-      <w:r>
-        <w:t>emailjs</w:t>
-      </w:r>
-      <w:proofErr w:type="spellEnd"/>
-      <w:r>
-        <w:t xml:space="preserve"> module for sending emails. In mailclient.js, this custom module is used to send an email.</w:t>
+        <w:t>modules available for Node. File emailer.js creates a (custom) module – leveraging the emailjs module for sending emails. In mailclient.js, this custom module is used to send an email.</w:t>
       </w:r>
       <w:r>
         <w:br/>
@@ -4294,23 +3603,7 @@
         </w:numPr>
       </w:pPr>
       <w:r>
-        <w:t xml:space="preserve">Run </w:t>
-      </w:r>
-      <w:proofErr w:type="spellStart"/>
-      <w:r>
-        <w:t>npm</w:t>
-      </w:r>
-      <w:proofErr w:type="spellEnd"/>
-      <w:r>
-        <w:t xml:space="preserve"> install in folder part6-miscellaneous\email, to install the </w:t>
-      </w:r>
-      <w:proofErr w:type="spellStart"/>
-      <w:r>
-        <w:t>emailjs</w:t>
-      </w:r>
-      <w:proofErr w:type="spellEnd"/>
-      <w:r>
-        <w:t xml:space="preserve"> node module.</w:t>
+        <w:t>Run npm install in folder part6-miscellaneous\email, to install the emailjs node module.</w:t>
       </w:r>
     </w:p>
     <w:p>
@@ -4322,15 +3615,7 @@
         </w:numPr>
       </w:pPr>
       <w:r>
-        <w:t xml:space="preserve">Open file emailer.js. See how the module </w:t>
-      </w:r>
-      <w:proofErr w:type="spellStart"/>
-      <w:r>
-        <w:t>emailerAPI</w:t>
-      </w:r>
-      <w:proofErr w:type="spellEnd"/>
-      <w:r>
-        <w:t xml:space="preserve"> is exposed from this file. Modify the file with your settings for email account credentials and mail server.</w:t>
+        <w:t>Open file emailer.js. See how the module emailerAPI is exposed from this file. Modify the file with your settings for email account credentials and mail server.</w:t>
       </w:r>
     </w:p>
     <w:p>
@@ -4342,44 +3627,15 @@
         </w:numPr>
       </w:pPr>
       <w:r>
-        <w:t xml:space="preserve">Open file mailclient.js. See how the (local, custom) module </w:t>
-      </w:r>
-      <w:proofErr w:type="spellStart"/>
-      <w:r>
-        <w:t>emailerAPI</w:t>
-      </w:r>
-      <w:proofErr w:type="spellEnd"/>
-      <w:r>
-        <w:t xml:space="preserve"> is required. Update the subject, body and </w:t>
-      </w:r>
-      <w:proofErr w:type="spellStart"/>
-      <w:r>
-        <w:t>adressees</w:t>
-      </w:r>
-      <w:proofErr w:type="spellEnd"/>
-      <w:r>
-        <w:t xml:space="preserve"> – to send your own personalized email message to your own addressee of choice. Then run the </w:t>
-      </w:r>
-      <w:proofErr w:type="spellStart"/>
-      <w:r>
-        <w:t>mailclient</w:t>
-      </w:r>
-      <w:proofErr w:type="spellEnd"/>
-      <w:r>
-        <w:t>:</w:t>
-      </w:r>
-      <w:r>
-        <w:br/>
-      </w:r>
-      <w:r>
-        <w:br/>
-        <w:t xml:space="preserve">node </w:t>
-      </w:r>
-      <w:proofErr w:type="spellStart"/>
-      <w:r>
-        <w:t>mailclient</w:t>
-      </w:r>
-      <w:proofErr w:type="spellEnd"/>
+        <w:t>Open file mailclient.js. See how the (local, custom) module emailerAPI is required. Update the subject, body and adressees – to send your own personalized email message to your own addressee of choice. Then run the mailclient:</w:t>
+      </w:r>
+      <w:r>
+        <w:br/>
+      </w:r>
+      <w:r>
+        <w:br/>
+        <w:t>node mailclient</w:t>
+      </w:r>
       <w:r>
         <w:br/>
       </w:r>
@@ -4446,15 +3702,7 @@
         </w:numPr>
       </w:pPr>
       <w:r>
-        <w:t xml:space="preserve">Run </w:t>
-      </w:r>
-      <w:proofErr w:type="spellStart"/>
-      <w:r>
-        <w:t>npm</w:t>
-      </w:r>
-      <w:proofErr w:type="spellEnd"/>
-      <w:r>
-        <w:t xml:space="preserve"> install to download node module prompt</w:t>
+        <w:t>Run npm install to download node module prompt</w:t>
       </w:r>
       <w:r>
         <w:br/>
@@ -4545,15 +3793,7 @@
     </w:p>
     <w:p>
       <w:r>
-        <w:t xml:space="preserve">Node can push messages to browser clients, using </w:t>
-      </w:r>
-      <w:proofErr w:type="spellStart"/>
-      <w:r>
-        <w:t>WebSockets</w:t>
-      </w:r>
-      <w:proofErr w:type="spellEnd"/>
-      <w:r>
-        <w:t xml:space="preserve"> and the simpler Server Sent Events (SSE) mechanism. We will use the latter in this next lab.</w:t>
+        <w:t>Node can push messages to browser clients, using WebSockets and the simpler Server Sent Events (SSE) mechanism. We will use the latter in this next lab.</w:t>
       </w:r>
     </w:p>
     <w:p>
@@ -4586,15 +3826,7 @@
         </w:numPr>
       </w:pPr>
       <w:r>
-        <w:t xml:space="preserve">Run </w:t>
-      </w:r>
-      <w:proofErr w:type="spellStart"/>
-      <w:r>
-        <w:t>npm</w:t>
-      </w:r>
-      <w:proofErr w:type="spellEnd"/>
-      <w:r>
-        <w:t xml:space="preserve"> install to get hold of required node modules</w:t>
+        <w:t>Run npm install to get hold of required node modules</w:t>
       </w:r>
       <w:r>
         <w:t xml:space="preserve"> (body-parser, serve-static, prompt and express)</w:t>
@@ -4727,31 +3959,7 @@
         <w:t xml:space="preserve"> </w:t>
       </w:r>
       <w:r>
-        <w:t xml:space="preserve">Open the file app.js. Here is an example of an asynchronous execution. Function </w:t>
-      </w:r>
-      <w:proofErr w:type="spellStart"/>
-      <w:r>
-        <w:t>doStuff</w:t>
-      </w:r>
-      <w:proofErr w:type="spellEnd"/>
-      <w:r>
-        <w:t xml:space="preserve"> is called – it will do its thing (including a 1.5 second wait) and then callback to report its outcome. The call to </w:t>
-      </w:r>
-      <w:proofErr w:type="spellStart"/>
-      <w:r>
-        <w:t>doStuff</w:t>
-      </w:r>
-      <w:proofErr w:type="spellEnd"/>
-      <w:r>
-        <w:t xml:space="preserve"> has to provide a callback function in order to be notified of the result from </w:t>
-      </w:r>
-      <w:proofErr w:type="spellStart"/>
-      <w:r>
-        <w:t>doStuff</w:t>
-      </w:r>
-      <w:proofErr w:type="spellEnd"/>
-      <w:r>
-        <w:t xml:space="preserve">. </w:t>
+        <w:t xml:space="preserve">Open the file app.js. Here is an example of an asynchronous execution. Function doStuff is called – it will do its thing (including a 1.5 second wait) and then callback to report its outcome. The call to doStuff has to provide a callback function in order to be notified of the result from doStuff. </w:t>
       </w:r>
       <w:r>
         <w:br/>
@@ -4771,15 +3979,7 @@
         <w:pStyle w:val="ListParagraph"/>
       </w:pPr>
       <w:r>
-        <w:t xml:space="preserve">You will see that the last line in the program – is executed prior to the execution of the callback function. This is not uncommon in Node programs: what appears to the last line is in fact not the last action taken. Note how the </w:t>
-      </w:r>
-      <w:proofErr w:type="spellStart"/>
-      <w:r>
-        <w:t>setTimeout</w:t>
-      </w:r>
-      <w:proofErr w:type="spellEnd"/>
-      <w:r>
-        <w:t xml:space="preserve">() built in timer also takes a callback function: the function to be executed </w:t>
+        <w:t xml:space="preserve">You will see that the last line in the program – is executed prior to the execution of the callback function. This is not uncommon in Node programs: what appears to the last line is in fact not the last action taken. Note how the setTimeout() built in timer also takes a callback function: the function to be executed </w:t>
       </w:r>
       <w:r>
         <w:t xml:space="preserve">when the time is up. </w:t>
@@ -4814,55 +4014,7 @@
         </w:numPr>
       </w:pPr>
       <w:r>
-        <w:t xml:space="preserve">In app3.js, the variable </w:t>
-      </w:r>
-      <w:proofErr w:type="spellStart"/>
-      <w:r>
-        <w:t>numberOfLoops</w:t>
-      </w:r>
-      <w:proofErr w:type="spellEnd"/>
-      <w:r>
-        <w:t xml:space="preserve"> dictates how many times and for which values the </w:t>
-      </w:r>
-      <w:proofErr w:type="spellStart"/>
-      <w:r>
-        <w:t>doStuff</w:t>
-      </w:r>
-      <w:proofErr w:type="spellEnd"/>
-      <w:r>
-        <w:t xml:space="preserve">() function gets executed. In a sequential for loop, each call to </w:t>
-      </w:r>
-      <w:proofErr w:type="spellStart"/>
-      <w:r>
-        <w:t>doStuff</w:t>
-      </w:r>
-      <w:proofErr w:type="spellEnd"/>
-      <w:r>
-        <w:t xml:space="preserve">() is made. And here we see one of the powers of asynchronous operations: the calls to </w:t>
-      </w:r>
-      <w:proofErr w:type="spellStart"/>
-      <w:r>
-        <w:t>doStuff</w:t>
-      </w:r>
-      <w:proofErr w:type="spellEnd"/>
-      <w:r>
-        <w:t xml:space="preserve">() are made sequentially but since we do not wait for </w:t>
-      </w:r>
-      <w:proofErr w:type="spellStart"/>
-      <w:r>
-        <w:t>doStuff</w:t>
-      </w:r>
-      <w:proofErr w:type="spellEnd"/>
-      <w:r>
-        <w:t xml:space="preserve">() to complete its work before making the next iteration in the loop, the calls are virtually parallel. Instead of waiting five subsequent times for a call to </w:t>
-      </w:r>
-      <w:proofErr w:type="spellStart"/>
-      <w:r>
-        <w:t>doStuff</w:t>
-      </w:r>
-      <w:proofErr w:type="spellEnd"/>
-      <w:r>
-        <w:t>() to be completed – which would take 5 times 1.5 seconds or a little over 7.5 seconds – we have to wait less than half that time. Or do we?</w:t>
+        <w:t>In app3.js, the variable numberOfLoops dictates how many times and for which values the doStuff() function gets executed. In a sequential for loop, each call to doStuff() is made. And here we see one of the powers of asynchronous operations: the calls to doStuff() are made sequentially but since we do not wait for doStuff() to complete its work before making the next iteration in the loop, the calls are virtually parallel. Instead of waiting five subsequent times for a call to doStuff() to be completed – which would take 5 times 1.5 seconds or a little over 7.5 seconds – we have to wait less than half that time. Or do we?</w:t>
       </w:r>
       <w:r>
         <w:br/>
@@ -4891,15 +4043,7 @@
         </w:numPr>
       </w:pPr>
       <w:r>
-        <w:t xml:space="preserve">In app4.js an array called results is introduced to try to capture the results from the calls to </w:t>
-      </w:r>
-      <w:proofErr w:type="spellStart"/>
-      <w:r>
-        <w:t>doStuff</w:t>
-      </w:r>
-      <w:proofErr w:type="spellEnd"/>
-      <w:r>
-        <w:t>(). Check out the logic in app4 and consider whether this will do the job.</w:t>
+        <w:t>In app4.js an array called results is introduced to try to capture the results from the calls to doStuff(). Check out the logic in app4 and consider whether this will do the job.</w:t>
       </w:r>
       <w:r>
         <w:br/>
@@ -4910,15 +4054,7 @@
       </w:r>
       <w:r>
         <w:lastRenderedPageBreak/>
-        <w:t xml:space="preserve">produced by </w:t>
-      </w:r>
-      <w:proofErr w:type="spellStart"/>
-      <w:r>
-        <w:t>doStuff</w:t>
-      </w:r>
-      <w:proofErr w:type="spellEnd"/>
-      <w:r>
-        <w:t>() collected. We will get back to this.</w:t>
+        <w:t>produced by doStuff() collected. We will get back to this.</w:t>
       </w:r>
       <w:r>
         <w:br/>
@@ -4933,31 +4069,7 @@
         </w:numPr>
       </w:pPr>
       <w:r>
-        <w:t xml:space="preserve">It is quite common to take the result from a call to a function and use that result in a subsequent call to another function – and use the result of that call to invoke yet another function. With asynchronous functions (or functions that return their result in a callback) that is not so trivial as in a purely synchronous programming model is the case. Take a look at app5.js. Here, the result from </w:t>
-      </w:r>
-      <w:proofErr w:type="spellStart"/>
-      <w:r>
-        <w:t>doStuff</w:t>
-      </w:r>
-      <w:proofErr w:type="spellEnd"/>
-      <w:r>
-        <w:t xml:space="preserve">() is passed to </w:t>
-      </w:r>
-      <w:proofErr w:type="spellStart"/>
-      <w:r>
-        <w:t>doAdditionalStuff</w:t>
-      </w:r>
-      <w:proofErr w:type="spellEnd"/>
-      <w:r>
-        <w:t xml:space="preserve">() and that outcome to </w:t>
-      </w:r>
-      <w:proofErr w:type="spellStart"/>
-      <w:r>
-        <w:t>doMoreStuff</w:t>
-      </w:r>
-      <w:proofErr w:type="spellEnd"/>
-      <w:r>
-        <w:t xml:space="preserve">(). Each of these functions returns its result asynchronously. Therefore, we end up with a number of nested callback functions.  </w:t>
+        <w:t xml:space="preserve">It is quite common to take the result from a call to a function and use that result in a subsequent call to another function – and use the result of that call to invoke yet another function. With asynchronous functions (or functions that return their result in a callback) that is not so trivial as in a purely synchronous programming model is the case. Take a look at app5.js. Here, the result from doStuff() is passed to doAdditionalStuff() and that outcome to doMoreStuff(). Each of these functions returns its result asynchronously. Therefore, we end up with a number of nested callback functions.  </w:t>
       </w:r>
       <w:r>
         <w:br/>
@@ -5000,29 +4112,14 @@
       </w:r>
       <w:r>
         <w:br/>
-      </w:r>
-      <w:proofErr w:type="spellStart"/>
-      <w:r>
-        <w:t>npm</w:t>
-      </w:r>
-      <w:proofErr w:type="spellEnd"/>
-      <w:r>
-        <w:t xml:space="preserve"> install</w:t>
-      </w:r>
-      <w:r>
-        <w:br/>
-      </w:r>
-      <w:r>
-        <w:br/>
-        <w:t xml:space="preserve">to have node module </w:t>
-      </w:r>
-      <w:proofErr w:type="spellStart"/>
-      <w:r>
-        <w:t>async</w:t>
-      </w:r>
-      <w:proofErr w:type="spellEnd"/>
-      <w:r>
-        <w:t xml:space="preserve"> (for documentation check out </w:t>
+        <w:t>npm install</w:t>
+      </w:r>
+      <w:r>
+        <w:br/>
+      </w:r>
+      <w:r>
+        <w:br/>
+        <w:t xml:space="preserve">to have node module async (for documentation check out </w:t>
       </w:r>
       <w:hyperlink r:id="rId53" w:history="1">
         <w:r>
@@ -5040,34 +4137,13 @@
       </w:r>
       <w:r>
         <w:br/>
-        <w:t xml:space="preserve">Open app6.js. Compare app6.js to app4.js. The two are very similar. Note that the for loop that drove the calls to </w:t>
-      </w:r>
-      <w:proofErr w:type="spellStart"/>
-      <w:r>
-        <w:t>doStuff</w:t>
-      </w:r>
-      <w:proofErr w:type="spellEnd"/>
-      <w:r>
-        <w:t xml:space="preserve">() in app5 and previous versions of the application is no longer there. Instead, the </w:t>
-      </w:r>
-      <w:proofErr w:type="spellStart"/>
-      <w:r>
-        <w:t>async.forEach</w:t>
+        <w:t>Open app6.js. Compare app6.js to app4.js. The two are very similar. Note that the for loop that drove the calls to doStuff() in app5 and previous versions of the application is no longer there. Instead, the async.forEach</w:t>
       </w:r>
       <w:r>
         <w:t>Of</w:t>
       </w:r>
-      <w:proofErr w:type="spellEnd"/>
-      <w:r>
-        <w:t xml:space="preserve"> operation from the </w:t>
-      </w:r>
-      <w:proofErr w:type="spellStart"/>
-      <w:r>
-        <w:t>async</w:t>
-      </w:r>
-      <w:proofErr w:type="spellEnd"/>
-      <w:r>
-        <w:t xml:space="preserve"> module</w:t>
+      <w:r>
+        <w:t xml:space="preserve"> operation from the async module</w:t>
       </w:r>
       <w:r>
         <w:t xml:space="preserve"> organizes the parallel calls, driven by the </w:t>
@@ -5087,14 +4163,12 @@
       <w:r>
         <w:t xml:space="preserve"> This array is initialized with </w:t>
       </w:r>
-      <w:proofErr w:type="spellStart"/>
       <w:r>
         <w:rPr>
           <w:i/>
         </w:rPr>
         <w:t>numberOfLoops</w:t>
       </w:r>
-      <w:proofErr w:type="spellEnd"/>
       <w:r>
         <w:t xml:space="preserve"> elements that are set using the fill method and subsequently handed to the map() method (see </w:t>
       </w:r>
@@ -5114,15 +4188,7 @@
       </w:r>
       <w:r>
         <w:br/>
-        <w:t xml:space="preserve">When all calls have returned their asynchronous result, the function passed to </w:t>
-      </w:r>
-      <w:proofErr w:type="spellStart"/>
-      <w:r>
-        <w:t>async.forEachOf</w:t>
-      </w:r>
-      <w:proofErr w:type="spellEnd"/>
-      <w:r>
-        <w:t xml:space="preserve"> as second parameter</w:t>
+        <w:t>When all calls have returned their asynchronous result, the function passed to async.forEachOf as second parameter</w:t>
       </w:r>
       <w:r>
         <w:t xml:space="preserve"> </w:t>
@@ -5145,15 +4211,7 @@
       </w:r>
       <w:r>
         <w:lastRenderedPageBreak/>
-        <w:t xml:space="preserve">The results are gathered into the result array correctly this time. The evaluation of the value of </w:t>
-      </w:r>
-      <w:proofErr w:type="spellStart"/>
-      <w:r>
-        <w:t>i</w:t>
-      </w:r>
-      <w:proofErr w:type="spellEnd"/>
-      <w:r>
-        <w:t xml:space="preserve"> – the index variable into the results array – is done in the proper context and at the right time.</w:t>
+        <w:t>The results are gathered into the result array correctly this time. The evaluation of the value of i – the index variable into the results array – is done in the proper context and at the right time.</w:t>
       </w:r>
       <w:r>
         <w:t xml:space="preserve"> Note that the total execution time is now written to the console only once.</w:t>
@@ -5171,23 +4229,32 @@
         </w:numPr>
       </w:pPr>
       <w:r>
-        <w:t xml:space="preserve">In app7.js, the nested callbacks from app5.js have been </w:t>
-      </w:r>
-      <w:proofErr w:type="spellStart"/>
-      <w:r>
-        <w:t>reimplemented</w:t>
-      </w:r>
-      <w:proofErr w:type="spellEnd"/>
-      <w:r>
-        <w:t xml:space="preserve"> using the waterfall mechanism in </w:t>
-      </w:r>
-      <w:proofErr w:type="spellStart"/>
-      <w:r>
-        <w:t>async</w:t>
-      </w:r>
-      <w:proofErr w:type="spellEnd"/>
-      <w:r>
-        <w:t>. Instead of nested callback, in the waterfall construct we specify a number of subsequent asynchronous calls to make. Each step concludes with a call to the waterfall callback function, passing the outcome of the step and in doing so making that outcome available for the next step in the waterfall.</w:t>
+        <w:t>Take a look at app11.js. This program shows the usage of the waterfall operation in async – used to chain together asynchronous operations that should be executed subsequently and that may take input from their predecessor.</w:t>
+      </w:r>
+      <w:r>
+        <w:br/>
+      </w:r>
+      <w:r>
+        <w:br/>
+        <w:t>Run app11.js. Check the final outcome. Try to determine how that outcome was arrived at.</w:t>
+      </w:r>
+      <w:r>
+        <w:br/>
+      </w:r>
+      <w:r>
+        <w:br/>
+      </w:r>
+    </w:p>
+    <w:p>
+      <w:pPr>
+        <w:pStyle w:val="ListParagraph"/>
+        <w:numPr>
+          <w:ilvl w:val="0"/>
+          <w:numId w:val="19"/>
+        </w:numPr>
+      </w:pPr>
+      <w:r>
+        <w:t>In app7.js, the nested callbacks from app5.js have been reimplemented using the waterfall mechanism in async. Instead of nested callback, in the waterfall construct we specify a number of subsequent asynchronous calls to make. Each step concludes with a call to the waterfall callback function, passing the outcome of the step and in doing so making that outcome available for the next step in the waterfall.</w:t>
       </w:r>
       <w:r>
         <w:br/>
@@ -5222,15 +4289,7 @@
         <w:t>results</w:t>
       </w:r>
       <w:r>
-        <w:t xml:space="preserve"> array. Hopefully through the use of </w:t>
-      </w:r>
-      <w:proofErr w:type="spellStart"/>
-      <w:r>
-        <w:t>async</w:t>
-      </w:r>
-      <w:proofErr w:type="spellEnd"/>
-      <w:r>
-        <w:t>, the nested callbacks are no longer quite as bad as before.</w:t>
+        <w:t xml:space="preserve"> array. Hopefully through the use of async, the nested callbacks are no longer quite as bad as before.</w:t>
       </w:r>
       <w:r>
         <w:br/>
@@ -5245,15 +4304,7 @@
         </w:numPr>
       </w:pPr>
       <w:r>
-        <w:t xml:space="preserve">Add logic in app7.js: a fourth function should be created – along the lines of </w:t>
-      </w:r>
-      <w:proofErr w:type="spellStart"/>
-      <w:r>
-        <w:t>doStuff</w:t>
-      </w:r>
-      <w:proofErr w:type="spellEnd"/>
-      <w:r>
-        <w:t>() and companions – to add the string ‘</w:t>
+        <w:t>Add logic in app7.js: a fourth function should be created – along the lines of doStuff() and companions – to add the string ‘</w:t>
       </w:r>
       <w:r>
         <w:rPr>
@@ -5265,15 +4316,7 @@
         <w:t xml:space="preserve"> '</w:t>
       </w:r>
       <w:r>
-        <w:t xml:space="preserve"> at the beginning of the parameter passed in. This function should be called last in the </w:t>
-      </w:r>
-      <w:proofErr w:type="spellStart"/>
-      <w:r>
-        <w:t>async.waterfall</w:t>
-      </w:r>
-      <w:proofErr w:type="spellEnd"/>
-      <w:r>
-        <w:t xml:space="preserve"> sequence. The result for Step 0 should then become: “</w:t>
+        <w:t xml:space="preserve"> at the beginning of the parameter passed in. This function should be called last in the async.waterfall sequence. The result for Step 0 should then become: “</w:t>
       </w:r>
       <w:r>
         <w:rPr>
@@ -5308,30 +4351,14 @@
         </w:r>
       </w:hyperlink>
       <w:r>
-        <w:t xml:space="preserve"> for background. Using Promises, even more than with module </w:t>
-      </w:r>
-      <w:proofErr w:type="spellStart"/>
-      <w:r>
-        <w:t>async</w:t>
-      </w:r>
-      <w:proofErr w:type="spellEnd"/>
-      <w:r>
-        <w:t>, asynchronous calls can be dealt with in a way that almost looks and feels synchronous or at least sequential.</w:t>
-      </w:r>
-      <w:r>
-        <w:br/>
-      </w:r>
-      <w:r>
-        <w:br/>
-        <w:t xml:space="preserve">In app9.js, Promises have been used to implement the nested series of asynchronous calls that are needed for Step 1, similar to </w:t>
-      </w:r>
-      <w:proofErr w:type="spellStart"/>
-      <w:r>
-        <w:t>async.waterfall</w:t>
-      </w:r>
-      <w:proofErr w:type="spellEnd"/>
-      <w:r>
-        <w:t>() in app7.js. Run app9.js, verify the outcome, and try to understand the logic.</w:t>
+        <w:t xml:space="preserve"> for background. Using Promises, even more than with module async, asynchronous calls can be dealt with in a way that almost looks and feels synchronous or at least sequential.</w:t>
+      </w:r>
+      <w:r>
+        <w:br/>
+      </w:r>
+      <w:r>
+        <w:br/>
+        <w:t>In app9.js, Promises have been used to implement the nested series of asynchronous calls that are needed for Step 1, similar to async.waterfall() in app7.js. Run app9.js, verify the outcome, and try to understand the logic.</w:t>
       </w:r>
       <w:r>
         <w:br/>
@@ -5346,37 +4373,16 @@
         </w:numPr>
       </w:pPr>
       <w:r>
-        <w:t xml:space="preserve">Next, in app10.js, the logic from app7.js has been </w:t>
-      </w:r>
-      <w:proofErr w:type="spellStart"/>
-      <w:r>
-        <w:t>reimplemented</w:t>
-      </w:r>
-      <w:proofErr w:type="spellEnd"/>
-      <w:r>
-        <w:t xml:space="preserve"> using Promises (</w:t>
-      </w:r>
-      <w:proofErr w:type="spellStart"/>
-      <w:r>
-        <w:t>Promise.all</w:t>
-      </w:r>
-      <w:proofErr w:type="spellEnd"/>
-      <w:r>
-        <w:t xml:space="preserve"> instead of </w:t>
-      </w:r>
-      <w:proofErr w:type="spellStart"/>
-      <w:r>
-        <w:t>async.forEachOf</w:t>
-      </w:r>
-      <w:proofErr w:type="spellEnd"/>
-      <w:r>
-        <w:t>. The code is compact. Try to understand its logic.</w:t>
-      </w:r>
-      <w:r>
-        <w:br/>
-      </w:r>
-      <w:r>
-        <w:br/>
+        <w:t>Next, in app10.js, the logic from app7.js has been reimplemented using Promises (Promise.all instead of async.forEachOf. The code is compact. Try to understand its logic.</w:t>
+      </w:r>
+      <w:r>
+        <w:br/>
+      </w:r>
+      <w:r>
+        <w:br/>
+      </w:r>
+      <w:r>
+        <w:lastRenderedPageBreak/>
         <w:t>Run app10.js. Verify the results produced.</w:t>
       </w:r>
       <w:r>
@@ -5395,15 +4401,7 @@
         <w:t xml:space="preserve">Just as before, extend app10.js: </w:t>
       </w:r>
       <w:r>
-        <w:t xml:space="preserve">a fourth function should be created – along the lines of </w:t>
-      </w:r>
-      <w:proofErr w:type="spellStart"/>
-      <w:r>
-        <w:t>doStuff</w:t>
-      </w:r>
-      <w:proofErr w:type="spellEnd"/>
-      <w:r>
-        <w:t>() and companions – to add the string ‘</w:t>
+        <w:t>a fourth function should be created – along the lines of doStuff() and companions – to add the string ‘</w:t>
       </w:r>
       <w:r>
         <w:rPr>
@@ -5438,6 +4436,30 @@
       <w:r>
         <w:br/>
       </w:r>
+    </w:p>
+    <w:p>
+      <w:pPr>
+        <w:pStyle w:val="ListParagraph"/>
+        <w:numPr>
+          <w:ilvl w:val="0"/>
+          <w:numId w:val="19"/>
+        </w:numPr>
+      </w:pPr>
+      <w:r>
+        <w:t>Program app12.js is the Promise based counterpart to program app11.js. See how much more compact the programming is using Promises than with asynch – which is already way better than nested callbacks!</w:t>
+      </w:r>
+      <w:r>
+        <w:br/>
+      </w:r>
+      <w:r>
+        <w:br/>
+        <w:t>Run app12.js and verify that it produces the required result.</w:t>
+      </w:r>
+      <w:bookmarkStart w:id="0" w:name="_GoBack"/>
+      <w:bookmarkEnd w:id="0"/>
+      <w:r>
+        <w:br/>
+      </w:r>
       <w:r>
         <w:br/>
       </w:r>
@@ -5447,7 +4469,6 @@
         <w:pStyle w:val="Heading1"/>
       </w:pPr>
       <w:r>
-        <w:lastRenderedPageBreak/>
         <w:t>8. Interacting with MongoDB</w:t>
       </w:r>
     </w:p>
@@ -5467,15 +4488,7 @@
     </w:p>
     <w:p>
       <w:r>
-        <w:t xml:space="preserve">Note: you can either work with a local installation of MongoDB directly on your operating system or a MongoDB instance running in a Docker Container or a Virtual Machine. Through </w:t>
-      </w:r>
-      <w:proofErr w:type="spellStart"/>
-      <w:r>
-        <w:t>mLab</w:t>
-      </w:r>
-      <w:proofErr w:type="spellEnd"/>
-      <w:r>
-        <w:t xml:space="preserve"> (</w:t>
+        <w:t>Note: you can either work with a local installation of MongoDB directly on your operating system or a MongoDB instance running in a Docker Container or a Virtual Machine. Through mLab (</w:t>
       </w:r>
       <w:hyperlink r:id="rId56" w:history="1">
         <w:r>
@@ -5517,23 +4530,7 @@
         </w:r>
       </w:hyperlink>
       <w:r>
-        <w:t xml:space="preserve"> </w:t>
-      </w:r>
-      <w:proofErr w:type="spellStart"/>
-      <w:r>
-        <w:t>to</w:t>
-      </w:r>
-      <w:proofErr w:type="spellEnd"/>
-      <w:r>
-        <w:t xml:space="preserve"> choose between three links for installing MongoDB on Linux, </w:t>
-      </w:r>
-      <w:proofErr w:type="spellStart"/>
-      <w:r>
-        <w:t>MacOS</w:t>
-      </w:r>
-      <w:proofErr w:type="spellEnd"/>
-      <w:r>
-        <w:t xml:space="preserve"> or Windows respectively.</w:t>
+        <w:t xml:space="preserve"> to choose between three links for installing MongoDB on Linux, MacOS or Windows respectively.</w:t>
       </w:r>
     </w:p>
     <w:p>
@@ -5573,66 +4570,25 @@
       <w:pPr>
         <w:ind w:left="720"/>
       </w:pPr>
-      <w:proofErr w:type="spellStart"/>
-      <w:r>
-        <w:t>var</w:t>
-      </w:r>
-      <w:proofErr w:type="spellEnd"/>
-      <w:r>
-        <w:t xml:space="preserve"> </w:t>
-      </w:r>
-      <w:proofErr w:type="spellStart"/>
-      <w:r>
-        <w:t>mongodbHost</w:t>
-      </w:r>
-      <w:proofErr w:type="spellEnd"/>
-      <w:r>
-        <w:t xml:space="preserve"> = 'ds139791.mlab.com';</w:t>
+      <w:r>
+        <w:t>var mongodbHost = 'ds139791.mlab.com';</w:t>
       </w:r>
     </w:p>
     <w:p>
       <w:pPr>
         <w:ind w:left="720"/>
       </w:pPr>
-      <w:proofErr w:type="spellStart"/>
-      <w:r>
-        <w:t>var</w:t>
-      </w:r>
-      <w:proofErr w:type="spellEnd"/>
-      <w:r>
-        <w:t xml:space="preserve"> </w:t>
-      </w:r>
-      <w:proofErr w:type="spellStart"/>
-      <w:r>
-        <w:t>mongodbPort</w:t>
-      </w:r>
-      <w:proofErr w:type="spellEnd"/>
-      <w:r>
-        <w:t xml:space="preserve"> = '39791';</w:t>
-      </w:r>
-      <w:r>
-        <w:br/>
-      </w:r>
-    </w:p>
-    <w:p>
-      <w:r>
-        <w:t xml:space="preserve">The credentials to use for this shared database are </w:t>
-      </w:r>
-      <w:proofErr w:type="spellStart"/>
-      <w:r>
-        <w:t>mongouser</w:t>
-      </w:r>
-      <w:proofErr w:type="spellEnd"/>
-      <w:r>
-        <w:t>/</w:t>
-      </w:r>
-      <w:proofErr w:type="spellStart"/>
-      <w:r>
-        <w:t>mongopass</w:t>
-      </w:r>
-      <w:proofErr w:type="spellEnd"/>
-      <w:r>
-        <w:t>.</w:t>
+      <w:r>
+        <w:t>var mongodbPort = '39791';</w:t>
+      </w:r>
+      <w:r>
+        <w:br/>
+      </w:r>
+    </w:p>
+    <w:p>
+      <w:r>
+        <w:lastRenderedPageBreak/>
+        <w:t>The credentials to use for this shared database are mongouser/mongopass.</w:t>
       </w:r>
       <w:r>
         <w:br/>
@@ -5647,23 +4603,7 @@
         </w:numPr>
       </w:pPr>
       <w:r>
-        <w:t xml:space="preserve">Open the command line for folder part7-mongodb. Run </w:t>
-      </w:r>
-      <w:proofErr w:type="spellStart"/>
-      <w:r>
-        <w:t>npm</w:t>
-      </w:r>
-      <w:proofErr w:type="spellEnd"/>
-      <w:r>
-        <w:t xml:space="preserve"> install to download the </w:t>
-      </w:r>
-      <w:proofErr w:type="spellStart"/>
-      <w:r>
-        <w:t>mongodb</w:t>
-      </w:r>
-      <w:proofErr w:type="spellEnd"/>
-      <w:r>
-        <w:t xml:space="preserve"> node module.</w:t>
+        <w:t>Open the command line for folder part7-mongodb. Run npm install to download the mongodb node module.</w:t>
       </w:r>
       <w:r>
         <w:br/>
@@ -5681,15 +4621,7 @@
         <w:t>T</w:t>
       </w:r>
       <w:r>
-        <w:t xml:space="preserve">hese practices assume that the countries data set has been loaded into a </w:t>
-      </w:r>
-      <w:proofErr w:type="spellStart"/>
-      <w:r>
-        <w:t>Mongodb</w:t>
-      </w:r>
-      <w:proofErr w:type="spellEnd"/>
-      <w:r>
-        <w:t xml:space="preserve"> database called </w:t>
+        <w:t xml:space="preserve">hese practices assume that the countries data set has been loaded into a Mongodb database called </w:t>
       </w:r>
       <w:r>
         <w:rPr>
@@ -5773,67 +4705,18 @@
       <w:r>
         <w:br/>
       </w:r>
-      <w:proofErr w:type="spellStart"/>
       <w:r>
         <w:rPr>
           <w:rFonts w:ascii="Lucida Console" w:hAnsi="Lucida Console"/>
           <w:sz w:val="20"/>
         </w:rPr>
-        <w:t>mongoimport</w:t>
-      </w:r>
-      <w:proofErr w:type="spellEnd"/>
+        <w:t>mongoimport --host 127.0.0.1:27017 --db world --collection countries --drop --file countries.csv  --type csv --fieldFile countriesFields.txt</w:t>
+      </w:r>
       <w:r>
         <w:rPr>
           <w:rFonts w:ascii="Lucida Console" w:hAnsi="Lucida Console"/>
           <w:sz w:val="20"/>
         </w:rPr>
-        <w:t xml:space="preserve"> --host 127.0.0.1:27017 --</w:t>
-      </w:r>
-      <w:proofErr w:type="spellStart"/>
-      <w:r>
-        <w:rPr>
-          <w:rFonts w:ascii="Lucida Console" w:hAnsi="Lucida Console"/>
-          <w:sz w:val="20"/>
-        </w:rPr>
-        <w:t>db</w:t>
-      </w:r>
-      <w:proofErr w:type="spellEnd"/>
-      <w:r>
-        <w:rPr>
-          <w:rFonts w:ascii="Lucida Console" w:hAnsi="Lucida Console"/>
-          <w:sz w:val="20"/>
-        </w:rPr>
-        <w:t xml:space="preserve"> world --collection countries --drop --file countries.csv  --type csv --</w:t>
-      </w:r>
-      <w:proofErr w:type="spellStart"/>
-      <w:r>
-        <w:rPr>
-          <w:rFonts w:ascii="Lucida Console" w:hAnsi="Lucida Console"/>
-          <w:sz w:val="20"/>
-        </w:rPr>
-        <w:t>fieldFile</w:t>
-      </w:r>
-      <w:proofErr w:type="spellEnd"/>
-      <w:r>
-        <w:rPr>
-          <w:rFonts w:ascii="Lucida Console" w:hAnsi="Lucida Console"/>
-          <w:sz w:val="20"/>
-        </w:rPr>
-        <w:t xml:space="preserve"> </w:t>
-      </w:r>
-      <w:r>
-        <w:rPr>
-          <w:rFonts w:ascii="Lucida Console" w:hAnsi="Lucida Console"/>
-          <w:sz w:val="20"/>
-        </w:rPr>
-        <w:lastRenderedPageBreak/>
-        <w:t>countriesFields.txt</w:t>
-      </w:r>
-      <w:r>
-        <w:rPr>
-          <w:rFonts w:ascii="Lucida Console" w:hAnsi="Lucida Console"/>
-          <w:sz w:val="20"/>
-        </w:rPr>
         <w:br/>
       </w:r>
     </w:p>
@@ -5849,68 +4732,20 @@
         <w:t xml:space="preserve">Open file connect.js in directory </w:t>
       </w:r>
       <w:r>
-        <w:t>MongoDB-</w:t>
-      </w:r>
-      <w:proofErr w:type="spellStart"/>
-      <w:r>
-        <w:t>NodeJS</w:t>
-      </w:r>
-      <w:proofErr w:type="spellEnd"/>
-      <w:r>
-        <w:t>-Client</w:t>
-      </w:r>
-      <w:r>
-        <w:t xml:space="preserve"> in your favorite text editor. Verify and change if required the values of the variables </w:t>
-      </w:r>
-      <w:proofErr w:type="spellStart"/>
-      <w:r>
-        <w:t>mongodbHost</w:t>
-      </w:r>
-      <w:proofErr w:type="spellEnd"/>
-      <w:r>
-        <w:t xml:space="preserve">, </w:t>
-      </w:r>
-      <w:proofErr w:type="spellStart"/>
-      <w:r>
-        <w:t>mongodbPort</w:t>
-      </w:r>
-      <w:proofErr w:type="spellEnd"/>
-      <w:r>
-        <w:t xml:space="preserve"> and </w:t>
-      </w:r>
-      <w:proofErr w:type="spellStart"/>
-      <w:r>
-        <w:t>mongodbDatabase</w:t>
-      </w:r>
-      <w:proofErr w:type="spellEnd"/>
-      <w:r>
-        <w:t>.</w:t>
-      </w:r>
-      <w:r>
-        <w:t xml:space="preserve"> Use </w:t>
-      </w:r>
-      <w:proofErr w:type="spellStart"/>
-      <w:r>
-        <w:t>boolean</w:t>
-      </w:r>
-      <w:proofErr w:type="spellEnd"/>
-      <w:r>
-        <w:t xml:space="preserve"> variable cloud to indicate whether you want to use the shared cloud instance.</w:t>
-      </w:r>
-      <w:r>
-        <w:br/>
-      </w:r>
-      <w:r>
-        <w:br/>
-        <w:t xml:space="preserve">Then run this </w:t>
-      </w:r>
-      <w:proofErr w:type="spellStart"/>
-      <w:r>
-        <w:t>NodeJS</w:t>
-      </w:r>
-      <w:proofErr w:type="spellEnd"/>
-      <w:r>
-        <w:t xml:space="preserve"> module, using:</w:t>
+        <w:t>MongoDB-NodeJS-Client</w:t>
+      </w:r>
+      <w:r>
+        <w:t xml:space="preserve"> in your favorite text editor. Verify and change if required the values of the variables mongodbHost, mongodbPort and mongodbDatabase.</w:t>
+      </w:r>
+      <w:r>
+        <w:t xml:space="preserve"> Use boolean variable cloud to indicate whether you want to use the shared cloud instance.</w:t>
+      </w:r>
+      <w:r>
+        <w:br/>
+      </w:r>
+      <w:r>
+        <w:br/>
+        <w:t>Then run this NodeJS module, using:</w:t>
       </w:r>
       <w:r>
         <w:br/>
@@ -5944,38 +4779,14 @@
         <w:t>query6.js</w:t>
       </w:r>
       <w:r>
-        <w:t xml:space="preserve">. This file uses Promises instead of asynchronous callbacks. If you prefer the callbacks or have an older version of </w:t>
-      </w:r>
-      <w:proofErr w:type="spellStart"/>
-      <w:r>
-        <w:t>NodeJS</w:t>
-      </w:r>
-      <w:proofErr w:type="spellEnd"/>
-      <w:r>
-        <w:t xml:space="preserve"> that does not support the Promises, then use file query.js.</w:t>
-      </w:r>
-      <w:r>
-        <w:br/>
-      </w:r>
-      <w:r>
-        <w:br/>
-        <w:t xml:space="preserve">The code performs the following steps – check how these steps are implemented in </w:t>
-      </w:r>
-      <w:proofErr w:type="spellStart"/>
-      <w:r>
-        <w:t>NodeJS</w:t>
-      </w:r>
-      <w:proofErr w:type="spellEnd"/>
-      <w:r>
-        <w:t xml:space="preserve">, using the </w:t>
-      </w:r>
-      <w:proofErr w:type="spellStart"/>
-      <w:r>
-        <w:t>NodeJS</w:t>
-      </w:r>
-      <w:proofErr w:type="spellEnd"/>
-      <w:r>
-        <w:t xml:space="preserve"> driver for MongoDB</w:t>
+        <w:t>. This file uses Promises instead of asynchronous callbacks. If you prefer the callbacks or have an older version of NodeJS that does not support the Promises, then use file query.js.</w:t>
+      </w:r>
+      <w:r>
+        <w:br/>
+      </w:r>
+      <w:r>
+        <w:br/>
+        <w:t>The code performs the following steps – check how these steps are implemented in NodeJS, using the NodeJS driver for MongoDB</w:t>
       </w:r>
       <w:r>
         <w:br/>
@@ -5998,23 +4809,7 @@
       </w:r>
       <w:r>
         <w:br/>
-        <w:t xml:space="preserve">Note how well </w:t>
-      </w:r>
-      <w:proofErr w:type="spellStart"/>
-      <w:r>
-        <w:t>NodeJS</w:t>
-      </w:r>
-      <w:proofErr w:type="spellEnd"/>
-      <w:r>
-        <w:t xml:space="preserve"> can work with the JSON documents returned from MongoDB: these documents are native data objects in JavaScript and therefore in the </w:t>
-      </w:r>
-      <w:proofErr w:type="spellStart"/>
-      <w:r>
-        <w:t>NodeJS</w:t>
-      </w:r>
-      <w:proofErr w:type="spellEnd"/>
-      <w:r>
-        <w:t xml:space="preserve"> application.</w:t>
+        <w:t>Note how well NodeJS can work with the JSON documents returned from MongoDB: these documents are native data objects in JavaScript and therefore in the NodeJS application.</w:t>
       </w:r>
       <w:r>
         <w:br/>
@@ -6029,6 +4824,7 @@
         </w:numPr>
       </w:pPr>
       <w:r>
+        <w:lastRenderedPageBreak/>
         <w:t xml:space="preserve">Open the file </w:t>
       </w:r>
       <w:r>
@@ -6038,30 +4834,14 @@
         <w:t>crud6.js</w:t>
       </w:r>
       <w:r>
-        <w:t xml:space="preserve">. This file uses Promises instead of asynchronous callbacks. If you prefer the callbacks or have an older version of </w:t>
-      </w:r>
-      <w:proofErr w:type="spellStart"/>
-      <w:r>
-        <w:t>NodeJS</w:t>
-      </w:r>
-      <w:proofErr w:type="spellEnd"/>
-      <w:r>
-        <w:t xml:space="preserve"> that does not support the Promises, then use file crud.js.</w:t>
-      </w:r>
-      <w:r>
-        <w:br/>
-      </w:r>
-      <w:r>
-        <w:br/>
-        <w:t xml:space="preserve">The code performs the following steps – check how these steps are implemented in </w:t>
-      </w:r>
-      <w:proofErr w:type="spellStart"/>
-      <w:r>
-        <w:t>NodeJS</w:t>
-      </w:r>
-      <w:proofErr w:type="spellEnd"/>
-      <w:r>
-        <w:t>:</w:t>
+        <w:t>. This file uses Promises instead of asynchronous callbacks. If you prefer the callbacks or have an older version of NodeJS that does not support the Promises, then use file crud.js.</w:t>
+      </w:r>
+      <w:r>
+        <w:br/>
+      </w:r>
+      <w:r>
+        <w:br/>
+        <w:t>The code performs the following steps – check how these steps are implemented in NodeJS:</w:t>
       </w:r>
       <w:r>
         <w:br/>
@@ -6069,15 +4849,7 @@
       </w:r>
       <w:r>
         <w:br/>
-        <w:t>* create a new collection (or work with an existing one) and add a list of two documents to it in a single statement (</w:t>
-      </w:r>
-      <w:proofErr w:type="spellStart"/>
-      <w:r>
-        <w:t>insertMany</w:t>
-      </w:r>
-      <w:proofErr w:type="spellEnd"/>
-      <w:r>
-        <w:t>)</w:t>
+        <w:t>* create a new collection (or work with an existing one) and add a list of two documents to it in a single statement (insertMany)</w:t>
       </w:r>
       <w:r>
         <w:br/>
@@ -6111,16 +4883,7 @@
         </w:rPr>
       </w:pPr>
       <w:r>
-        <w:lastRenderedPageBreak/>
-        <w:t xml:space="preserve">Please feel free to try out some more interaction between </w:t>
-      </w:r>
-      <w:proofErr w:type="spellStart"/>
-      <w:r>
-        <w:t>NodeJS</w:t>
-      </w:r>
-      <w:proofErr w:type="spellEnd"/>
-      <w:r>
-        <w:t xml:space="preserve"> and MongoDB. The documentation for the driver can be found here: </w:t>
+        <w:t xml:space="preserve">Please feel free to try out some more interaction between NodeJS and MongoDB. The documentation for the driver can be found here: </w:t>
       </w:r>
       <w:hyperlink r:id="rId59" w:history="1">
         <w:r>
@@ -6149,13 +4912,8 @@
         <w:lastRenderedPageBreak/>
         <w:t xml:space="preserve">9. </w:t>
       </w:r>
-      <w:proofErr w:type="spellStart"/>
-      <w:r>
-        <w:t>Dockerizing</w:t>
-      </w:r>
-      <w:proofErr w:type="spellEnd"/>
-      <w:r>
-        <w:t xml:space="preserve"> Node Applications</w:t>
+      <w:r>
+        <w:t>Dockerizing Node Applications</w:t>
       </w:r>
     </w:p>
     <w:p>
@@ -6170,30 +4928,14 @@
         </w:rPr>
       </w:pPr>
       <w:r>
-        <w:t xml:space="preserve">Running Node applications in Docker containers is extremely simple to accomplish. It is a very common approach for implementing REST APIs, web serving applications and especially </w:t>
-      </w:r>
-      <w:proofErr w:type="spellStart"/>
-      <w:r>
-        <w:t>microservices</w:t>
-      </w:r>
-      <w:proofErr w:type="spellEnd"/>
-      <w:r>
-        <w:t>.</w:t>
-      </w:r>
-      <w:r>
-        <w:br/>
-      </w:r>
-      <w:r>
-        <w:br/>
-        <w:t xml:space="preserve">If you are interested in trying this out – take a look at the tutorial on </w:t>
-      </w:r>
-      <w:proofErr w:type="spellStart"/>
-      <w:r>
-        <w:t>Dockerizing</w:t>
-      </w:r>
-      <w:proofErr w:type="spellEnd"/>
-      <w:r>
-        <w:t xml:space="preserve"> a Web Application at </w:t>
+        <w:t>Running Node applications in Docker containers is extremely simple to accomplish. It is a very common approach for implementing REST APIs, web serving applications and especially microservices.</w:t>
+      </w:r>
+      <w:r>
+        <w:br/>
+      </w:r>
+      <w:r>
+        <w:br/>
+        <w:t xml:space="preserve">If you are interested in trying this out – take a look at the tutorial on Dockerizing a Web Application at </w:t>
       </w:r>
       <w:hyperlink r:id="rId60" w:history="1">
         <w:r>
@@ -6204,21 +4946,11 @@
         </w:r>
       </w:hyperlink>
       <w:r>
-        <w:t xml:space="preserve"> . If you follow the steps described here, you will have a </w:t>
-      </w:r>
-      <w:proofErr w:type="spellStart"/>
-      <w:r>
-        <w:t>Dockerized</w:t>
-      </w:r>
-      <w:proofErr w:type="spellEnd"/>
-      <w:r>
-        <w:t xml:space="preserve"> Node application in no time.</w:t>
+        <w:t xml:space="preserve"> . If you follow the steps described here, you will have a Dockerized Node application in no time.</w:t>
       </w:r>
       <w:r>
         <w:br w:type="page"/>
       </w:r>
-      <w:bookmarkStart w:id="0" w:name="_GoBack"/>
-      <w:bookmarkEnd w:id="0"/>
     </w:p>
     <w:p>
       <w:pPr>
@@ -6229,15 +4961,7 @@
         <w:t>10</w:t>
       </w:r>
       <w:r>
-        <w:t xml:space="preserve">. Node </w:t>
-      </w:r>
-      <w:proofErr w:type="spellStart"/>
-      <w:r>
-        <w:t>OracleDB</w:t>
-      </w:r>
-      <w:proofErr w:type="spellEnd"/>
-      <w:r>
-        <w:t xml:space="preserve"> Database Driver </w:t>
+        <w:t xml:space="preserve">. Node OracleDB Database Driver </w:t>
       </w:r>
     </w:p>
     <w:p>
@@ -6264,36 +4988,12 @@
         </w:r>
       </w:hyperlink>
       <w:r>
-        <w:t xml:space="preserve"> – called node-</w:t>
-      </w:r>
-      <w:proofErr w:type="spellStart"/>
-      <w:r>
-        <w:t>oracledb</w:t>
-      </w:r>
-      <w:proofErr w:type="spellEnd"/>
-      <w:r>
-        <w:t>. This project provides a Node.js database driver to the Oracle Database. It leverages Oracle Database client libraries – the thick OCI API – that need to be installed on the server running the node application. Through node-</w:t>
-      </w:r>
-      <w:proofErr w:type="spellStart"/>
-      <w:r>
-        <w:t>oracledb</w:t>
-      </w:r>
-      <w:proofErr w:type="spellEnd"/>
-      <w:r>
-        <w:t>, the interaction from a node application with an Oracle Database becomes fairly easy and straightforward – similar to JDBC but simpler. And asynchronous of course – using callbacks to handle the responses returned from the database. Performing queries, DDL and DML as well as PL/SQL calls is all supported pretty well as are native Oracle data types.</w:t>
-      </w:r>
-    </w:p>
-    <w:p>
-      <w:r>
-        <w:t xml:space="preserve">One way to trying out this Oracle Database driver for Node.js applications is using the Prebuilt </w:t>
-      </w:r>
-      <w:proofErr w:type="spellStart"/>
-      <w:r>
-        <w:t>VirtualBox</w:t>
-      </w:r>
-      <w:proofErr w:type="spellEnd"/>
-      <w:r>
-        <w:t xml:space="preserve"> image available from OTN for trying out database development. The steps are as follows:</w:t>
+        <w:t xml:space="preserve"> – called node-oracledb. This project provides a Node.js database driver to the Oracle Database. It leverages Oracle Database client libraries – the thick OCI API – that need to be installed on the server running the node application. Through node-oracledb, the interaction from a node application with an Oracle Database becomes fairly easy and straightforward – similar to JDBC but simpler. And asynchronous of course – using callbacks to handle the responses returned from the database. Performing queries, DDL and DML as well as PL/SQL calls is all supported pretty well as are native Oracle data types.</w:t>
+      </w:r>
+    </w:p>
+    <w:p>
+      <w:r>
+        <w:t>One way to trying out this Oracle Database driver for Node.js applications is using the Prebuilt VirtualBox image available from OTN for trying out database development. The steps are as follows:</w:t>
       </w:r>
     </w:p>
     <w:p/>
@@ -6350,15 +5050,7 @@
         <w:t>DeveloperDaysVM2016-01-22_23</w:t>
       </w:r>
       <w:r>
-        <w:t xml:space="preserve">.ova – into </w:t>
-      </w:r>
-      <w:proofErr w:type="spellStart"/>
-      <w:r>
-        <w:t>VirtualBox</w:t>
-      </w:r>
-      <w:proofErr w:type="spellEnd"/>
-      <w:r>
-        <w:t xml:space="preserve">. </w:t>
+        <w:t xml:space="preserve">.ova – into VirtualBox. </w:t>
       </w:r>
       <w:r>
         <w:br/>
@@ -6452,13 +5144,8 @@
       </w:r>
       <w:r>
         <w:cr/>
-        <w:t xml:space="preserve">Pluggable DB  : </w:t>
-      </w:r>
-      <w:proofErr w:type="spellStart"/>
-      <w:r>
-        <w:t>orcl</w:t>
-      </w:r>
-      <w:proofErr w:type="spellEnd"/>
+        <w:t>Pluggable DB  : orcl</w:t>
+      </w:r>
       <w:r>
         <w:cr/>
         <w:t>ALL PASSWORDS ARE : oracle</w:t>
@@ -6496,41 +5183,18 @@
       </w:r>
       <w:r>
         <w:br/>
-        <w:t xml:space="preserve">start a </w:t>
-      </w:r>
-      <w:proofErr w:type="spellStart"/>
-      <w:r>
-        <w:t>sudo</w:t>
-      </w:r>
-      <w:proofErr w:type="spellEnd"/>
-      <w:r>
-        <w:t xml:space="preserve"> session:</w:t>
-      </w:r>
-      <w:r>
-        <w:br/>
-      </w:r>
-      <w:r>
-        <w:br/>
-      </w:r>
-      <w:proofErr w:type="spellStart"/>
-      <w:r>
-        <w:t>sudo</w:t>
-      </w:r>
-      <w:proofErr w:type="spellEnd"/>
-      <w:r>
-        <w:t xml:space="preserve"> –s</w:t>
-      </w:r>
-      <w:r>
-        <w:br/>
-        <w:t>(</w:t>
-      </w:r>
-      <w:proofErr w:type="spellStart"/>
-      <w:r>
-        <w:t>sudo</w:t>
-      </w:r>
-      <w:proofErr w:type="spellEnd"/>
-      <w:r>
-        <w:t xml:space="preserve"> password is </w:t>
+        <w:t>start a sudo session:</w:t>
+      </w:r>
+      <w:r>
+        <w:br/>
+      </w:r>
+      <w:r>
+        <w:br/>
+        <w:t>sudo –s</w:t>
+      </w:r>
+      <w:r>
+        <w:br/>
+        <w:t xml:space="preserve">(sudo password is </w:t>
       </w:r>
       <w:r>
         <w:rPr>
@@ -6641,18 +5305,8 @@
           <w:szCs w:val="20"/>
         </w:rPr>
         <w:br/>
-        <w:t xml:space="preserve">yum -y install </w:t>
-      </w:r>
-      <w:proofErr w:type="spellStart"/>
-      <w:r>
-        <w:rPr>
-          <w:rFonts w:ascii="Courier New" w:eastAsia="Times New Roman" w:hAnsi="Courier New" w:cs="Courier New"/>
-          <w:sz w:val="20"/>
-          <w:szCs w:val="20"/>
-        </w:rPr>
-        <w:t>nodejs</w:t>
-      </w:r>
-      <w:proofErr w:type="spellEnd"/>
+        <w:t>yum -y install nodejs</w:t>
+      </w:r>
     </w:p>
     <w:p>
       <w:pPr>
@@ -6713,36 +5367,23 @@
         <w:pStyle w:val="ListParagraph"/>
       </w:pPr>
       <w:r>
-        <w:t xml:space="preserve">yum –y install </w:t>
-      </w:r>
-      <w:proofErr w:type="spellStart"/>
-      <w:r>
-        <w:t>git</w:t>
-      </w:r>
-      <w:proofErr w:type="spellEnd"/>
-    </w:p>
-    <w:p>
-      <w:pPr>
-        <w:pStyle w:val="ListParagraph"/>
-      </w:pPr>
-      <w:r>
-        <w:br/>
-      </w:r>
-    </w:p>
-    <w:p>
-      <w:pPr>
-        <w:pStyle w:val="ListParagraph"/>
-      </w:pPr>
-      <w:r>
-        <w:t xml:space="preserve">Exit the </w:t>
-      </w:r>
-      <w:proofErr w:type="spellStart"/>
-      <w:r>
-        <w:t>sudo</w:t>
-      </w:r>
-      <w:proofErr w:type="spellEnd"/>
-      <w:r>
-        <w:t xml:space="preserve"> session – and resume as user oracle.</w:t>
+        <w:t>yum –y install git</w:t>
+      </w:r>
+    </w:p>
+    <w:p>
+      <w:pPr>
+        <w:pStyle w:val="ListParagraph"/>
+      </w:pPr>
+      <w:r>
+        <w:br/>
+      </w:r>
+    </w:p>
+    <w:p>
+      <w:pPr>
+        <w:pStyle w:val="ListParagraph"/>
+      </w:pPr>
+      <w:r>
+        <w:t>Exit the sudo session – and resume as user oracle.</w:t>
       </w:r>
     </w:p>
     <w:p>
@@ -6783,39 +5424,21 @@
         <w:pStyle w:val="ListParagraph"/>
       </w:pPr>
       <w:r>
-        <w:t>Now it is time to install node-</w:t>
-      </w:r>
-      <w:proofErr w:type="spellStart"/>
-      <w:r>
-        <w:t>oracledb</w:t>
-      </w:r>
-      <w:proofErr w:type="spellEnd"/>
-      <w:r>
-        <w:t>. Run:</w:t>
-      </w:r>
-    </w:p>
-    <w:p>
-      <w:pPr>
-        <w:pStyle w:val="ListParagraph"/>
-      </w:pPr>
-    </w:p>
-    <w:p>
-      <w:pPr>
-        <w:pStyle w:val="ListParagraph"/>
-      </w:pPr>
-      <w:proofErr w:type="spellStart"/>
-      <w:r>
-        <w:t>npm</w:t>
-      </w:r>
-      <w:proofErr w:type="spellEnd"/>
-      <w:r>
-        <w:t xml:space="preserve"> install </w:t>
-      </w:r>
-      <w:proofErr w:type="spellStart"/>
-      <w:r>
-        <w:t>oracledb</w:t>
-      </w:r>
-      <w:proofErr w:type="spellEnd"/>
+        <w:t>Now it is time to install node-oracledb. Run:</w:t>
+      </w:r>
+    </w:p>
+    <w:p>
+      <w:pPr>
+        <w:pStyle w:val="ListParagraph"/>
+      </w:pPr>
+    </w:p>
+    <w:p>
+      <w:pPr>
+        <w:pStyle w:val="ListParagraph"/>
+      </w:pPr>
+      <w:r>
+        <w:t>npm install oracledb</w:t>
+      </w:r>
     </w:p>
     <w:p>
       <w:pPr>
@@ -6909,13 +5532,8 @@
       <w:pPr>
         <w:pStyle w:val="ListParagraph"/>
       </w:pPr>
-      <w:proofErr w:type="spellStart"/>
-      <w:r>
-        <w:t>git</w:t>
-      </w:r>
-      <w:proofErr w:type="spellEnd"/>
-      <w:r>
-        <w:t xml:space="preserve"> clone </w:t>
+      <w:r>
+        <w:t xml:space="preserve">git clone </w:t>
       </w:r>
       <w:hyperlink r:id="rId69" w:history="1">
         <w:r>
@@ -7039,15 +5657,7 @@
       </w:r>
       <w:r>
         <w:lastRenderedPageBreak/>
-        <w:t xml:space="preserve">Note how the dbconfig-remote.js configures connection details for a </w:t>
-      </w:r>
-      <w:proofErr w:type="spellStart"/>
-      <w:r>
-        <w:t>DBaaS</w:t>
-      </w:r>
-      <w:proofErr w:type="spellEnd"/>
-      <w:r>
-        <w:t xml:space="preserve"> instance running in the cloud. You can change the require statement in select.js to refer to this second set of configuration details.</w:t>
+        <w:t>Note how the dbconfig-remote.js configures connection details for a DBaaS instance running in the cloud. You can change the require statement in select.js to refer to this second set of configuration details.</w:t>
       </w:r>
     </w:p>
     <w:p>
@@ -7272,15 +5882,7 @@
     </w:p>
     <w:p>
       <w:r>
-        <w:t xml:space="preserve">Article that explains how to take a running Express web application and </w:t>
-      </w:r>
-      <w:proofErr w:type="spellStart"/>
-      <w:r>
-        <w:t>Dockerize</w:t>
-      </w:r>
-      <w:proofErr w:type="spellEnd"/>
-      <w:r>
-        <w:t xml:space="preserve"> it: </w:t>
+        <w:t xml:space="preserve">Article that explains how to take a running Express web application and Dockerize it: </w:t>
       </w:r>
       <w:hyperlink r:id="rId74" w:history="1">
         <w:r>
@@ -7309,15 +5911,7 @@
     </w:p>
     <w:p>
       <w:r>
-        <w:t xml:space="preserve">GitHub Repository for Node </w:t>
-      </w:r>
-      <w:proofErr w:type="spellStart"/>
-      <w:r>
-        <w:t>OracleDB</w:t>
-      </w:r>
-      <w:proofErr w:type="spellEnd"/>
-      <w:r>
-        <w:t xml:space="preserve"> (database driver): </w:t>
+        <w:t xml:space="preserve">GitHub Repository for Node OracleDB (database driver): </w:t>
       </w:r>
       <w:hyperlink r:id="rId76" w:history="1">
         <w:r>

</xml_diff>

<commit_message>
Added instructions for creating OXAR VM with Oracle XE and Node or importing the prebuilt OXAR appliance
</commit_message>
<xml_diff>
--- a/AMIS-Workshop-Introduction-NodeJS-May2017.docx
+++ b/AMIS-Workshop-Introduction-NodeJS-May2017.docx
@@ -29,7 +29,15 @@
     </w:p>
     <w:p>
       <w:r>
-        <w:t>In this hands-on, you will get going with Node.js. You will walk through some of the basics – running your first node application (hello world!), working with the file system and other core modules and with some packages downloaded through npm.</w:t>
+        <w:t xml:space="preserve">In this hands-on, you will get going with Node.js. You will walk through some of the basics – running your first node application (hello world!), working with the file system and other core modules and with some packages downloaded through </w:t>
+      </w:r>
+      <w:proofErr w:type="spellStart"/>
+      <w:r>
+        <w:t>npm</w:t>
+      </w:r>
+      <w:proofErr w:type="spellEnd"/>
+      <w:r>
+        <w:t>.</w:t>
       </w:r>
     </w:p>
     <w:p>
@@ -67,7 +75,15 @@
         <w:t xml:space="preserve">asynchronous programming and callback challenges and introduce </w:t>
       </w:r>
       <w:r>
-        <w:t xml:space="preserve">new language features such as promises and generators and mechanisms for parallel processing (the latter applied in an artist api that </w:t>
+        <w:t xml:space="preserve">new language features such as promises and generators and mechanisms for parallel processing (the latter applied in an artist </w:t>
+      </w:r>
+      <w:proofErr w:type="spellStart"/>
+      <w:r>
+        <w:t>api</w:t>
+      </w:r>
+      <w:proofErr w:type="spellEnd"/>
+      <w:r>
+        <w:t xml:space="preserve"> that </w:t>
       </w:r>
       <w:r>
         <w:t>provides enriched artist information by leveraging APIs from Spotify)</w:t>
@@ -252,7 +268,15 @@
     </w:p>
     <w:p>
       <w:r>
-        <w:t xml:space="preserve">A third way to go is to use a prebuilt Virtual Machine image. One source for such images is Bitnami: </w:t>
+        <w:t xml:space="preserve">A third way to go is to use a prebuilt Virtual Machine image. One source for such images is </w:t>
+      </w:r>
+      <w:proofErr w:type="spellStart"/>
+      <w:r>
+        <w:t>Bitnami</w:t>
+      </w:r>
+      <w:proofErr w:type="spellEnd"/>
+      <w:r>
+        <w:t xml:space="preserve">: </w:t>
       </w:r>
       <w:hyperlink r:id="rId10" w:history="1">
         <w:r>
@@ -280,7 +304,15 @@
     <w:p>
       <w:r>
         <w:lastRenderedPageBreak/>
-        <w:t xml:space="preserve">A fourth option of working with Node.js is in a Cloud environment, such as Google App Engine, Azure, Heroku, AWS and Oracle Application Container Cloud. Given the light weight nature of node.js you will be able to use the “free tier” resources in most cases. </w:t>
+        <w:t xml:space="preserve">A fourth option of working with Node.js is in a Cloud environment, such as Google App Engine, Azure, </w:t>
+      </w:r>
+      <w:proofErr w:type="spellStart"/>
+      <w:r>
+        <w:t>Heroku</w:t>
+      </w:r>
+      <w:proofErr w:type="spellEnd"/>
+      <w:r>
+        <w:t xml:space="preserve">, AWS and Oracle Application Container Cloud. Given the light weight nature of node.js you will be able to use the “free tier” resources in most cases. </w:t>
       </w:r>
     </w:p>
     <w:p>
@@ -302,12 +334,28 @@
     </w:p>
     <w:p>
       <w:r>
-        <w:t>In section 7 of this hands-on document are we going to be (optionally) using a Pre Built VM – for Oracle Database development. You can skip ahead to that section, read how to get this VM installed and running and how to configure it for using Node.js and use that VM as your Node.js development environment.</w:t>
-      </w:r>
-    </w:p>
-    <w:p>
-      <w:r>
-        <w:t xml:space="preserve">Editing Node programs can be done in any text editor. Some editors are ‘Node aware’ – that means they can format Node code, check the syntax of the code and even run and debug the code. A popular editor for developing Node programs is Visual Studio Code from Microsoft – free, open source, available on Windows, MacOS and Linux. For this workshop, I suggest that you download and install Visual Studio Code – from </w:t>
+        <w:t xml:space="preserve">In section 7 of this hands-on document are we going to be (optionally) using a </w:t>
+      </w:r>
+      <w:proofErr w:type="spellStart"/>
+      <w:r>
+        <w:t>Pre Built</w:t>
+      </w:r>
+      <w:proofErr w:type="spellEnd"/>
+      <w:r>
+        <w:t xml:space="preserve"> VM – for Oracle Database development. You can skip ahead to that section, read how to get this VM installed and running and how to configure it for using Node.js and use that VM as your Node.js development environment.</w:t>
+      </w:r>
+    </w:p>
+    <w:p>
+      <w:r>
+        <w:t xml:space="preserve">Editing Node programs can be done in any text editor. Some editors are ‘Node aware’ – that means they can format Node code, check the syntax of the code and even run and debug the code. A popular editor for developing Node programs is Visual Studio Code from Microsoft – free, open source, available on Windows, </w:t>
+      </w:r>
+      <w:proofErr w:type="spellStart"/>
+      <w:r>
+        <w:t>MacOS</w:t>
+      </w:r>
+      <w:proofErr w:type="spellEnd"/>
+      <w:r>
+        <w:t xml:space="preserve"> and Linux. For this workshop, I suggest that you download and install Visual Studio Code – from </w:t>
       </w:r>
       <w:hyperlink r:id="rId12" w:history="1">
         <w:r>
@@ -541,7 +589,23 @@
         </w:numPr>
       </w:pPr>
       <w:r>
-        <w:t>Scheduling functions for delayed and possibly periodic execution is easily done in JavaScript and therefore in Node applications. Using setTimeout() and setInterval(), a reference to function is associated with a time period expressed in milliseconds to schedule the execution of the function. Check out hello-world-7a.js for examples.</w:t>
+        <w:t xml:space="preserve">Scheduling functions for delayed and possibly periodic execution is easily done in JavaScript and therefore in Node applications. Using </w:t>
+      </w:r>
+      <w:proofErr w:type="spellStart"/>
+      <w:r>
+        <w:t>setTimeout</w:t>
+      </w:r>
+      <w:proofErr w:type="spellEnd"/>
+      <w:r>
+        <w:t xml:space="preserve">() and </w:t>
+      </w:r>
+      <w:proofErr w:type="spellStart"/>
+      <w:r>
+        <w:t>setInterval</w:t>
+      </w:r>
+      <w:proofErr w:type="spellEnd"/>
+      <w:r>
+        <w:t>(), a reference to function is associated with a time period expressed in milliseconds to schedule the execution of the function. Check out hello-world-7a.js for examples.</w:t>
       </w:r>
       <w:r>
         <w:br/>
@@ -609,8 +673,29 @@
       </w:r>
       <w:r>
         <w:br/>
-        <w:t>node hello-world-8.js kwik kwek kwak</w:t>
-      </w:r>
+        <w:t xml:space="preserve">node hello-world-8.js </w:t>
+      </w:r>
+      <w:proofErr w:type="spellStart"/>
+      <w:r>
+        <w:t>kwik</w:t>
+      </w:r>
+      <w:proofErr w:type="spellEnd"/>
+      <w:r>
+        <w:t xml:space="preserve"> </w:t>
+      </w:r>
+      <w:proofErr w:type="spellStart"/>
+      <w:r>
+        <w:t>kwek</w:t>
+      </w:r>
+      <w:proofErr w:type="spellEnd"/>
+      <w:r>
+        <w:t xml:space="preserve"> </w:t>
+      </w:r>
+      <w:proofErr w:type="spellStart"/>
+      <w:r>
+        <w:t>kwak</w:t>
+      </w:r>
+      <w:proofErr w:type="spellEnd"/>
       <w:r>
         <w:br/>
       </w:r>
@@ -625,17 +710,85 @@
         <w:br/>
         <w:t xml:space="preserve">Now take (another) look at the code. In the </w:t>
       </w:r>
+      <w:proofErr w:type="spellStart"/>
       <w:r>
         <w:t>args.forEach</w:t>
       </w:r>
-      <w:r>
-        <w:t xml:space="preserve">() call, for each program argument there is a function registered through setTimeOut to be executed at a later point in time. The function to be executed – when the timeout happens – is returned from </w:t>
-      </w:r>
+      <w:proofErr w:type="spellEnd"/>
+      <w:r>
+        <w:t xml:space="preserve">() call, for each program argument there is a function registered through </w:t>
+      </w:r>
+      <w:proofErr w:type="spellStart"/>
+      <w:r>
+        <w:t>setTimeOut</w:t>
+      </w:r>
+      <w:proofErr w:type="spellEnd"/>
+      <w:r>
+        <w:t xml:space="preserve"> to be executed at a later point in time. The function to be executed – when the timeout happens – is returned from </w:t>
+      </w:r>
+      <w:proofErr w:type="spellStart"/>
       <w:r>
         <w:t>getGreeter</w:t>
       </w:r>
-      <w:r>
-        <w:t>(). For forEach() invokes getGreeter() to return a function and registers that function with setTimeOut(). Note however that getGreeter() does not just return a function: it returns a functions with a reference to the local toGreet variable. And here we have the closure: the combination of the function – a reference to the function defined in var g – and its context: the variable toGreet at the time of returning the capture.</w:t>
+      <w:proofErr w:type="spellEnd"/>
+      <w:r>
+        <w:t xml:space="preserve">(). For </w:t>
+      </w:r>
+      <w:proofErr w:type="spellStart"/>
+      <w:r>
+        <w:t>forEach</w:t>
+      </w:r>
+      <w:proofErr w:type="spellEnd"/>
+      <w:r>
+        <w:t xml:space="preserve">() invokes </w:t>
+      </w:r>
+      <w:proofErr w:type="spellStart"/>
+      <w:r>
+        <w:t>getGreeter</w:t>
+      </w:r>
+      <w:proofErr w:type="spellEnd"/>
+      <w:r>
+        <w:t xml:space="preserve">() to return a function and registers that function with </w:t>
+      </w:r>
+      <w:proofErr w:type="spellStart"/>
+      <w:r>
+        <w:t>setTimeOut</w:t>
+      </w:r>
+      <w:proofErr w:type="spellEnd"/>
+      <w:r>
+        <w:t xml:space="preserve">(). Note however that </w:t>
+      </w:r>
+      <w:proofErr w:type="spellStart"/>
+      <w:r>
+        <w:t>getGreeter</w:t>
+      </w:r>
+      <w:proofErr w:type="spellEnd"/>
+      <w:r>
+        <w:t xml:space="preserve">() does not just return a function: it returns a functions with a reference to the local </w:t>
+      </w:r>
+      <w:proofErr w:type="spellStart"/>
+      <w:r>
+        <w:t>toGreet</w:t>
+      </w:r>
+      <w:proofErr w:type="spellEnd"/>
+      <w:r>
+        <w:t xml:space="preserve"> variable. And here we have the closure: the combination of the function – a reference to the function defined in </w:t>
+      </w:r>
+      <w:proofErr w:type="spellStart"/>
+      <w:r>
+        <w:t>var</w:t>
+      </w:r>
+      <w:proofErr w:type="spellEnd"/>
+      <w:r>
+        <w:t xml:space="preserve"> g – and its context: the variable </w:t>
+      </w:r>
+      <w:proofErr w:type="spellStart"/>
+      <w:r>
+        <w:t>toGreet</w:t>
+      </w:r>
+      <w:proofErr w:type="spellEnd"/>
+      <w:r>
+        <w:t xml:space="preserve"> at the time of returning the capture.</w:t>
       </w:r>
       <w:r>
         <w:br/>
@@ -643,7 +796,22 @@
       <w:r>
         <w:lastRenderedPageBreak/>
         <w:br/>
-        <w:t>getGreeter() is invoked for each command line argument. This results in a distinct capture for each of these arguments, with distinct values for the toGreet variable, part of the closure.</w:t>
+      </w:r>
+      <w:proofErr w:type="spellStart"/>
+      <w:r>
+        <w:t>getGreeter</w:t>
+      </w:r>
+      <w:proofErr w:type="spellEnd"/>
+      <w:r>
+        <w:t xml:space="preserve">() is invoked for each command line argument. This results in a distinct capture for each of these arguments, with distinct values for the </w:t>
+      </w:r>
+      <w:proofErr w:type="spellStart"/>
+      <w:r>
+        <w:t>toGreet</w:t>
+      </w:r>
+      <w:proofErr w:type="spellEnd"/>
+      <w:r>
+        <w:t xml:space="preserve"> variable, part of the closure.</w:t>
       </w:r>
       <w:r>
         <w:br/>
@@ -684,14 +852,46 @@
       </w:r>
       <w:r>
         <w:br/>
-        <w:t>Remove the call to the localPrivateFunction(). Add a function welcomeAll() to the greeter-module.js file. Have this function write a single line to the console, to welcome everyone: ‘Welcome y’all!’. Expose this function from the module.</w:t>
-      </w:r>
-      <w:r>
-        <w:br/>
-      </w:r>
-      <w:r>
-        <w:br/>
-        <w:t>Invoke this new function welcomeAll() to hello_world-8a.js.</w:t>
+        <w:t xml:space="preserve">Remove the call to the </w:t>
+      </w:r>
+      <w:proofErr w:type="spellStart"/>
+      <w:r>
+        <w:t>localPrivateFunction</w:t>
+      </w:r>
+      <w:proofErr w:type="spellEnd"/>
+      <w:r>
+        <w:t xml:space="preserve">(). Add a function </w:t>
+      </w:r>
+      <w:proofErr w:type="spellStart"/>
+      <w:r>
+        <w:t>welcomeAll</w:t>
+      </w:r>
+      <w:proofErr w:type="spellEnd"/>
+      <w:r>
+        <w:t xml:space="preserve">() to the greeter-module.js file. Have this function write a single line to the console, to welcome everyone: ‘Welcome </w:t>
+      </w:r>
+      <w:proofErr w:type="spellStart"/>
+      <w:r>
+        <w:t>y’all</w:t>
+      </w:r>
+      <w:proofErr w:type="spellEnd"/>
+      <w:r>
+        <w:t>!’. Expose this function from the module.</w:t>
+      </w:r>
+      <w:r>
+        <w:br/>
+      </w:r>
+      <w:r>
+        <w:br/>
+        <w:t xml:space="preserve">Invoke this new function </w:t>
+      </w:r>
+      <w:proofErr w:type="spellStart"/>
+      <w:r>
+        <w:t>welcomeAll</w:t>
+      </w:r>
+      <w:proofErr w:type="spellEnd"/>
+      <w:r>
+        <w:t>() to hello_world-8a.js.</w:t>
       </w:r>
       <w:r>
         <w:br/>
@@ -726,8 +926,29 @@
       <w:r>
         <w:br/>
       </w:r>
-      <w:r>
-        <w:t>var util = require('util');</w:t>
+      <w:proofErr w:type="spellStart"/>
+      <w:r>
+        <w:t>var</w:t>
+      </w:r>
+      <w:proofErr w:type="spellEnd"/>
+      <w:r>
+        <w:t xml:space="preserve"> </w:t>
+      </w:r>
+      <w:proofErr w:type="spellStart"/>
+      <w:r>
+        <w:t>util</w:t>
+      </w:r>
+      <w:proofErr w:type="spellEnd"/>
+      <w:r>
+        <w:t xml:space="preserve"> = require('</w:t>
+      </w:r>
+      <w:proofErr w:type="spellStart"/>
+      <w:r>
+        <w:t>util</w:t>
+      </w:r>
+      <w:proofErr w:type="spellEnd"/>
+      <w:r>
+        <w:t>');</w:t>
       </w:r>
       <w:r>
         <w:br/>
@@ -736,14 +957,24 @@
         <w:br/>
         <w:t xml:space="preserve">we can now make use of the functionality in the core module </w:t>
       </w:r>
+      <w:proofErr w:type="spellStart"/>
       <w:r>
         <w:rPr>
           <w:i/>
         </w:rPr>
         <w:t>util</w:t>
       </w:r>
-      <w:r>
-        <w:t xml:space="preserve"> in the program. Examples are: util.log and util.format.</w:t>
+      <w:proofErr w:type="spellEnd"/>
+      <w:r>
+        <w:t xml:space="preserve"> in the program. Examples are: util.log and </w:t>
+      </w:r>
+      <w:proofErr w:type="spellStart"/>
+      <w:r>
+        <w:t>util.format</w:t>
+      </w:r>
+      <w:proofErr w:type="spellEnd"/>
+      <w:r>
+        <w:t>.</w:t>
       </w:r>
       <w:r>
         <w:br/>
@@ -804,8 +1035,29 @@
         <w:t>file-writer</w:t>
       </w:r>
       <w:r>
-        <w:t>.js kwik kwek kwak</w:t>
-      </w:r>
+        <w:t xml:space="preserve">.js </w:t>
+      </w:r>
+      <w:proofErr w:type="spellStart"/>
+      <w:r>
+        <w:t>kwik</w:t>
+      </w:r>
+      <w:proofErr w:type="spellEnd"/>
+      <w:r>
+        <w:t xml:space="preserve"> </w:t>
+      </w:r>
+      <w:proofErr w:type="spellStart"/>
+      <w:r>
+        <w:t>kwek</w:t>
+      </w:r>
+      <w:proofErr w:type="spellEnd"/>
+      <w:r>
+        <w:t xml:space="preserve"> </w:t>
+      </w:r>
+      <w:proofErr w:type="spellStart"/>
+      <w:r>
+        <w:t>kwak</w:t>
+      </w:r>
+      <w:proofErr w:type="spellEnd"/>
     </w:p>
     <w:p>
       <w:r>
@@ -866,7 +1118,23 @@
         </w:r>
       </w:hyperlink>
       <w:r>
-        <w:t xml:space="preserve"> from your browser, CURL, wget, SoapUI, Postman or any other HTTP speaking tool.</w:t>
+        <w:t xml:space="preserve"> from your browser, CURL, </w:t>
+      </w:r>
+      <w:proofErr w:type="spellStart"/>
+      <w:r>
+        <w:t>wget</w:t>
+      </w:r>
+      <w:proofErr w:type="spellEnd"/>
+      <w:r>
+        <w:t xml:space="preserve">, </w:t>
+      </w:r>
+      <w:proofErr w:type="spellStart"/>
+      <w:r>
+        <w:t>SoapUI</w:t>
+      </w:r>
+      <w:proofErr w:type="spellEnd"/>
+      <w:r>
+        <w:t>, Postman or any other HTTP speaking tool.</w:t>
       </w:r>
       <w:r>
         <w:br/>
@@ -1234,7 +1502,15 @@
         <w:t>part3-express</w:t>
       </w:r>
       <w:r>
-        <w:t xml:space="preserve"> directory, please use npm to install three packages, like this</w:t>
+        <w:t xml:space="preserve"> directory, please use </w:t>
+      </w:r>
+      <w:proofErr w:type="spellStart"/>
+      <w:r>
+        <w:t>npm</w:t>
+      </w:r>
+      <w:proofErr w:type="spellEnd"/>
+      <w:r>
+        <w:t xml:space="preserve"> to install three packages, like this</w:t>
       </w:r>
       <w:r>
         <w:t xml:space="preserve"> – or skip to the section just below the next figure</w:t>
@@ -1247,22 +1523,51 @@
       </w:r>
       <w:r>
         <w:br/>
-        <w:t>npm install express</w:t>
-      </w:r>
-      <w:r>
-        <w:br/>
-        <w:t>npm install body-parser</w:t>
-      </w:r>
-      <w:r>
-        <w:br/>
-        <w:t>npm install serve-static</w:t>
-      </w:r>
-      <w:r>
-        <w:br/>
-      </w:r>
-      <w:r>
-        <w:br/>
-        <w:t>After you have executed these three installation steps, verify that a subfolder node_modules was created. Inspect the contents of this folder.</w:t>
+      </w:r>
+      <w:proofErr w:type="spellStart"/>
+      <w:r>
+        <w:t>npm</w:t>
+      </w:r>
+      <w:proofErr w:type="spellEnd"/>
+      <w:r>
+        <w:t xml:space="preserve"> install express</w:t>
+      </w:r>
+      <w:r>
+        <w:br/>
+      </w:r>
+      <w:proofErr w:type="spellStart"/>
+      <w:r>
+        <w:t>npm</w:t>
+      </w:r>
+      <w:proofErr w:type="spellEnd"/>
+      <w:r>
+        <w:t xml:space="preserve"> install body-parser</w:t>
+      </w:r>
+      <w:r>
+        <w:br/>
+      </w:r>
+      <w:proofErr w:type="spellStart"/>
+      <w:r>
+        <w:t>npm</w:t>
+      </w:r>
+      <w:proofErr w:type="spellEnd"/>
+      <w:r>
+        <w:t xml:space="preserve"> install serve-static</w:t>
+      </w:r>
+      <w:r>
+        <w:br/>
+      </w:r>
+      <w:r>
+        <w:br/>
+        <w:t xml:space="preserve">After you have executed these three installation steps, verify that a subfolder </w:t>
+      </w:r>
+      <w:proofErr w:type="spellStart"/>
+      <w:r>
+        <w:t>node_modules</w:t>
+      </w:r>
+      <w:proofErr w:type="spellEnd"/>
+      <w:r>
+        <w:t xml:space="preserve"> was created. Inspect the contents of this folder.</w:t>
       </w:r>
       <w:r>
         <w:br/>
@@ -1322,14 +1627,53 @@
       </w:r>
       <w:r>
         <w:br/>
-        <w:t>npm install</w:t>
-      </w:r>
-      <w:r>
-        <w:br/>
-      </w:r>
-      <w:r>
-        <w:br/>
-        <w:t>The npm tool would have inspected the package.json file in your current directory, would have found three dependencies and installed those dependencies. Note that  you can use npm install in combination with a package.json file at any time to refresh the dependencies and bring in the latest (allowed) versions of these packages.</w:t>
+      </w:r>
+      <w:proofErr w:type="spellStart"/>
+      <w:r>
+        <w:t>npm</w:t>
+      </w:r>
+      <w:proofErr w:type="spellEnd"/>
+      <w:r>
+        <w:t xml:space="preserve"> install</w:t>
+      </w:r>
+      <w:r>
+        <w:br/>
+      </w:r>
+      <w:r>
+        <w:br/>
+        <w:t xml:space="preserve">The </w:t>
+      </w:r>
+      <w:proofErr w:type="spellStart"/>
+      <w:r>
+        <w:t>npm</w:t>
+      </w:r>
+      <w:proofErr w:type="spellEnd"/>
+      <w:r>
+        <w:t xml:space="preserve"> tool would have inspected the </w:t>
+      </w:r>
+      <w:proofErr w:type="spellStart"/>
+      <w:r>
+        <w:t>package.json</w:t>
+      </w:r>
+      <w:proofErr w:type="spellEnd"/>
+      <w:r>
+        <w:t xml:space="preserve"> file in your current directory, would have found three dependencies and installed those dependencies. Note that  you can use </w:t>
+      </w:r>
+      <w:proofErr w:type="spellStart"/>
+      <w:r>
+        <w:t>npm</w:t>
+      </w:r>
+      <w:proofErr w:type="spellEnd"/>
+      <w:r>
+        <w:t xml:space="preserve"> install in combination with a </w:t>
+      </w:r>
+      <w:proofErr w:type="spellStart"/>
+      <w:r>
+        <w:t>package.json</w:t>
+      </w:r>
+      <w:proofErr w:type="spellEnd"/>
+      <w:r>
+        <w:t xml:space="preserve"> file at any time to refresh the dependencies and bring in the latest (allowed) versions of these packages.</w:t>
       </w:r>
       <w:r>
         <w:br/>
@@ -1654,7 +1998,15 @@
         <w:t>departments</w:t>
       </w:r>
       <w:r>
-        <w:t>, when the application is started.  Handler functions are registered with Express for GET requests to the URL paths /departments and /departments/:departmentId. The functions perform simple yet effective actions in response to requests.</w:t>
+        <w:t>, when the application is started.  Handler functions are registered with Express for GET requests to the URL paths /departments and /departments/:</w:t>
+      </w:r>
+      <w:proofErr w:type="spellStart"/>
+      <w:r>
+        <w:t>departmentId</w:t>
+      </w:r>
+      <w:proofErr w:type="spellEnd"/>
+      <w:r>
+        <w:t>. The functions perform simple yet effective actions in response to requests.</w:t>
       </w:r>
       <w:r>
         <w:br/>
@@ -1675,7 +2027,15 @@
         <w:t xml:space="preserve">Try to extend express-5.js in the following way: GET requests for the URL path /time should return a response with the current time. Hint: a string representation of the current time can be created using </w:t>
       </w:r>
       <w:r>
-        <w:t>new Date().toUTCString()</w:t>
+        <w:t>new Date().</w:t>
+      </w:r>
+      <w:proofErr w:type="spellStart"/>
+      <w:r>
+        <w:t>toUTCString</w:t>
+      </w:r>
+      <w:proofErr w:type="spellEnd"/>
+      <w:r>
+        <w:t>()</w:t>
       </w:r>
       <w:r>
         <w:t>).</w:t>
@@ -1770,7 +2130,15 @@
         </w:numPr>
       </w:pPr>
       <w:r>
-        <w:t xml:space="preserve">Express-7.js adds the departmentdetails resource – accessible at </w:t>
+        <w:t xml:space="preserve">Express-7.js adds the </w:t>
+      </w:r>
+      <w:proofErr w:type="spellStart"/>
+      <w:r>
+        <w:t>departmentdetails</w:t>
+      </w:r>
+      <w:proofErr w:type="spellEnd"/>
+      <w:r>
+        <w:t xml:space="preserve"> resource – accessible at </w:t>
       </w:r>
       <w:r>
         <w:t>http://127.0.0.1:3000/departmentdetails/DEPARTMENT_ID</w:t>
@@ -1845,12 +2213,14 @@
       <w:r>
         <w:t xml:space="preserve"> the data for </w:t>
       </w:r>
+      <w:proofErr w:type="spellStart"/>
       <w:r>
         <w:rPr>
           <w:i/>
         </w:rPr>
         <w:t>departmentdetails</w:t>
       </w:r>
+      <w:proofErr w:type="spellEnd"/>
       <w:r>
         <w:t xml:space="preserve"> come from? </w:t>
       </w:r>
@@ -1874,7 +2244,15 @@
       </w:r>
       <w:r>
         <w:br/>
-        <w:t>- see how the final response is created (res.send(</w:t>
+        <w:t>- see how the final response is created (</w:t>
+      </w:r>
+      <w:proofErr w:type="spellStart"/>
+      <w:r>
+        <w:t>res.send</w:t>
+      </w:r>
+      <w:proofErr w:type="spellEnd"/>
+      <w:r>
+        <w:t>(</w:t>
       </w:r>
       <w:r>
         <w:t>Java Script record)</w:t>
@@ -1948,7 +2326,23 @@
     </w:p>
     <w:p>
       <w:r>
-        <w:t xml:space="preserve">Rich client web applications do their work in the client – the web browser. The role of the middle tier is reduced for these applications to exposing APIs (REST/JSON) that the rich client application can make use of. The middle tier can also add what is sometimes called mBaaS – Mobile Backend as a Service – to handle various features that mobile apps benefit from (device management, proxying, analytics, caching, push notification, authentication,..). Some of these mechanisms may be useful for ‘regular’ [rich client] web applications to. </w:t>
+        <w:t xml:space="preserve">Rich client web applications do their work in the client – the web browser. The role of the middle tier is reduced for these applications to exposing APIs (REST/JSON) that the rich client application can make use of. The middle tier can also add what is sometimes called </w:t>
+      </w:r>
+      <w:proofErr w:type="spellStart"/>
+      <w:r>
+        <w:t>mBaaS</w:t>
+      </w:r>
+      <w:proofErr w:type="spellEnd"/>
+      <w:r>
+        <w:t xml:space="preserve"> – Mobile Backend as a Service – to handle various features that mobile apps benefit from (device management, </w:t>
+      </w:r>
+      <w:proofErr w:type="spellStart"/>
+      <w:r>
+        <w:t>proxying</w:t>
+      </w:r>
+      <w:proofErr w:type="spellEnd"/>
+      <w:r>
+        <w:t xml:space="preserve">, analytics, caching, push notification, authentication,..). Some of these mechanisms may be useful for ‘regular’ [rich client] web applications to. </w:t>
       </w:r>
     </w:p>
     <w:p>
@@ -1979,18 +2373,40 @@
         </w:numPr>
       </w:pPr>
       <w:r>
-        <w:t>Create a new directory part4. Navigate to that directory in the command line [terminal]. Install express and express-generator using npm:</w:t>
-      </w:r>
-      <w:r>
-        <w:br/>
-      </w:r>
-      <w:r>
-        <w:br/>
-        <w:t>npm install express</w:t>
-      </w:r>
-      <w:r>
-        <w:br/>
-        <w:t>npm install express-generator –g</w:t>
+        <w:t xml:space="preserve">Create a new directory part4. Navigate to that directory in the command line [terminal]. Install express and express-generator using </w:t>
+      </w:r>
+      <w:proofErr w:type="spellStart"/>
+      <w:r>
+        <w:t>npm</w:t>
+      </w:r>
+      <w:proofErr w:type="spellEnd"/>
+      <w:r>
+        <w:t>:</w:t>
+      </w:r>
+      <w:r>
+        <w:br/>
+      </w:r>
+      <w:r>
+        <w:br/>
+      </w:r>
+      <w:proofErr w:type="spellStart"/>
+      <w:r>
+        <w:t>npm</w:t>
+      </w:r>
+      <w:proofErr w:type="spellEnd"/>
+      <w:r>
+        <w:t xml:space="preserve"> install express</w:t>
+      </w:r>
+      <w:r>
+        <w:br/>
+      </w:r>
+      <w:proofErr w:type="spellStart"/>
+      <w:r>
+        <w:t>npm</w:t>
+      </w:r>
+      <w:proofErr w:type="spellEnd"/>
+      <w:r>
+        <w:t xml:space="preserve"> install express-generator –g</w:t>
       </w:r>
       <w:r>
         <w:br/>
@@ -2117,7 +2533,14 @@
       </w:r>
       <w:r>
         <w:br/>
-        <w:t>npm install</w:t>
+      </w:r>
+      <w:proofErr w:type="spellStart"/>
+      <w:r>
+        <w:t>npm</w:t>
+      </w:r>
+      <w:proofErr w:type="spellEnd"/>
+      <w:r>
+        <w:t xml:space="preserve"> install</w:t>
       </w:r>
       <w:r>
         <w:br/>
@@ -2193,7 +2616,15 @@
       </w:r>
       <w:r>
         <w:br/>
-        <w:t>SET DEBUG=jet-on-node:* &amp; npm start</w:t>
+        <w:t xml:space="preserve">SET DEBUG=jet-on-node:* &amp; </w:t>
+      </w:r>
+      <w:proofErr w:type="spellStart"/>
+      <w:r>
+        <w:t>npm</w:t>
+      </w:r>
+      <w:proofErr w:type="spellEnd"/>
+      <w:r>
+        <w:t xml:space="preserve"> start</w:t>
       </w:r>
       <w:r>
         <w:br/>
@@ -2270,7 +2701,15 @@
         </w:numPr>
       </w:pPr>
       <w:r>
-        <w:t xml:space="preserve">We will now add Oracle JET – using the quickstart application. </w:t>
+        <w:t xml:space="preserve">We will now add Oracle JET – using the </w:t>
+      </w:r>
+      <w:proofErr w:type="spellStart"/>
+      <w:r>
+        <w:t>quickstart</w:t>
+      </w:r>
+      <w:proofErr w:type="spellEnd"/>
+      <w:r>
+        <w:t xml:space="preserve"> application. </w:t>
       </w:r>
       <w:r>
         <w:t xml:space="preserve">Details, downloads and documentation on JET are available from Oracle Technology Network: </w:t>
@@ -2486,8 +2925,21 @@
         <w:t>part4\</w:t>
       </w:r>
       <w:r>
-        <w:t>jet-on-node\public\js\viewModels</w:t>
-      </w:r>
+        <w:t>jet-on-node\public\</w:t>
+      </w:r>
+      <w:proofErr w:type="spellStart"/>
+      <w:r>
+        <w:t>js</w:t>
+      </w:r>
+      <w:proofErr w:type="spellEnd"/>
+      <w:r>
+        <w:t>\</w:t>
+      </w:r>
+      <w:proofErr w:type="spellStart"/>
+      <w:r>
+        <w:t>viewModels</w:t>
+      </w:r>
+      <w:proofErr w:type="spellEnd"/>
       <w:r>
         <w:br/>
         <w:t xml:space="preserve">- copy or move hrm.html from the workshop folder part4-JET to </w:t>
@@ -2496,11 +2948,27 @@
         <w:t>part4\</w:t>
       </w:r>
       <w:r>
-        <w:t>jet-on-node\public\js\views</w:t>
-      </w:r>
-      <w:r>
-        <w:br/>
-        <w:t xml:space="preserve">- copy or move departments.json from the workshop folder part4-JET to </w:t>
+        <w:t>jet-on-node\public\</w:t>
+      </w:r>
+      <w:proofErr w:type="spellStart"/>
+      <w:r>
+        <w:t>js</w:t>
+      </w:r>
+      <w:proofErr w:type="spellEnd"/>
+      <w:r>
+        <w:t>\views</w:t>
+      </w:r>
+      <w:r>
+        <w:br/>
+        <w:t xml:space="preserve">- copy or move </w:t>
+      </w:r>
+      <w:proofErr w:type="spellStart"/>
+      <w:r>
+        <w:t>departments.json</w:t>
+      </w:r>
+      <w:proofErr w:type="spellEnd"/>
+      <w:r>
+        <w:t xml:space="preserve"> from the workshop folder part4-JET to </w:t>
       </w:r>
       <w:r>
         <w:t>part4\</w:t>
@@ -2518,8 +2986,13 @@
         <w:t>part4\</w:t>
       </w:r>
       <w:r>
-        <w:t>jet-on-node\public\js</w:t>
-      </w:r>
+        <w:t>jet-on-node\public\</w:t>
+      </w:r>
+      <w:proofErr w:type="spellStart"/>
+      <w:r>
+        <w:t>js</w:t>
+      </w:r>
+      <w:proofErr w:type="spellEnd"/>
       <w:r>
         <w:t xml:space="preserve"> to make it look like main.js in workshop folder part4-JET (see instructions below)</w:t>
       </w:r>
@@ -2531,8 +3004,13 @@
         <w:t>part4\</w:t>
       </w:r>
       <w:r>
-        <w:t>jet-on-node\public\js</w:t>
-      </w:r>
+        <w:t>jet-on-node\public\</w:t>
+      </w:r>
+      <w:proofErr w:type="spellStart"/>
+      <w:r>
+        <w:t>js</w:t>
+      </w:r>
+      <w:proofErr w:type="spellEnd"/>
       <w:r>
         <w:t xml:space="preserve"> to make it look like header.js in workshop folder part4-JET (see instructions below)</w:t>
       </w:r>
@@ -2603,16 +3081,26 @@
         <w:t xml:space="preserve">In </w:t>
       </w:r>
       <w:r>
-        <w:t>part4\jet-on-node\public\js</w:t>
-      </w:r>
+        <w:t>part4\jet-on-node\public\</w:t>
+      </w:r>
+      <w:proofErr w:type="spellStart"/>
+      <w:r>
+        <w:t>js</w:t>
+      </w:r>
+      <w:proofErr w:type="spellEnd"/>
       <w:r>
         <w:t>\</w:t>
       </w:r>
       <w:r>
         <w:t xml:space="preserve">main.js, you need two add </w:t>
       </w:r>
-      <w:r>
-        <w:t>òne small section</w:t>
+      <w:proofErr w:type="spellStart"/>
+      <w:r>
+        <w:t>òne</w:t>
+      </w:r>
+      <w:proofErr w:type="spellEnd"/>
+      <w:r>
+        <w:t xml:space="preserve"> small section</w:t>
       </w:r>
       <w:r>
         <w:t xml:space="preserve"> of code, to add a new HRM tab.  </w:t>
@@ -2632,14 +3120,30 @@
         <w:pStyle w:val="ListParagraph"/>
       </w:pPr>
       <w:r>
-        <w:t>'hrm': {label: 'HRM'},</w:t>
-      </w:r>
-      <w:r>
-        <w:br/>
-      </w:r>
-      <w:r>
-        <w:br/>
-        <w:t>in the definition of router.configure:</w:t>
+        <w:t>'</w:t>
+      </w:r>
+      <w:proofErr w:type="spellStart"/>
+      <w:r>
+        <w:t>hrm</w:t>
+      </w:r>
+      <w:proofErr w:type="spellEnd"/>
+      <w:r>
+        <w:t>': {label: 'HRM'},</w:t>
+      </w:r>
+      <w:r>
+        <w:br/>
+      </w:r>
+      <w:r>
+        <w:br/>
+        <w:t xml:space="preserve">in the definition of </w:t>
+      </w:r>
+      <w:proofErr w:type="spellStart"/>
+      <w:r>
+        <w:t>router.configure</w:t>
+      </w:r>
+      <w:proofErr w:type="spellEnd"/>
+      <w:r>
+        <w:t>:</w:t>
       </w:r>
       <w:r>
         <w:br/>
@@ -2694,8 +3198,21 @@
         <w:t xml:space="preserve">In file </w:t>
       </w:r>
       <w:r>
-        <w:t>jet-on-node\public\js\viewModels</w:t>
-      </w:r>
+        <w:t>jet-on-node\public\</w:t>
+      </w:r>
+      <w:proofErr w:type="spellStart"/>
+      <w:r>
+        <w:t>js</w:t>
+      </w:r>
+      <w:proofErr w:type="spellEnd"/>
+      <w:r>
+        <w:t>\</w:t>
+      </w:r>
+      <w:proofErr w:type="spellStart"/>
+      <w:r>
+        <w:t>viewModels</w:t>
+      </w:r>
+      <w:proofErr w:type="spellEnd"/>
       <w:r>
         <w:t>\</w:t>
       </w:r>
@@ -2718,7 +3235,15 @@
         <w:t>false</w:t>
       </w:r>
       <w:r>
-        <w:t xml:space="preserve"> for the third element in the appNavData array:</w:t>
+        <w:t xml:space="preserve"> for the third element in the </w:t>
+      </w:r>
+      <w:proofErr w:type="spellStart"/>
+      <w:r>
+        <w:t>appNavData</w:t>
+      </w:r>
+      <w:proofErr w:type="spellEnd"/>
+      <w:r>
+        <w:t xml:space="preserve"> array:</w:t>
       </w:r>
     </w:p>
     <w:p>
@@ -2775,8 +3300,13 @@
         <w:br/>
         <w:t xml:space="preserve">Finally, in app.js – the Node.js application itself – we need to add support for the REST API, by adding these two lines, just under </w:t>
       </w:r>
-      <w:r>
-        <w:t>var app = express();</w:t>
+      <w:proofErr w:type="spellStart"/>
+      <w:r>
+        <w:t>var</w:t>
+      </w:r>
+      <w:proofErr w:type="spellEnd"/>
+      <w:r>
+        <w:t xml:space="preserve"> app = express();</w:t>
       </w:r>
       <w:r>
         <w:t xml:space="preserve"> :</w:t>
@@ -2786,11 +3316,57 @@
       </w:r>
       <w:r>
         <w:br/>
-        <w:t>var departments  = JSON.parse(require('fs').readFileSync('departments.json', 'utf8'));</w:t>
-      </w:r>
-      <w:r>
-        <w:br/>
-        <w:t xml:space="preserve">app.get('/departments', function (req, res) { //process </w:t>
+      </w:r>
+      <w:proofErr w:type="spellStart"/>
+      <w:r>
+        <w:t>var</w:t>
+      </w:r>
+      <w:proofErr w:type="spellEnd"/>
+      <w:r>
+        <w:t xml:space="preserve"> departments  = </w:t>
+      </w:r>
+      <w:proofErr w:type="spellStart"/>
+      <w:r>
+        <w:t>JSON.parse</w:t>
+      </w:r>
+      <w:proofErr w:type="spellEnd"/>
+      <w:r>
+        <w:t>(require('fs').</w:t>
+      </w:r>
+      <w:proofErr w:type="spellStart"/>
+      <w:r>
+        <w:t>readFileSync</w:t>
+      </w:r>
+      <w:proofErr w:type="spellEnd"/>
+      <w:r>
+        <w:t>('</w:t>
+      </w:r>
+      <w:proofErr w:type="spellStart"/>
+      <w:r>
+        <w:t>departments.json</w:t>
+      </w:r>
+      <w:proofErr w:type="spellEnd"/>
+      <w:r>
+        <w:t>', 'utf8'));</w:t>
+      </w:r>
+      <w:r>
+        <w:br/>
+      </w:r>
+      <w:proofErr w:type="spellStart"/>
+      <w:r>
+        <w:t>app.get</w:t>
+      </w:r>
+      <w:proofErr w:type="spellEnd"/>
+      <w:r>
+        <w:t>('/departments', function (</w:t>
+      </w:r>
+      <w:proofErr w:type="spellStart"/>
+      <w:r>
+        <w:t>req</w:t>
+      </w:r>
+      <w:proofErr w:type="spellEnd"/>
+      <w:r>
+        <w:t xml:space="preserve">, res) { //process </w:t>
       </w:r>
     </w:p>
     <w:p>
@@ -2799,7 +3375,22 @@
       </w:r>
       <w:r>
         <w:tab/>
-        <w:t>res.send( departments); //using send to stringify and set content-type</w:t>
+      </w:r>
+      <w:proofErr w:type="spellStart"/>
+      <w:r>
+        <w:t>res.send</w:t>
+      </w:r>
+      <w:proofErr w:type="spellEnd"/>
+      <w:r>
+        <w:t xml:space="preserve">( departments); //using send to </w:t>
+      </w:r>
+      <w:proofErr w:type="spellStart"/>
+      <w:r>
+        <w:t>stringify</w:t>
+      </w:r>
+      <w:proofErr w:type="spellEnd"/>
+      <w:r>
+        <w:t xml:space="preserve"> and set content-type</w:t>
       </w:r>
     </w:p>
     <w:p>
@@ -2880,7 +3471,15 @@
       </w:r>
       <w:r>
         <w:br/>
-        <w:t>SET DEBUG=jet-on-node:* &amp; npm start</w:t>
+        <w:t xml:space="preserve">SET DEBUG=jet-on-node:* &amp; </w:t>
+      </w:r>
+      <w:proofErr w:type="spellStart"/>
+      <w:r>
+        <w:t>npm</w:t>
+      </w:r>
+      <w:proofErr w:type="spellEnd"/>
+      <w:r>
+        <w:t xml:space="preserve"> start</w:t>
       </w:r>
       <w:r>
         <w:br/>
@@ -2942,7 +3541,15 @@
         <w:br/>
       </w:r>
       <w:r>
-        <w:t>Navigate to the HRM tab. You will now see data in the table component. This is the data loaded from the departments.json file in the root folder of the application. You can verify this by changing the data in the file – and restarting the application (the data is cached when the application starts).</w:t>
+        <w:t xml:space="preserve">Navigate to the HRM tab. You will now see data in the table component. This is the data loaded from the </w:t>
+      </w:r>
+      <w:proofErr w:type="spellStart"/>
+      <w:r>
+        <w:t>departments.json</w:t>
+      </w:r>
+      <w:proofErr w:type="spellEnd"/>
+      <w:r>
+        <w:t xml:space="preserve"> file in the root folder of the application. You can verify this by changing the data in the file – and restarting the application (the data is cached when the application starts).</w:t>
       </w:r>
       <w:r>
         <w:br/>
@@ -3111,21 +3718,49 @@
         <w:t>part5-artist-api</w:t>
       </w:r>
       <w:r>
-        <w:t>. Before the application can be started, you need to use npm to install a few packages: express, request</w:t>
+        <w:t xml:space="preserve">. Before the application can be started, you need to use </w:t>
+      </w:r>
+      <w:proofErr w:type="spellStart"/>
+      <w:r>
+        <w:t>npm</w:t>
+      </w:r>
+      <w:proofErr w:type="spellEnd"/>
+      <w:r>
+        <w:t xml:space="preserve"> to install a few packages: express, request</w:t>
       </w:r>
       <w:r>
         <w:t>, body-parser</w:t>
       </w:r>
       <w:r>
-        <w:t xml:space="preserve"> and async.</w:t>
-      </w:r>
-      <w:r>
-        <w:br/>
-      </w:r>
-      <w:r>
-        <w:br/>
-        <w:t>npm install express  request  body-parser async</w:t>
-      </w:r>
+        <w:t xml:space="preserve"> and </w:t>
+      </w:r>
+      <w:proofErr w:type="spellStart"/>
+      <w:r>
+        <w:t>async</w:t>
+      </w:r>
+      <w:proofErr w:type="spellEnd"/>
+      <w:r>
+        <w:t>.</w:t>
+      </w:r>
+      <w:r>
+        <w:br/>
+      </w:r>
+      <w:r>
+        <w:br/>
+      </w:r>
+      <w:proofErr w:type="spellStart"/>
+      <w:r>
+        <w:t>npm</w:t>
+      </w:r>
+      <w:proofErr w:type="spellEnd"/>
+      <w:r>
+        <w:t xml:space="preserve"> install express  request  body-parser </w:t>
+      </w:r>
+      <w:proofErr w:type="spellStart"/>
+      <w:r>
+        <w:t>async</w:t>
+      </w:r>
+      <w:proofErr w:type="spellEnd"/>
       <w:r>
         <w:br/>
       </w:r>
@@ -3182,7 +3817,15 @@
         <w:t xml:space="preserve">0.1:5100/artists/get?artist=u2) </w:t>
       </w:r>
       <w:r>
-        <w:t xml:space="preserve"> and similar calls of the form 127.0.0.1:5100/artists/artistName such as </w:t>
+        <w:t xml:space="preserve"> and similar calls of the form 127.0.0.1:5100/artists/</w:t>
+      </w:r>
+      <w:proofErr w:type="spellStart"/>
+      <w:r>
+        <w:t>artistName</w:t>
+      </w:r>
+      <w:proofErr w:type="spellEnd"/>
+      <w:r>
+        <w:t xml:space="preserve"> such as </w:t>
       </w:r>
       <w:r>
         <w:t>127.0.0.1:5100/artists/u2</w:t>
@@ -3217,9 +3860,11 @@
       <w:r>
         <w:t xml:space="preserve">. The configuration of a callback function for the URL path /artists/* that hands off the work to function </w:t>
       </w:r>
+      <w:proofErr w:type="spellStart"/>
       <w:r>
         <w:t>handleArtists</w:t>
       </w:r>
+      <w:proofErr w:type="spellEnd"/>
       <w:r>
         <w:t>()</w:t>
       </w:r>
@@ -3236,7 +3881,15 @@
         <w:t xml:space="preserve"> query parameter</w:t>
       </w:r>
       <w:r>
-        <w:t xml:space="preserve"> and a similar one for /artists?artist=* and the root path / </w:t>
+        <w:t xml:space="preserve"> and a similar one for /</w:t>
+      </w:r>
+      <w:proofErr w:type="spellStart"/>
+      <w:r>
+        <w:t>artists?artist</w:t>
+      </w:r>
+      <w:proofErr w:type="spellEnd"/>
+      <w:r>
+        <w:t xml:space="preserve">=* and the root path / </w:t>
       </w:r>
       <w:r>
         <w:t xml:space="preserve">. </w:t>
@@ -3249,7 +3902,15 @@
       </w:r>
       <w:r>
         <w:lastRenderedPageBreak/>
-        <w:t>Also check the function handleArtists() that gather</w:t>
+        <w:t xml:space="preserve">Also check the function </w:t>
+      </w:r>
+      <w:proofErr w:type="spellStart"/>
+      <w:r>
+        <w:t>handleArtists</w:t>
+      </w:r>
+      <w:proofErr w:type="spellEnd"/>
+      <w:r>
+        <w:t>() that gather</w:t>
       </w:r>
       <w:r>
         <w:t>s</w:t>
@@ -3260,8 +3921,13 @@
       <w:r>
         <w:t xml:space="preserve"> and then calls the function </w:t>
       </w:r>
-      <w:r>
-        <w:t xml:space="preserve">composeArtisResponse </w:t>
+      <w:proofErr w:type="spellStart"/>
+      <w:r>
+        <w:t>composeArtisResponse</w:t>
+      </w:r>
+      <w:proofErr w:type="spellEnd"/>
+      <w:r>
+        <w:t xml:space="preserve"> </w:t>
       </w:r>
       <w:r>
         <w:t>() to return the response</w:t>
@@ -3316,7 +3982,15 @@
       </w:r>
       <w:r>
         <w:br/>
-        <w:t>The handling of asynchronous callbacks and the coordination of parallel calls can be quite complex. We will next look at package asynch that helps bringing some order to that chaos.</w:t>
+        <w:t xml:space="preserve">The handling of asynchronous callbacks and the coordination of parallel calls can be quite complex. We will next look at package </w:t>
+      </w:r>
+      <w:proofErr w:type="spellStart"/>
+      <w:r>
+        <w:t>asynch</w:t>
+      </w:r>
+      <w:proofErr w:type="spellEnd"/>
+      <w:r>
+        <w:t xml:space="preserve"> that helps bringing some order to that chaos.</w:t>
       </w:r>
       <w:r>
         <w:br/>
@@ -3334,7 +4008,15 @@
         </w:numPr>
       </w:pPr>
       <w:r>
-        <w:t>Package node-async (</w:t>
+        <w:t>Package node-</w:t>
+      </w:r>
+      <w:proofErr w:type="spellStart"/>
+      <w:r>
+        <w:t>async</w:t>
+      </w:r>
+      <w:proofErr w:type="spellEnd"/>
+      <w:r>
+        <w:t xml:space="preserve"> (</w:t>
       </w:r>
       <w:hyperlink r:id="rId50" w:history="1">
         <w:r>
@@ -3345,14 +4027,38 @@
         </w:r>
       </w:hyperlink>
       <w:r>
-        <w:t xml:space="preserve"> and installable with npm install async) is a utility module which provides straight-forward, powerful functions for working with asynchronous JavaScript. It can be used in node.js applications as well as in client side JavaScript running in a web browser. It makes it quite easy for example to perform multiple asynchronous activities in parallel and work with the combined result from all these activities. </w:t>
-      </w:r>
-      <w:r>
-        <w:br/>
-      </w:r>
-      <w:r>
-        <w:br/>
-        <w:t xml:space="preserve">We will make use of async to </w:t>
+        <w:t xml:space="preserve"> and installable with </w:t>
+      </w:r>
+      <w:proofErr w:type="spellStart"/>
+      <w:r>
+        <w:t>npm</w:t>
+      </w:r>
+      <w:proofErr w:type="spellEnd"/>
+      <w:r>
+        <w:t xml:space="preserve"> install </w:t>
+      </w:r>
+      <w:proofErr w:type="spellStart"/>
+      <w:r>
+        <w:t>async</w:t>
+      </w:r>
+      <w:proofErr w:type="spellEnd"/>
+      <w:r>
+        <w:t xml:space="preserve">) is a utility module which provides straight-forward, powerful functions for working with asynchronous JavaScript. It can be used in node.js applications as well as in client side JavaScript running in a web browser. It makes it quite easy for example to perform multiple asynchronous activities in parallel and work with the combined result from all these activities. </w:t>
+      </w:r>
+      <w:r>
+        <w:br/>
+      </w:r>
+      <w:r>
+        <w:br/>
+        <w:t xml:space="preserve">We will make use of </w:t>
+      </w:r>
+      <w:proofErr w:type="spellStart"/>
+      <w:r>
+        <w:t>async</w:t>
+      </w:r>
+      <w:proofErr w:type="spellEnd"/>
+      <w:r>
+        <w:t xml:space="preserve"> to </w:t>
       </w:r>
       <w:r>
         <w:t xml:space="preserve">orchestrate </w:t>
@@ -3367,7 +4073,15 @@
         <w:t xml:space="preserve">. </w:t>
       </w:r>
       <w:r>
-        <w:t xml:space="preserve">Notice how async.waterfall is used to organize the sequential calls to the Spotify API. The functionality is not spectacular – control of the program flow and readability of the code increases notably. Note how callback() is used to indicate the completion of </w:t>
+        <w:t xml:space="preserve">Notice how </w:t>
+      </w:r>
+      <w:proofErr w:type="spellStart"/>
+      <w:r>
+        <w:t>async.waterfall</w:t>
+      </w:r>
+      <w:proofErr w:type="spellEnd"/>
+      <w:r>
+        <w:t xml:space="preserve"> is used to organize the sequential calls to the Spotify API. The functionality is not spectacular – control of the program flow and readability of the code increases notably. Note how callback() is used to indicate the completion of </w:t>
       </w:r>
       <w:r>
         <w:rPr>
@@ -3376,23 +4090,43 @@
         <w:t>unit</w:t>
       </w:r>
       <w:r>
-        <w:t xml:space="preserve"> in async waterfall. Also note how </w:t>
-      </w:r>
-      <w:r>
-        <w:t>callback(null, artist.spotifyId);</w:t>
+        <w:t xml:space="preserve"> in </w:t>
+      </w:r>
+      <w:proofErr w:type="spellStart"/>
+      <w:r>
+        <w:t>async</w:t>
+      </w:r>
+      <w:proofErr w:type="spellEnd"/>
+      <w:r>
+        <w:t xml:space="preserve"> waterfall. Also note how </w:t>
+      </w:r>
+      <w:r>
+        <w:t xml:space="preserve">callback(null, </w:t>
+      </w:r>
+      <w:proofErr w:type="spellStart"/>
+      <w:r>
+        <w:t>artist.spotifyId</w:t>
+      </w:r>
+      <w:proofErr w:type="spellEnd"/>
+      <w:r>
+        <w:t>);</w:t>
       </w:r>
       <w:r>
         <w:t xml:space="preserve"> is used to specify that no error occurred (the first parameter is null) and also to pass a result from this unit to the next: </w:t>
       </w:r>
+      <w:proofErr w:type="spellStart"/>
       <w:r>
         <w:t>artist.spotifyId</w:t>
       </w:r>
+      <w:proofErr w:type="spellEnd"/>
       <w:r>
         <w:t xml:space="preserve"> is passed in as the first input argument to the next unit in the waterfall. (through the shared context variable artist this same value is accessible using </w:t>
       </w:r>
+      <w:proofErr w:type="spellStart"/>
       <w:r>
         <w:t>artist.spotifyId</w:t>
       </w:r>
+      <w:proofErr w:type="spellEnd"/>
       <w:r>
         <w:t>).</w:t>
       </w:r>
@@ -3401,7 +4135,15 @@
       </w:r>
       <w:r>
         <w:br/>
-        <w:t xml:space="preserve">Run artist-enricher-api-3.js and make one or more API calls from your browser, CURL, Postman, SoapUI or whatever your favorite tool is. </w:t>
+        <w:t xml:space="preserve">Run artist-enricher-api-3.js and make one or more API calls from your browser, CURL, Postman, </w:t>
+      </w:r>
+      <w:proofErr w:type="spellStart"/>
+      <w:r>
+        <w:t>SoapUI</w:t>
+      </w:r>
+      <w:proofErr w:type="spellEnd"/>
+      <w:r>
+        <w:t xml:space="preserve"> or whatever your favorite tool is. </w:t>
       </w:r>
       <w:r>
         <w:br/>
@@ -3437,14 +4179,59 @@
       <w:r>
         <w:t xml:space="preserve">special </w:t>
       </w:r>
-      <w:r>
-        <w:t xml:space="preserve">async mechanism is used: async.forEachOf.  The forEachOf function is handed an array – in this case an array of </w:t>
+      <w:proofErr w:type="spellStart"/>
+      <w:r>
+        <w:t>async</w:t>
+      </w:r>
+      <w:proofErr w:type="spellEnd"/>
+      <w:r>
+        <w:t xml:space="preserve"> mechanism is used: </w:t>
+      </w:r>
+      <w:proofErr w:type="spellStart"/>
+      <w:r>
+        <w:t>async.forEachOf</w:t>
+      </w:r>
+      <w:proofErr w:type="spellEnd"/>
+      <w:r>
+        <w:t xml:space="preserve">.  The </w:t>
+      </w:r>
+      <w:proofErr w:type="spellStart"/>
+      <w:r>
+        <w:t>forEachOf</w:t>
+      </w:r>
+      <w:proofErr w:type="spellEnd"/>
+      <w:r>
+        <w:t xml:space="preserve"> function is handed an array – in this case an array of </w:t>
       </w:r>
       <w:r>
         <w:t xml:space="preserve">album </w:t>
       </w:r>
       <w:r>
-        <w:t>arrays. For each element in the array, forEachOf will execute the function. When all function calls for the elements in the array have signaled their completion – through the callback() call – the completion function in forEachOf is executed to do any final processing of the joint results. In this example, all that needs to be done is another call to callback() to tell async.waterfall that this unit is complete.</w:t>
+        <w:t xml:space="preserve">arrays. For each element in the array, </w:t>
+      </w:r>
+      <w:proofErr w:type="spellStart"/>
+      <w:r>
+        <w:t>forEachOf</w:t>
+      </w:r>
+      <w:proofErr w:type="spellEnd"/>
+      <w:r>
+        <w:t xml:space="preserve"> will execute the function. When all function calls for the elements in the array have signaled their completion – through the callback() call – the completion function in </w:t>
+      </w:r>
+      <w:proofErr w:type="spellStart"/>
+      <w:r>
+        <w:t>forEachOf</w:t>
+      </w:r>
+      <w:proofErr w:type="spellEnd"/>
+      <w:r>
+        <w:t xml:space="preserve"> is executed to do any final processing of the joint results. In this example, all that needs to be done is another call to callback() to tell </w:t>
+      </w:r>
+      <w:proofErr w:type="spellStart"/>
+      <w:r>
+        <w:t>async.waterfall</w:t>
+      </w:r>
+      <w:proofErr w:type="spellEnd"/>
+      <w:r>
+        <w:t xml:space="preserve"> that this unit is complete.</w:t>
       </w:r>
       <w:r>
         <w:br/>
@@ -3588,7 +4375,15 @@
         <w:t xml:space="preserve">Sending emails is one of many operations that are easily performed from Node using one of many </w:t>
       </w:r>
       <w:r>
-        <w:t>modules available for Node. File emailer.js creates a (custom) module – leveraging the emailjs module for sending emails. In mailclient.js, this custom module is used to send an email.</w:t>
+        <w:t xml:space="preserve">modules available for Node. File emailer.js creates a (custom) module – leveraging the </w:t>
+      </w:r>
+      <w:proofErr w:type="spellStart"/>
+      <w:r>
+        <w:t>emailjs</w:t>
+      </w:r>
+      <w:proofErr w:type="spellEnd"/>
+      <w:r>
+        <w:t xml:space="preserve"> module for sending emails. In mailclient.js, this custom module is used to send an email.</w:t>
       </w:r>
       <w:r>
         <w:br/>
@@ -3603,7 +4398,23 @@
         </w:numPr>
       </w:pPr>
       <w:r>
-        <w:t>Run npm install in folder part6-miscellaneous\email, to install the emailjs node module.</w:t>
+        <w:t xml:space="preserve">Run </w:t>
+      </w:r>
+      <w:proofErr w:type="spellStart"/>
+      <w:r>
+        <w:t>npm</w:t>
+      </w:r>
+      <w:proofErr w:type="spellEnd"/>
+      <w:r>
+        <w:t xml:space="preserve"> install in folder part6-miscellaneous\email, to install the </w:t>
+      </w:r>
+      <w:proofErr w:type="spellStart"/>
+      <w:r>
+        <w:t>emailjs</w:t>
+      </w:r>
+      <w:proofErr w:type="spellEnd"/>
+      <w:r>
+        <w:t xml:space="preserve"> node module.</w:t>
       </w:r>
     </w:p>
     <w:p>
@@ -3615,7 +4426,15 @@
         </w:numPr>
       </w:pPr>
       <w:r>
-        <w:t>Open file emailer.js. See how the module emailerAPI is exposed from this file. Modify the file with your settings for email account credentials and mail server.</w:t>
+        <w:t xml:space="preserve">Open file emailer.js. See how the module </w:t>
+      </w:r>
+      <w:proofErr w:type="spellStart"/>
+      <w:r>
+        <w:t>emailerAPI</w:t>
+      </w:r>
+      <w:proofErr w:type="spellEnd"/>
+      <w:r>
+        <w:t xml:space="preserve"> is exposed from this file. Modify the file with your settings for email account credentials and mail server.</w:t>
       </w:r>
     </w:p>
     <w:p>
@@ -3627,15 +4446,44 @@
         </w:numPr>
       </w:pPr>
       <w:r>
-        <w:t>Open file mailclient.js. See how the (local, custom) module emailerAPI is required. Update the subject, body and adressees – to send your own personalized email message to your own addressee of choice. Then run the mailclient:</w:t>
-      </w:r>
-      <w:r>
-        <w:br/>
-      </w:r>
-      <w:r>
-        <w:br/>
-        <w:t>node mailclient</w:t>
-      </w:r>
+        <w:t xml:space="preserve">Open file mailclient.js. See how the (local, custom) module </w:t>
+      </w:r>
+      <w:proofErr w:type="spellStart"/>
+      <w:r>
+        <w:t>emailerAPI</w:t>
+      </w:r>
+      <w:proofErr w:type="spellEnd"/>
+      <w:r>
+        <w:t xml:space="preserve"> is required. Update the subject, body and </w:t>
+      </w:r>
+      <w:proofErr w:type="spellStart"/>
+      <w:r>
+        <w:t>adressees</w:t>
+      </w:r>
+      <w:proofErr w:type="spellEnd"/>
+      <w:r>
+        <w:t xml:space="preserve"> – to send your own personalized email message to your own addressee of choice. Then run the </w:t>
+      </w:r>
+      <w:proofErr w:type="spellStart"/>
+      <w:r>
+        <w:t>mailclient</w:t>
+      </w:r>
+      <w:proofErr w:type="spellEnd"/>
+      <w:r>
+        <w:t>:</w:t>
+      </w:r>
+      <w:r>
+        <w:br/>
+      </w:r>
+      <w:r>
+        <w:br/>
+        <w:t xml:space="preserve">node </w:t>
+      </w:r>
+      <w:proofErr w:type="spellStart"/>
+      <w:r>
+        <w:t>mailclient</w:t>
+      </w:r>
+      <w:proofErr w:type="spellEnd"/>
       <w:r>
         <w:br/>
       </w:r>
@@ -3702,7 +4550,15 @@
         </w:numPr>
       </w:pPr>
       <w:r>
-        <w:t>Run npm install to download node module prompt</w:t>
+        <w:t xml:space="preserve">Run </w:t>
+      </w:r>
+      <w:proofErr w:type="spellStart"/>
+      <w:r>
+        <w:t>npm</w:t>
+      </w:r>
+      <w:proofErr w:type="spellEnd"/>
+      <w:r>
+        <w:t xml:space="preserve"> install to download node module prompt</w:t>
       </w:r>
       <w:r>
         <w:br/>
@@ -3793,7 +4649,15 @@
     </w:p>
     <w:p>
       <w:r>
-        <w:t>Node can push messages to browser clients, using WebSockets and the simpler Server Sent Events (SSE) mechanism. We will use the latter in this next lab.</w:t>
+        <w:t xml:space="preserve">Node can push messages to browser clients, using </w:t>
+      </w:r>
+      <w:proofErr w:type="spellStart"/>
+      <w:r>
+        <w:t>WebSockets</w:t>
+      </w:r>
+      <w:proofErr w:type="spellEnd"/>
+      <w:r>
+        <w:t xml:space="preserve"> and the simpler Server Sent Events (SSE) mechanism. We will use the latter in this next lab.</w:t>
       </w:r>
     </w:p>
     <w:p>
@@ -3826,7 +4690,15 @@
         </w:numPr>
       </w:pPr>
       <w:r>
-        <w:t>Run npm install to get hold of required node modules</w:t>
+        <w:t xml:space="preserve">Run </w:t>
+      </w:r>
+      <w:proofErr w:type="spellStart"/>
+      <w:r>
+        <w:t>npm</w:t>
+      </w:r>
+      <w:proofErr w:type="spellEnd"/>
+      <w:r>
+        <w:t xml:space="preserve"> install to get hold of required node modules</w:t>
       </w:r>
       <w:r>
         <w:t xml:space="preserve"> (body-parser, serve-static, prompt and express)</w:t>
@@ -3959,7 +4831,31 @@
         <w:t xml:space="preserve"> </w:t>
       </w:r>
       <w:r>
-        <w:t xml:space="preserve">Open the file app.js. Here is an example of an asynchronous execution. Function doStuff is called – it will do its thing (including a 1.5 second wait) and then callback to report its outcome. The call to doStuff has to provide a callback function in order to be notified of the result from doStuff. </w:t>
+        <w:t xml:space="preserve">Open the file app.js. Here is an example of an asynchronous execution. Function </w:t>
+      </w:r>
+      <w:proofErr w:type="spellStart"/>
+      <w:r>
+        <w:t>doStuff</w:t>
+      </w:r>
+      <w:proofErr w:type="spellEnd"/>
+      <w:r>
+        <w:t xml:space="preserve"> is called – it will do its thing (including a 1.5 second wait) and then callback to report its outcome. The call to </w:t>
+      </w:r>
+      <w:proofErr w:type="spellStart"/>
+      <w:r>
+        <w:t>doStuff</w:t>
+      </w:r>
+      <w:proofErr w:type="spellEnd"/>
+      <w:r>
+        <w:t xml:space="preserve"> has to provide a callback function in order to be notified of the result from </w:t>
+      </w:r>
+      <w:proofErr w:type="spellStart"/>
+      <w:r>
+        <w:t>doStuff</w:t>
+      </w:r>
+      <w:proofErr w:type="spellEnd"/>
+      <w:r>
+        <w:t xml:space="preserve">. </w:t>
       </w:r>
       <w:r>
         <w:br/>
@@ -3979,7 +4875,15 @@
         <w:pStyle w:val="ListParagraph"/>
       </w:pPr>
       <w:r>
-        <w:t xml:space="preserve">You will see that the last line in the program – is executed prior to the execution of the callback function. This is not uncommon in Node programs: what appears to the last line is in fact not the last action taken. Note how the setTimeout() built in timer also takes a callback function: the function to be executed </w:t>
+        <w:t xml:space="preserve">You will see that the last line in the program – is executed prior to the execution of the callback function. This is not uncommon in Node programs: what appears to the last line is in fact not the last action taken. Note how the </w:t>
+      </w:r>
+      <w:proofErr w:type="spellStart"/>
+      <w:r>
+        <w:t>setTimeout</w:t>
+      </w:r>
+      <w:proofErr w:type="spellEnd"/>
+      <w:r>
+        <w:t xml:space="preserve">() built in timer also takes a callback function: the function to be executed </w:t>
       </w:r>
       <w:r>
         <w:t xml:space="preserve">when the time is up. </w:t>
@@ -4014,7 +4918,55 @@
         </w:numPr>
       </w:pPr>
       <w:r>
-        <w:t>In app3.js, the variable numberOfLoops dictates how many times and for which values the doStuff() function gets executed. In a sequential for loop, each call to doStuff() is made. And here we see one of the powers of asynchronous operations: the calls to doStuff() are made sequentially but since we do not wait for doStuff() to complete its work before making the next iteration in the loop, the calls are virtually parallel. Instead of waiting five subsequent times for a call to doStuff() to be completed – which would take 5 times 1.5 seconds or a little over 7.5 seconds – we have to wait less than half that time. Or do we?</w:t>
+        <w:t xml:space="preserve">In app3.js, the variable </w:t>
+      </w:r>
+      <w:proofErr w:type="spellStart"/>
+      <w:r>
+        <w:t>numberOfLoops</w:t>
+      </w:r>
+      <w:proofErr w:type="spellEnd"/>
+      <w:r>
+        <w:t xml:space="preserve"> dictates how many times and for which values the </w:t>
+      </w:r>
+      <w:proofErr w:type="spellStart"/>
+      <w:r>
+        <w:t>doStuff</w:t>
+      </w:r>
+      <w:proofErr w:type="spellEnd"/>
+      <w:r>
+        <w:t xml:space="preserve">() function gets executed. In a sequential for loop, each call to </w:t>
+      </w:r>
+      <w:proofErr w:type="spellStart"/>
+      <w:r>
+        <w:t>doStuff</w:t>
+      </w:r>
+      <w:proofErr w:type="spellEnd"/>
+      <w:r>
+        <w:t xml:space="preserve">() is made. And here we see one of the powers of asynchronous operations: the calls to </w:t>
+      </w:r>
+      <w:proofErr w:type="spellStart"/>
+      <w:r>
+        <w:t>doStuff</w:t>
+      </w:r>
+      <w:proofErr w:type="spellEnd"/>
+      <w:r>
+        <w:t xml:space="preserve">() are made sequentially but since we do not wait for </w:t>
+      </w:r>
+      <w:proofErr w:type="spellStart"/>
+      <w:r>
+        <w:t>doStuff</w:t>
+      </w:r>
+      <w:proofErr w:type="spellEnd"/>
+      <w:r>
+        <w:t xml:space="preserve">() to complete its work before making the next iteration in the loop, the calls are virtually parallel. Instead of waiting five subsequent times for a call to </w:t>
+      </w:r>
+      <w:proofErr w:type="spellStart"/>
+      <w:r>
+        <w:t>doStuff</w:t>
+      </w:r>
+      <w:proofErr w:type="spellEnd"/>
+      <w:r>
+        <w:t>() to be completed – which would take 5 times 1.5 seconds or a little over 7.5 seconds – we have to wait less than half that time. Or do we?</w:t>
       </w:r>
       <w:r>
         <w:br/>
@@ -4043,7 +4995,15 @@
         </w:numPr>
       </w:pPr>
       <w:r>
-        <w:t>In app4.js an array called results is introduced to try to capture the results from the calls to doStuff(). Check out the logic in app4 and consider whether this will do the job.</w:t>
+        <w:t xml:space="preserve">In app4.js an array called results is introduced to try to capture the results from the calls to </w:t>
+      </w:r>
+      <w:proofErr w:type="spellStart"/>
+      <w:r>
+        <w:t>doStuff</w:t>
+      </w:r>
+      <w:proofErr w:type="spellEnd"/>
+      <w:r>
+        <w:t>(). Check out the logic in app4 and consider whether this will do the job.</w:t>
       </w:r>
       <w:r>
         <w:br/>
@@ -4054,7 +5014,15 @@
       </w:r>
       <w:r>
         <w:lastRenderedPageBreak/>
-        <w:t>produced by doStuff() collected. We will get back to this.</w:t>
+        <w:t xml:space="preserve">produced by </w:t>
+      </w:r>
+      <w:proofErr w:type="spellStart"/>
+      <w:r>
+        <w:t>doStuff</w:t>
+      </w:r>
+      <w:proofErr w:type="spellEnd"/>
+      <w:r>
+        <w:t>() collected. We will get back to this.</w:t>
       </w:r>
       <w:r>
         <w:br/>
@@ -4069,7 +5037,31 @@
         </w:numPr>
       </w:pPr>
       <w:r>
-        <w:t xml:space="preserve">It is quite common to take the result from a call to a function and use that result in a subsequent call to another function – and use the result of that call to invoke yet another function. With asynchronous functions (or functions that return their result in a callback) that is not so trivial as in a purely synchronous programming model is the case. Take a look at app5.js. Here, the result from doStuff() is passed to doAdditionalStuff() and that outcome to doMoreStuff(). Each of these functions returns its result asynchronously. Therefore, we end up with a number of nested callback functions.  </w:t>
+        <w:t xml:space="preserve">It is quite common to take the result from a call to a function and use that result in a subsequent call to another function – and use the result of that call to invoke yet another function. With asynchronous functions (or functions that return their result in a callback) that is not so trivial as in a purely synchronous programming model is the case. Take a look at app5.js. Here, the result from </w:t>
+      </w:r>
+      <w:proofErr w:type="spellStart"/>
+      <w:r>
+        <w:t>doStuff</w:t>
+      </w:r>
+      <w:proofErr w:type="spellEnd"/>
+      <w:r>
+        <w:t xml:space="preserve">() is passed to </w:t>
+      </w:r>
+      <w:proofErr w:type="spellStart"/>
+      <w:r>
+        <w:t>doAdditionalStuff</w:t>
+      </w:r>
+      <w:proofErr w:type="spellEnd"/>
+      <w:r>
+        <w:t xml:space="preserve">() and that outcome to </w:t>
+      </w:r>
+      <w:proofErr w:type="spellStart"/>
+      <w:r>
+        <w:t>doMoreStuff</w:t>
+      </w:r>
+      <w:proofErr w:type="spellEnd"/>
+      <w:r>
+        <w:t xml:space="preserve">(). Each of these functions returns its result asynchronously. Therefore, we end up with a number of nested callback functions.  </w:t>
       </w:r>
       <w:r>
         <w:br/>
@@ -4112,14 +5104,29 @@
       </w:r>
       <w:r>
         <w:br/>
-        <w:t>npm install</w:t>
-      </w:r>
-      <w:r>
-        <w:br/>
-      </w:r>
-      <w:r>
-        <w:br/>
-        <w:t xml:space="preserve">to have node module async (for documentation check out </w:t>
+      </w:r>
+      <w:proofErr w:type="spellStart"/>
+      <w:r>
+        <w:t>npm</w:t>
+      </w:r>
+      <w:proofErr w:type="spellEnd"/>
+      <w:r>
+        <w:t xml:space="preserve"> install</w:t>
+      </w:r>
+      <w:r>
+        <w:br/>
+      </w:r>
+      <w:r>
+        <w:br/>
+        <w:t xml:space="preserve">to have node module </w:t>
+      </w:r>
+      <w:proofErr w:type="spellStart"/>
+      <w:r>
+        <w:t>async</w:t>
+      </w:r>
+      <w:proofErr w:type="spellEnd"/>
+      <w:r>
+        <w:t xml:space="preserve"> (for documentation check out </w:t>
       </w:r>
       <w:hyperlink r:id="rId53" w:history="1">
         <w:r>
@@ -4137,13 +5144,34 @@
       </w:r>
       <w:r>
         <w:br/>
-        <w:t>Open app6.js. Compare app6.js to app4.js. The two are very similar. Note that the for loop that drove the calls to doStuff() in app5 and previous versions of the application is no longer there. Instead, the async.forEach</w:t>
+        <w:t xml:space="preserve">Open app6.js. Compare app6.js to app4.js. The two are very similar. Note that the for loop that drove the calls to </w:t>
+      </w:r>
+      <w:proofErr w:type="spellStart"/>
+      <w:r>
+        <w:t>doStuff</w:t>
+      </w:r>
+      <w:proofErr w:type="spellEnd"/>
+      <w:r>
+        <w:t xml:space="preserve">() in app5 and previous versions of the application is no longer there. Instead, the </w:t>
+      </w:r>
+      <w:proofErr w:type="spellStart"/>
+      <w:r>
+        <w:t>async.forEach</w:t>
       </w:r>
       <w:r>
         <w:t>Of</w:t>
       </w:r>
-      <w:r>
-        <w:t xml:space="preserve"> operation from the async module</w:t>
+      <w:proofErr w:type="spellEnd"/>
+      <w:r>
+        <w:t xml:space="preserve"> operation from the </w:t>
+      </w:r>
+      <w:proofErr w:type="spellStart"/>
+      <w:r>
+        <w:t>async</w:t>
+      </w:r>
+      <w:proofErr w:type="spellEnd"/>
+      <w:r>
+        <w:t xml:space="preserve"> module</w:t>
       </w:r>
       <w:r>
         <w:t xml:space="preserve"> organizes the parallel calls, driven by the </w:t>
@@ -4163,12 +5191,14 @@
       <w:r>
         <w:t xml:space="preserve"> This array is initialized with </w:t>
       </w:r>
+      <w:proofErr w:type="spellStart"/>
       <w:r>
         <w:rPr>
           <w:i/>
         </w:rPr>
         <w:t>numberOfLoops</w:t>
       </w:r>
+      <w:proofErr w:type="spellEnd"/>
       <w:r>
         <w:t xml:space="preserve"> elements that are set using the fill method and subsequently handed to the map() method (see </w:t>
       </w:r>
@@ -4188,7 +5218,15 @@
       </w:r>
       <w:r>
         <w:br/>
-        <w:t>When all calls have returned their asynchronous result, the function passed to async.forEachOf as second parameter</w:t>
+        <w:t xml:space="preserve">When all calls have returned their asynchronous result, the function passed to </w:t>
+      </w:r>
+      <w:proofErr w:type="spellStart"/>
+      <w:r>
+        <w:t>async.forEachOf</w:t>
+      </w:r>
+      <w:proofErr w:type="spellEnd"/>
+      <w:r>
+        <w:t xml:space="preserve"> as second parameter</w:t>
       </w:r>
       <w:r>
         <w:t xml:space="preserve"> </w:t>
@@ -4211,7 +5249,15 @@
       </w:r>
       <w:r>
         <w:lastRenderedPageBreak/>
-        <w:t>The results are gathered into the result array correctly this time. The evaluation of the value of i – the index variable into the results array – is done in the proper context and at the right time.</w:t>
+        <w:t xml:space="preserve">The results are gathered into the result array correctly this time. The evaluation of the value of </w:t>
+      </w:r>
+      <w:proofErr w:type="spellStart"/>
+      <w:r>
+        <w:t>i</w:t>
+      </w:r>
+      <w:proofErr w:type="spellEnd"/>
+      <w:r>
+        <w:t xml:space="preserve"> – the index variable into the results array – is done in the proper context and at the right time.</w:t>
       </w:r>
       <w:r>
         <w:t xml:space="preserve"> Note that the total execution time is now written to the console only once.</w:t>
@@ -4229,7 +5275,15 @@
         </w:numPr>
       </w:pPr>
       <w:r>
-        <w:t>Take a look at app11.js. This program shows the usage of the waterfall operation in async – used to chain together asynchronous operations that should be executed subsequently and that may take input from their predecessor.</w:t>
+        <w:t xml:space="preserve">Take a look at app11.js. This program shows the usage of the waterfall operation in </w:t>
+      </w:r>
+      <w:proofErr w:type="spellStart"/>
+      <w:r>
+        <w:t>async</w:t>
+      </w:r>
+      <w:proofErr w:type="spellEnd"/>
+      <w:r>
+        <w:t xml:space="preserve"> – used to chain together asynchronous operations that should be executed subsequently and that may take input from their predecessor.</w:t>
       </w:r>
       <w:r>
         <w:br/>
@@ -4254,7 +5308,23 @@
         </w:numPr>
       </w:pPr>
       <w:r>
-        <w:t>In app7.js, the nested callbacks from app5.js have been reimplemented using the waterfall mechanism in async. Instead of nested callback, in the waterfall construct we specify a number of subsequent asynchronous calls to make. Each step concludes with a call to the waterfall callback function, passing the outcome of the step and in doing so making that outcome available for the next step in the waterfall.</w:t>
+        <w:t xml:space="preserve">In app7.js, the nested callbacks from app5.js have been </w:t>
+      </w:r>
+      <w:proofErr w:type="spellStart"/>
+      <w:r>
+        <w:t>reimplemented</w:t>
+      </w:r>
+      <w:proofErr w:type="spellEnd"/>
+      <w:r>
+        <w:t xml:space="preserve"> using the waterfall mechanism in </w:t>
+      </w:r>
+      <w:proofErr w:type="spellStart"/>
+      <w:r>
+        <w:t>async</w:t>
+      </w:r>
+      <w:proofErr w:type="spellEnd"/>
+      <w:r>
+        <w:t>. Instead of nested callback, in the waterfall construct we specify a number of subsequent asynchronous calls to make. Each step concludes with a call to the waterfall callback function, passing the outcome of the step and in doing so making that outcome available for the next step in the waterfall.</w:t>
       </w:r>
       <w:r>
         <w:br/>
@@ -4289,7 +5359,15 @@
         <w:t>results</w:t>
       </w:r>
       <w:r>
-        <w:t xml:space="preserve"> array. Hopefully through the use of async, the nested callbacks are no longer quite as bad as before.</w:t>
+        <w:t xml:space="preserve"> array. Hopefully through the use of </w:t>
+      </w:r>
+      <w:proofErr w:type="spellStart"/>
+      <w:r>
+        <w:t>async</w:t>
+      </w:r>
+      <w:proofErr w:type="spellEnd"/>
+      <w:r>
+        <w:t>, the nested callbacks are no longer quite as bad as before.</w:t>
       </w:r>
       <w:r>
         <w:br/>
@@ -4304,7 +5382,15 @@
         </w:numPr>
       </w:pPr>
       <w:r>
-        <w:t>Add logic in app7.js: a fourth function should be created – along the lines of doStuff() and companions – to add the string ‘</w:t>
+        <w:t xml:space="preserve">Add logic in app7.js: a fourth function should be created – along the lines of </w:t>
+      </w:r>
+      <w:proofErr w:type="spellStart"/>
+      <w:r>
+        <w:t>doStuff</w:t>
+      </w:r>
+      <w:proofErr w:type="spellEnd"/>
+      <w:r>
+        <w:t>() and companions – to add the string ‘</w:t>
       </w:r>
       <w:r>
         <w:rPr>
@@ -4316,7 +5402,15 @@
         <w:t xml:space="preserve"> '</w:t>
       </w:r>
       <w:r>
-        <w:t xml:space="preserve"> at the beginning of the parameter passed in. This function should be called last in the async.waterfall sequence. The result for Step 0 should then become: “</w:t>
+        <w:t xml:space="preserve"> at the beginning of the parameter passed in. This function should be called last in the </w:t>
+      </w:r>
+      <w:proofErr w:type="spellStart"/>
+      <w:r>
+        <w:t>async.waterfall</w:t>
+      </w:r>
+      <w:proofErr w:type="spellEnd"/>
+      <w:r>
+        <w:t xml:space="preserve"> sequence. The result for Step 0 should then become: “</w:t>
       </w:r>
       <w:r>
         <w:rPr>
@@ -4351,14 +5445,30 @@
         </w:r>
       </w:hyperlink>
       <w:r>
-        <w:t xml:space="preserve"> for background. Using Promises, even more than with module async, asynchronous calls can be dealt with in a way that almost looks and feels synchronous or at least sequential.</w:t>
-      </w:r>
-      <w:r>
-        <w:br/>
-      </w:r>
-      <w:r>
-        <w:br/>
-        <w:t>In app9.js, Promises have been used to implement the nested series of asynchronous calls that are needed for Step 1, similar to async.waterfall() in app7.js. Run app9.js, verify the outcome, and try to understand the logic.</w:t>
+        <w:t xml:space="preserve"> for background. Using Promises, even more than with module </w:t>
+      </w:r>
+      <w:proofErr w:type="spellStart"/>
+      <w:r>
+        <w:t>async</w:t>
+      </w:r>
+      <w:proofErr w:type="spellEnd"/>
+      <w:r>
+        <w:t>, asynchronous calls can be dealt with in a way that almost looks and feels synchronous or at least sequential.</w:t>
+      </w:r>
+      <w:r>
+        <w:br/>
+      </w:r>
+      <w:r>
+        <w:br/>
+        <w:t xml:space="preserve">In app9.js, Promises have been used to implement the nested series of asynchronous calls that are needed for Step 1, similar to </w:t>
+      </w:r>
+      <w:proofErr w:type="spellStart"/>
+      <w:r>
+        <w:t>async.waterfall</w:t>
+      </w:r>
+      <w:proofErr w:type="spellEnd"/>
+      <w:r>
+        <w:t>() in app7.js. Run app9.js, verify the outcome, and try to understand the logic.</w:t>
       </w:r>
       <w:r>
         <w:br/>
@@ -4373,7 +5483,31 @@
         </w:numPr>
       </w:pPr>
       <w:r>
-        <w:t>Next, in app10.js, the logic from app7.js has been reimplemented using Promises (Promise.all instead of async.forEachOf. The code is compact. Try to understand its logic.</w:t>
+        <w:t xml:space="preserve">Next, in app10.js, the logic from app7.js has been </w:t>
+      </w:r>
+      <w:proofErr w:type="spellStart"/>
+      <w:r>
+        <w:t>reimplemented</w:t>
+      </w:r>
+      <w:proofErr w:type="spellEnd"/>
+      <w:r>
+        <w:t xml:space="preserve"> using Promises (</w:t>
+      </w:r>
+      <w:proofErr w:type="spellStart"/>
+      <w:r>
+        <w:t>Promise.all</w:t>
+      </w:r>
+      <w:proofErr w:type="spellEnd"/>
+      <w:r>
+        <w:t xml:space="preserve"> instead of </w:t>
+      </w:r>
+      <w:proofErr w:type="spellStart"/>
+      <w:r>
+        <w:t>async.forEachOf</w:t>
+      </w:r>
+      <w:proofErr w:type="spellEnd"/>
+      <w:r>
+        <w:t>. The code is compact. Try to understand its logic.</w:t>
       </w:r>
       <w:r>
         <w:br/>
@@ -4398,10 +5532,15 @@
         </w:numPr>
       </w:pPr>
       <w:r>
-        <w:t xml:space="preserve">Just as before, extend app10.js: </w:t>
-      </w:r>
-      <w:r>
-        <w:t>a fourth function should be created – along the lines of doStuff() and companions – to add the string ‘</w:t>
+        <w:t xml:space="preserve">Just as before, extend app10.js: a fourth function should be created – along the lines of </w:t>
+      </w:r>
+      <w:proofErr w:type="spellStart"/>
+      <w:r>
+        <w:t>doStuff</w:t>
+      </w:r>
+      <w:proofErr w:type="spellEnd"/>
+      <w:r>
+        <w:t>() and companions – to add the string ‘</w:t>
       </w:r>
       <w:r>
         <w:rPr>
@@ -4428,10 +5567,7 @@
         <w:t>For starters, then STEP 0 Enriched! (The finishing touch)</w:t>
       </w:r>
       <w:r>
-        <w:t>”.</w:t>
-      </w:r>
-      <w:r>
-        <w:t xml:space="preserve">   </w:t>
+        <w:t xml:space="preserve">”.   </w:t>
       </w:r>
       <w:r>
         <w:br/>
@@ -4446,7 +5582,15 @@
         </w:numPr>
       </w:pPr>
       <w:r>
-        <w:t>Program app12.js is the Promise based counterpart to program app11.js. See how much more compact the programming is using Promises than with asynch – which is already way better than nested callbacks!</w:t>
+        <w:t xml:space="preserve">Program app12.js is the Promise based counterpart to program app11.js. See how much more compact the programming is using Promises than with </w:t>
+      </w:r>
+      <w:proofErr w:type="spellStart"/>
+      <w:r>
+        <w:t>asynch</w:t>
+      </w:r>
+      <w:proofErr w:type="spellEnd"/>
+      <w:r>
+        <w:t xml:space="preserve"> – which is already way better than nested callbacks!</w:t>
       </w:r>
       <w:r>
         <w:br/>
@@ -4455,13 +5599,26 @@
         <w:br/>
         <w:t>Run app12.js and verify that it produces the required result.</w:t>
       </w:r>
-      <w:bookmarkStart w:id="0" w:name="_GoBack"/>
-      <w:bookmarkEnd w:id="0"/>
-      <w:r>
-        <w:br/>
-      </w:r>
-      <w:r>
-        <w:br/>
+      <w:r>
+        <w:br/>
+      </w:r>
+      <w:r>
+        <w:br/>
+      </w:r>
+    </w:p>
+    <w:p>
+      <w:pPr>
+        <w:rPr>
+          <w:rFonts w:asciiTheme="majorHAnsi" w:eastAsiaTheme="majorEastAsia" w:hAnsiTheme="majorHAnsi" w:cstheme="majorBidi"/>
+          <w:b/>
+          <w:bCs/>
+          <w:color w:val="365F91" w:themeColor="accent1" w:themeShade="BF"/>
+          <w:sz w:val="28"/>
+          <w:szCs w:val="28"/>
+        </w:rPr>
+      </w:pPr>
+      <w:r>
+        <w:br w:type="page"/>
       </w:r>
     </w:p>
     <w:p>
@@ -4469,6 +5626,7 @@
         <w:pStyle w:val="Heading1"/>
       </w:pPr>
       <w:r>
+        <w:lastRenderedPageBreak/>
         <w:t>8. Interacting with MongoDB</w:t>
       </w:r>
     </w:p>
@@ -4488,7 +5646,15 @@
     </w:p>
     <w:p>
       <w:r>
-        <w:t>Note: you can either work with a local installation of MongoDB directly on your operating system or a MongoDB instance running in a Docker Container or a Virtual Machine. Through mLab (</w:t>
+        <w:t xml:space="preserve">Note: you can either work with a local installation of MongoDB directly on your operating system or a MongoDB instance running in a Docker Container or a Virtual Machine. Through </w:t>
+      </w:r>
+      <w:proofErr w:type="spellStart"/>
+      <w:r>
+        <w:t>mLab</w:t>
+      </w:r>
+      <w:proofErr w:type="spellEnd"/>
+      <w:r>
+        <w:t xml:space="preserve"> (</w:t>
       </w:r>
       <w:hyperlink r:id="rId56" w:history="1">
         <w:r>
@@ -4508,10 +5674,7 @@
         <w:ind w:left="720"/>
       </w:pPr>
       <w:r>
-        <w:t xml:space="preserve">Local </w:t>
-      </w:r>
-      <w:r>
-        <w:t>Installation of MongoDB</w:t>
+        <w:t>Local Installation of MongoDB</w:t>
       </w:r>
     </w:p>
     <w:p>
@@ -4530,7 +5693,23 @@
         </w:r>
       </w:hyperlink>
       <w:r>
-        <w:t xml:space="preserve"> to choose between three links for installing MongoDB on Linux, MacOS or Windows respectively.</w:t>
+        <w:t xml:space="preserve"> </w:t>
+      </w:r>
+      <w:proofErr w:type="spellStart"/>
+      <w:r>
+        <w:t>to</w:t>
+      </w:r>
+      <w:proofErr w:type="spellEnd"/>
+      <w:r>
+        <w:t xml:space="preserve"> choose between three links for installing MongoDB on Linux, </w:t>
+      </w:r>
+      <w:proofErr w:type="spellStart"/>
+      <w:r>
+        <w:t>MacOS</w:t>
+      </w:r>
+      <w:proofErr w:type="spellEnd"/>
+      <w:r>
+        <w:t xml:space="preserve"> or Windows respectively.</w:t>
       </w:r>
     </w:p>
     <w:p>
@@ -4540,7 +5719,7 @@
       <w:r>
         <w:t xml:space="preserve">Pick the link for your platform. It will take you to a step by step document, for the MongoDB Community Edition. The required software is available from the download center: </w:t>
       </w:r>
-      <w:hyperlink r:id="rId58" w:history="1">
+      <w:hyperlink r:id="rId58" w:anchor="community" w:history="1">
         <w:r>
           <w:rPr>
             <w:rStyle w:val="Hyperlink"/>
@@ -4549,10 +5728,7 @@
         </w:r>
       </w:hyperlink>
       <w:r>
-        <w:t xml:space="preserve"> . The download size is roughly 150 MB.</w:t>
-      </w:r>
-      <w:r>
-        <w:t xml:space="preserve"> The installation process will take less than 5 minutes.</w:t>
+        <w:t xml:space="preserve"> . The download size is roughly 150 MB. The installation process will take less than 5 minutes.</w:t>
       </w:r>
     </w:p>
     <w:p>
@@ -4570,25 +5746,66 @@
       <w:pPr>
         <w:ind w:left="720"/>
       </w:pPr>
-      <w:r>
-        <w:t>var mongodbHost = 'ds139791.mlab.com';</w:t>
+      <w:proofErr w:type="spellStart"/>
+      <w:r>
+        <w:t>var</w:t>
+      </w:r>
+      <w:proofErr w:type="spellEnd"/>
+      <w:r>
+        <w:t xml:space="preserve"> </w:t>
+      </w:r>
+      <w:proofErr w:type="spellStart"/>
+      <w:r>
+        <w:t>mongodbHost</w:t>
+      </w:r>
+      <w:proofErr w:type="spellEnd"/>
+      <w:r>
+        <w:t xml:space="preserve"> = 'ds139791.mlab.com';</w:t>
       </w:r>
     </w:p>
     <w:p>
       <w:pPr>
         <w:ind w:left="720"/>
       </w:pPr>
-      <w:r>
-        <w:t>var mongodbPort = '39791';</w:t>
-      </w:r>
-      <w:r>
-        <w:br/>
-      </w:r>
-    </w:p>
-    <w:p>
-      <w:r>
-        <w:lastRenderedPageBreak/>
-        <w:t>The credentials to use for this shared database are mongouser/mongopass.</w:t>
+      <w:proofErr w:type="spellStart"/>
+      <w:r>
+        <w:t>var</w:t>
+      </w:r>
+      <w:proofErr w:type="spellEnd"/>
+      <w:r>
+        <w:t xml:space="preserve"> </w:t>
+      </w:r>
+      <w:proofErr w:type="spellStart"/>
+      <w:r>
+        <w:t>mongodbPort</w:t>
+      </w:r>
+      <w:proofErr w:type="spellEnd"/>
+      <w:r>
+        <w:t xml:space="preserve"> = '39791';</w:t>
+      </w:r>
+      <w:r>
+        <w:br/>
+      </w:r>
+    </w:p>
+    <w:p>
+      <w:r>
+        <w:t xml:space="preserve">The credentials to use for this shared database are </w:t>
+      </w:r>
+      <w:proofErr w:type="spellStart"/>
+      <w:r>
+        <w:t>mongouser</w:t>
+      </w:r>
+      <w:proofErr w:type="spellEnd"/>
+      <w:r>
+        <w:t>/</w:t>
+      </w:r>
+      <w:proofErr w:type="spellStart"/>
+      <w:r>
+        <w:t>mongopass</w:t>
+      </w:r>
+      <w:proofErr w:type="spellEnd"/>
+      <w:r>
+        <w:t>.</w:t>
       </w:r>
       <w:r>
         <w:br/>
@@ -4603,7 +5820,23 @@
         </w:numPr>
       </w:pPr>
       <w:r>
-        <w:t>Open the command line for folder part7-mongodb. Run npm install to download the mongodb node module.</w:t>
+        <w:t xml:space="preserve">Open the command line for folder part7-mongodb. Run </w:t>
+      </w:r>
+      <w:proofErr w:type="spellStart"/>
+      <w:r>
+        <w:t>npm</w:t>
+      </w:r>
+      <w:proofErr w:type="spellEnd"/>
+      <w:r>
+        <w:t xml:space="preserve"> install to download the </w:t>
+      </w:r>
+      <w:proofErr w:type="spellStart"/>
+      <w:r>
+        <w:t>mongodb</w:t>
+      </w:r>
+      <w:proofErr w:type="spellEnd"/>
+      <w:r>
+        <w:t xml:space="preserve"> node module.</w:t>
       </w:r>
       <w:r>
         <w:br/>
@@ -4618,10 +5851,15 @@
         </w:numPr>
       </w:pPr>
       <w:r>
-        <w:t>T</w:t>
-      </w:r>
-      <w:r>
-        <w:t xml:space="preserve">hese practices assume that the countries data set has been loaded into a Mongodb database called </w:t>
+        <w:t xml:space="preserve">These practices assume that the countries data set has been loaded into a </w:t>
+      </w:r>
+      <w:proofErr w:type="spellStart"/>
+      <w:r>
+        <w:t>Mongodb</w:t>
+      </w:r>
+      <w:proofErr w:type="spellEnd"/>
+      <w:r>
+        <w:t xml:space="preserve"> database called </w:t>
       </w:r>
       <w:r>
         <w:rPr>
@@ -4630,13 +5868,7 @@
         <w:t>world</w:t>
       </w:r>
       <w:r>
-        <w:t>. This can easily be done with the following steps</w:t>
-      </w:r>
-      <w:r>
-        <w:t xml:space="preserve"> (note: these steps have already been performed for the shared cloud based instance of MongoDB)</w:t>
-      </w:r>
-      <w:r>
-        <w:t>:</w:t>
+        <w:t>. This can easily be done with the following steps (note: these steps have already been performed for the shared cloud based instance of MongoDB):</w:t>
       </w:r>
     </w:p>
     <w:p>
@@ -4705,12 +5937,61 @@
       <w:r>
         <w:br/>
       </w:r>
+      <w:proofErr w:type="spellStart"/>
       <w:r>
         <w:rPr>
           <w:rFonts w:ascii="Lucida Console" w:hAnsi="Lucida Console"/>
           <w:sz w:val="20"/>
         </w:rPr>
-        <w:t>mongoimport --host 127.0.0.1:27017 --db world --collection countries --drop --file countries.csv  --type csv --fieldFile countriesFields.txt</w:t>
+        <w:t>mongoimport</w:t>
+      </w:r>
+      <w:proofErr w:type="spellEnd"/>
+      <w:r>
+        <w:rPr>
+          <w:rFonts w:ascii="Lucida Console" w:hAnsi="Lucida Console"/>
+          <w:sz w:val="20"/>
+        </w:rPr>
+        <w:t xml:space="preserve"> --host 127.0.0.1:27017 --</w:t>
+      </w:r>
+      <w:proofErr w:type="spellStart"/>
+      <w:r>
+        <w:rPr>
+          <w:rFonts w:ascii="Lucida Console" w:hAnsi="Lucida Console"/>
+          <w:sz w:val="20"/>
+        </w:rPr>
+        <w:t>db</w:t>
+      </w:r>
+      <w:proofErr w:type="spellEnd"/>
+      <w:r>
+        <w:rPr>
+          <w:rFonts w:ascii="Lucida Console" w:hAnsi="Lucida Console"/>
+          <w:sz w:val="20"/>
+        </w:rPr>
+        <w:t xml:space="preserve"> world --collection countries --drop --file countries.csv  --type csv --</w:t>
+      </w:r>
+      <w:proofErr w:type="spellStart"/>
+      <w:r>
+        <w:rPr>
+          <w:rFonts w:ascii="Lucida Console" w:hAnsi="Lucida Console"/>
+          <w:sz w:val="20"/>
+        </w:rPr>
+        <w:t>fieldFile</w:t>
+      </w:r>
+      <w:proofErr w:type="spellEnd"/>
+      <w:r>
+        <w:rPr>
+          <w:rFonts w:ascii="Lucida Console" w:hAnsi="Lucida Console"/>
+          <w:sz w:val="20"/>
+        </w:rPr>
+        <w:t xml:space="preserve"> </w:t>
+      </w:r>
+      <w:r>
+        <w:rPr>
+          <w:rFonts w:ascii="Lucida Console" w:hAnsi="Lucida Console"/>
+          <w:sz w:val="20"/>
+        </w:rPr>
+        <w:lastRenderedPageBreak/>
+        <w:t>countriesFields.txt</w:t>
       </w:r>
       <w:r>
         <w:rPr>
@@ -4732,20 +6013,68 @@
         <w:t xml:space="preserve">Open file connect.js in directory </w:t>
       </w:r>
       <w:r>
-        <w:t>MongoDB-NodeJS-Client</w:t>
-      </w:r>
-      <w:r>
-        <w:t xml:space="preserve"> in your favorite text editor. Verify and change if required the values of the variables mongodbHost, mongodbPort and mongodbDatabase.</w:t>
-      </w:r>
-      <w:r>
-        <w:t xml:space="preserve"> Use boolean variable cloud to indicate whether you want to use the shared cloud instance.</w:t>
-      </w:r>
-      <w:r>
-        <w:br/>
-      </w:r>
-      <w:r>
-        <w:br/>
-        <w:t>Then run this NodeJS module, using:</w:t>
+        <w:t>MongoDB-</w:t>
+      </w:r>
+      <w:proofErr w:type="spellStart"/>
+      <w:r>
+        <w:t>NodeJS</w:t>
+      </w:r>
+      <w:proofErr w:type="spellEnd"/>
+      <w:r>
+        <w:t>-Client</w:t>
+      </w:r>
+      <w:r>
+        <w:t xml:space="preserve"> in your favorite text editor. Verify and change if required the values of the variables </w:t>
+      </w:r>
+      <w:proofErr w:type="spellStart"/>
+      <w:r>
+        <w:t>mongodbHost</w:t>
+      </w:r>
+      <w:proofErr w:type="spellEnd"/>
+      <w:r>
+        <w:t xml:space="preserve">, </w:t>
+      </w:r>
+      <w:proofErr w:type="spellStart"/>
+      <w:r>
+        <w:t>mongodbPort</w:t>
+      </w:r>
+      <w:proofErr w:type="spellEnd"/>
+      <w:r>
+        <w:t xml:space="preserve"> and </w:t>
+      </w:r>
+      <w:proofErr w:type="spellStart"/>
+      <w:r>
+        <w:t>mongodbDatabase</w:t>
+      </w:r>
+      <w:proofErr w:type="spellEnd"/>
+      <w:r>
+        <w:t>.</w:t>
+      </w:r>
+      <w:r>
+        <w:t xml:space="preserve"> Use </w:t>
+      </w:r>
+      <w:proofErr w:type="spellStart"/>
+      <w:r>
+        <w:t>boolean</w:t>
+      </w:r>
+      <w:proofErr w:type="spellEnd"/>
+      <w:r>
+        <w:t xml:space="preserve"> variable cloud to indicate whether you want to use the shared cloud instance.</w:t>
+      </w:r>
+      <w:r>
+        <w:br/>
+      </w:r>
+      <w:r>
+        <w:br/>
+        <w:t xml:space="preserve">Then run this </w:t>
+      </w:r>
+      <w:proofErr w:type="spellStart"/>
+      <w:r>
+        <w:t>NodeJS</w:t>
+      </w:r>
+      <w:proofErr w:type="spellEnd"/>
+      <w:r>
+        <w:t xml:space="preserve"> module, using:</w:t>
       </w:r>
       <w:r>
         <w:br/>
@@ -4779,14 +6108,38 @@
         <w:t>query6.js</w:t>
       </w:r>
       <w:r>
-        <w:t>. This file uses Promises instead of asynchronous callbacks. If you prefer the callbacks or have an older version of NodeJS that does not support the Promises, then use file query.js.</w:t>
-      </w:r>
-      <w:r>
-        <w:br/>
-      </w:r>
-      <w:r>
-        <w:br/>
-        <w:t>The code performs the following steps – check how these steps are implemented in NodeJS, using the NodeJS driver for MongoDB</w:t>
+        <w:t xml:space="preserve">. This file uses Promises instead of asynchronous callbacks. If you prefer the callbacks or have an older version of </w:t>
+      </w:r>
+      <w:proofErr w:type="spellStart"/>
+      <w:r>
+        <w:t>NodeJS</w:t>
+      </w:r>
+      <w:proofErr w:type="spellEnd"/>
+      <w:r>
+        <w:t xml:space="preserve"> that does not support the Promises, then use file query.js.</w:t>
+      </w:r>
+      <w:r>
+        <w:br/>
+      </w:r>
+      <w:r>
+        <w:br/>
+        <w:t xml:space="preserve">The code performs the following steps – check how these steps are implemented in </w:t>
+      </w:r>
+      <w:proofErr w:type="spellStart"/>
+      <w:r>
+        <w:t>NodeJS</w:t>
+      </w:r>
+      <w:proofErr w:type="spellEnd"/>
+      <w:r>
+        <w:t xml:space="preserve">, using the </w:t>
+      </w:r>
+      <w:proofErr w:type="spellStart"/>
+      <w:r>
+        <w:t>NodeJS</w:t>
+      </w:r>
+      <w:proofErr w:type="spellEnd"/>
+      <w:r>
+        <w:t xml:space="preserve"> driver for MongoDB</w:t>
       </w:r>
       <w:r>
         <w:br/>
@@ -4809,7 +6162,23 @@
       </w:r>
       <w:r>
         <w:br/>
-        <w:t>Note how well NodeJS can work with the JSON documents returned from MongoDB: these documents are native data objects in JavaScript and therefore in the NodeJS application.</w:t>
+        <w:t xml:space="preserve">Note how well </w:t>
+      </w:r>
+      <w:proofErr w:type="spellStart"/>
+      <w:r>
+        <w:t>NodeJS</w:t>
+      </w:r>
+      <w:proofErr w:type="spellEnd"/>
+      <w:r>
+        <w:t xml:space="preserve"> can work with the JSON documents returned from MongoDB: these documents are native data objects in JavaScript and therefore in the </w:t>
+      </w:r>
+      <w:proofErr w:type="spellStart"/>
+      <w:r>
+        <w:t>NodeJS</w:t>
+      </w:r>
+      <w:proofErr w:type="spellEnd"/>
+      <w:r>
+        <w:t xml:space="preserve"> application.</w:t>
       </w:r>
       <w:r>
         <w:br/>
@@ -4824,7 +6193,6 @@
         </w:numPr>
       </w:pPr>
       <w:r>
-        <w:lastRenderedPageBreak/>
         <w:t xml:space="preserve">Open the file </w:t>
       </w:r>
       <w:r>
@@ -4834,14 +6202,30 @@
         <w:t>crud6.js</w:t>
       </w:r>
       <w:r>
-        <w:t>. This file uses Promises instead of asynchronous callbacks. If you prefer the callbacks or have an older version of NodeJS that does not support the Promises, then use file crud.js.</w:t>
-      </w:r>
-      <w:r>
-        <w:br/>
-      </w:r>
-      <w:r>
-        <w:br/>
-        <w:t>The code performs the following steps – check how these steps are implemented in NodeJS:</w:t>
+        <w:t xml:space="preserve">. This file uses Promises instead of asynchronous callbacks. If you prefer the callbacks or have an older version of </w:t>
+      </w:r>
+      <w:proofErr w:type="spellStart"/>
+      <w:r>
+        <w:t>NodeJS</w:t>
+      </w:r>
+      <w:proofErr w:type="spellEnd"/>
+      <w:r>
+        <w:t xml:space="preserve"> that does not support the Promises, then use file crud.js.</w:t>
+      </w:r>
+      <w:r>
+        <w:br/>
+      </w:r>
+      <w:r>
+        <w:br/>
+        <w:t xml:space="preserve">The code performs the following steps – check how these steps are implemented in </w:t>
+      </w:r>
+      <w:proofErr w:type="spellStart"/>
+      <w:r>
+        <w:t>NodeJS</w:t>
+      </w:r>
+      <w:proofErr w:type="spellEnd"/>
+      <w:r>
+        <w:t>:</w:t>
       </w:r>
       <w:r>
         <w:br/>
@@ -4849,7 +6233,15 @@
       </w:r>
       <w:r>
         <w:br/>
-        <w:t>* create a new collection (or work with an existing one) and add a list of two documents to it in a single statement (insertMany)</w:t>
+        <w:t>* create a new collection (or work with an existing one) and add a list of two documents to it in a single statement (</w:t>
+      </w:r>
+      <w:proofErr w:type="spellStart"/>
+      <w:r>
+        <w:t>insertMany</w:t>
+      </w:r>
+      <w:proofErr w:type="spellEnd"/>
+      <w:r>
+        <w:t>)</w:t>
       </w:r>
       <w:r>
         <w:br/>
@@ -4883,7 +6275,16 @@
         </w:rPr>
       </w:pPr>
       <w:r>
-        <w:t xml:space="preserve">Please feel free to try out some more interaction between NodeJS and MongoDB. The documentation for the driver can be found here: </w:t>
+        <w:lastRenderedPageBreak/>
+        <w:t xml:space="preserve">Please feel free to try out some more interaction between </w:t>
+      </w:r>
+      <w:proofErr w:type="spellStart"/>
+      <w:r>
+        <w:t>NodeJS</w:t>
+      </w:r>
+      <w:proofErr w:type="spellEnd"/>
+      <w:r>
+        <w:t xml:space="preserve"> and MongoDB. The documentation for the driver can be found here: </w:t>
       </w:r>
       <w:hyperlink r:id="rId59" w:history="1">
         <w:r>
@@ -4912,8 +6313,13 @@
         <w:lastRenderedPageBreak/>
         <w:t xml:space="preserve">9. </w:t>
       </w:r>
-      <w:r>
-        <w:t>Dockerizing Node Applications</w:t>
+      <w:proofErr w:type="spellStart"/>
+      <w:r>
+        <w:t>Dockerizing</w:t>
+      </w:r>
+      <w:proofErr w:type="spellEnd"/>
+      <w:r>
+        <w:t xml:space="preserve"> Node Applications</w:t>
       </w:r>
     </w:p>
     <w:p>
@@ -4928,14 +6334,30 @@
         </w:rPr>
       </w:pPr>
       <w:r>
-        <w:t>Running Node applications in Docker containers is extremely simple to accomplish. It is a very common approach for implementing REST APIs, web serving applications and especially microservices.</w:t>
-      </w:r>
-      <w:r>
-        <w:br/>
-      </w:r>
-      <w:r>
-        <w:br/>
-        <w:t xml:space="preserve">If you are interested in trying this out – take a look at the tutorial on Dockerizing a Web Application at </w:t>
+        <w:t xml:space="preserve">Running Node applications in Docker containers is extremely simple to accomplish. It is a very common approach for implementing REST APIs, web serving applications and especially </w:t>
+      </w:r>
+      <w:proofErr w:type="spellStart"/>
+      <w:r>
+        <w:t>microservices</w:t>
+      </w:r>
+      <w:proofErr w:type="spellEnd"/>
+      <w:r>
+        <w:t>.</w:t>
+      </w:r>
+      <w:r>
+        <w:br/>
+      </w:r>
+      <w:r>
+        <w:br/>
+        <w:t xml:space="preserve">If you are interested in trying this out – take a look at the tutorial on </w:t>
+      </w:r>
+      <w:proofErr w:type="spellStart"/>
+      <w:r>
+        <w:t>Dockerizing</w:t>
+      </w:r>
+      <w:proofErr w:type="spellEnd"/>
+      <w:r>
+        <w:t xml:space="preserve"> a Web Application at </w:t>
       </w:r>
       <w:hyperlink r:id="rId60" w:history="1">
         <w:r>
@@ -4946,7 +6368,15 @@
         </w:r>
       </w:hyperlink>
       <w:r>
-        <w:t xml:space="preserve"> . If you follow the steps described here, you will have a Dockerized Node application in no time.</w:t>
+        <w:t xml:space="preserve"> . If you follow the steps described here, you will have a </w:t>
+      </w:r>
+      <w:proofErr w:type="spellStart"/>
+      <w:r>
+        <w:t>Dockerized</w:t>
+      </w:r>
+      <w:proofErr w:type="spellEnd"/>
+      <w:r>
+        <w:t xml:space="preserve"> Node application in no time.</w:t>
       </w:r>
       <w:r>
         <w:br w:type="page"/>
@@ -4961,7 +6391,15 @@
         <w:t>10</w:t>
       </w:r>
       <w:r>
-        <w:t xml:space="preserve">. Node OracleDB Database Driver </w:t>
+        <w:t xml:space="preserve">. Node </w:t>
+      </w:r>
+      <w:proofErr w:type="spellStart"/>
+      <w:r>
+        <w:t>OracleDB</w:t>
+      </w:r>
+      <w:proofErr w:type="spellEnd"/>
+      <w:r>
+        <w:t xml:space="preserve"> Database Driver </w:t>
       </w:r>
     </w:p>
     <w:p>
@@ -4988,15 +6426,653 @@
         </w:r>
       </w:hyperlink>
       <w:r>
-        <w:t xml:space="preserve"> – called node-oracledb. This project provides a Node.js database driver to the Oracle Database. It leverages Oracle Database client libraries – the thick OCI API – that need to be installed on the server running the node application. Through node-oracledb, the interaction from a node application with an Oracle Database becomes fairly easy and straightforward – similar to JDBC but simpler. And asynchronous of course – using callbacks to handle the responses returned from the database. Performing queries, DDL and DML as well as PL/SQL calls is all supported pretty well as are native Oracle data types.</w:t>
-      </w:r>
-    </w:p>
-    <w:p>
-      <w:r>
-        <w:t>One way to trying out this Oracle Database driver for Node.js applications is using the Prebuilt VirtualBox image available from OTN for trying out database development. The steps are as follows:</w:t>
+        <w:t xml:space="preserve"> – called node-</w:t>
+      </w:r>
+      <w:proofErr w:type="spellStart"/>
+      <w:r>
+        <w:t>oracledb</w:t>
+      </w:r>
+      <w:proofErr w:type="spellEnd"/>
+      <w:r>
+        <w:t>. This project provides a Node.js database driver to the Oracle Database. It leverages Oracle Database client libraries – the thick OCI API – that need to be installed on the server running the node application. Through node-</w:t>
+      </w:r>
+      <w:proofErr w:type="spellStart"/>
+      <w:r>
+        <w:t>oracledb</w:t>
+      </w:r>
+      <w:proofErr w:type="spellEnd"/>
+      <w:r>
+        <w:t>, the interaction from a node application with an Oracle Database becomes fairly easy and straightforward – similar to JDBC but simpler. And asynchronous of course – using callbacks to handle the responses returned from the database. Performing queries, DDL and DML as well as PL/SQL calls is all supported pretty well as are native Oracle data types.</w:t>
+      </w:r>
+    </w:p>
+    <w:p>
+      <w:r>
+        <w:t xml:space="preserve">One way to trying out this Oracle Database driver for Node.js applications is using the Prebuilt </w:t>
+      </w:r>
+      <w:proofErr w:type="spellStart"/>
+      <w:r>
+        <w:t>VirtualBox</w:t>
+      </w:r>
+      <w:proofErr w:type="spellEnd"/>
+      <w:r>
+        <w:t xml:space="preserve"> image available from OTN for trying out database development. </w:t>
+      </w:r>
+    </w:p>
+    <w:p>
+      <w:r>
+        <w:t>Another option is to build a Virtual Machine that contains Oracle 11gR2 XE, Node 7.x and CentOS 7.2 using the OXAR GitHub Repository (</w:t>
+      </w:r>
+      <w:hyperlink r:id="rId62" w:history="1">
+        <w:r>
+          <w:rPr>
+            <w:rStyle w:val="Hyperlink"/>
+          </w:rPr>
+          <w:t>https://github.com/OraOpenSource/OXAR</w:t>
+        </w:r>
+      </w:hyperlink>
+      <w:r>
+        <w:t xml:space="preserve"> ) in combination with Vagrant and </w:t>
+      </w:r>
+      <w:proofErr w:type="spellStart"/>
+      <w:r>
+        <w:t>VirtualBox</w:t>
+      </w:r>
+      <w:proofErr w:type="spellEnd"/>
+      <w:r>
+        <w:t>.</w:t>
+      </w:r>
+    </w:p>
+    <w:p>
+      <w:pPr>
+        <w:pStyle w:val="Heading2"/>
+      </w:pPr>
+      <w:r>
+        <w:t xml:space="preserve">Rolling a Virtual Box image using </w:t>
+      </w:r>
+      <w:proofErr w:type="spellStart"/>
+      <w:r>
+        <w:t>OraOpenSource</w:t>
+      </w:r>
+      <w:proofErr w:type="spellEnd"/>
+      <w:r>
+        <w:t xml:space="preserve"> OXAR </w:t>
+      </w:r>
+    </w:p>
+    <w:p>
+      <w:r>
+        <w:t xml:space="preserve">The steps for </w:t>
+      </w:r>
+      <w:r>
+        <w:t xml:space="preserve">creating your own VM image </w:t>
+      </w:r>
+      <w:r>
+        <w:t>are as follows:</w:t>
+      </w:r>
+    </w:p>
+    <w:p>
+      <w:pPr>
+        <w:pStyle w:val="ListParagraph"/>
+        <w:numPr>
+          <w:ilvl w:val="0"/>
+          <w:numId w:val="30"/>
+        </w:numPr>
+      </w:pPr>
+      <w:r>
+        <w:t xml:space="preserve">make sure that you have Vagrant and </w:t>
+      </w:r>
+      <w:proofErr w:type="spellStart"/>
+      <w:r>
+        <w:t>VirtualBox</w:t>
+      </w:r>
+      <w:proofErr w:type="spellEnd"/>
+      <w:r>
+        <w:t xml:space="preserve"> installed locally</w:t>
+      </w:r>
+    </w:p>
+    <w:p>
+      <w:pPr>
+        <w:pStyle w:val="ListParagraph"/>
+        <w:numPr>
+          <w:ilvl w:val="0"/>
+          <w:numId w:val="30"/>
+        </w:numPr>
+      </w:pPr>
+      <w:r>
+        <w:t>get the OXAR repository content</w:t>
+      </w:r>
+      <w:r>
+        <w:br/>
+      </w:r>
+      <w:r>
+        <w:br/>
+      </w:r>
+      <w:proofErr w:type="spellStart"/>
+      <w:r>
+        <w:t>git</w:t>
+      </w:r>
+      <w:proofErr w:type="spellEnd"/>
+      <w:r>
+        <w:t xml:space="preserve"> clone </w:t>
+      </w:r>
+      <w:hyperlink r:id="rId63" w:history="1">
+        <w:r>
+          <w:rPr>
+            <w:rStyle w:val="Hyperlink"/>
+          </w:rPr>
+          <w:t>https://github.com/OraOpenSource/OXAR</w:t>
+        </w:r>
+      </w:hyperlink>
+    </w:p>
+    <w:p>
+      <w:pPr>
+        <w:pStyle w:val="ListParagraph"/>
+        <w:numPr>
+          <w:ilvl w:val="0"/>
+          <w:numId w:val="30"/>
+        </w:numPr>
+      </w:pPr>
+      <w:r>
+        <w:t xml:space="preserve">copy </w:t>
+      </w:r>
+      <w:r>
+        <w:t>oracle-xe-11.2.0-1.0.x86_64.rpm</w:t>
+      </w:r>
+      <w:r>
+        <w:t>.zip (the Linux installer for Oracle 11gR2 XE Database downloaded from OTN) to the OXAR/files directory</w:t>
+      </w:r>
+    </w:p>
+    <w:p>
+      <w:pPr>
+        <w:pStyle w:val="ListParagraph"/>
+        <w:numPr>
+          <w:ilvl w:val="0"/>
+          <w:numId w:val="30"/>
+        </w:numPr>
+      </w:pPr>
+      <w:r>
+        <w:t xml:space="preserve">edit the file </w:t>
+      </w:r>
+      <w:proofErr w:type="spellStart"/>
+      <w:r>
+        <w:t>config.properties</w:t>
+      </w:r>
+      <w:proofErr w:type="spellEnd"/>
+      <w:r>
+        <w:t xml:space="preserve"> in the OXAR root directory – set parameter OOS_ORACLE_FILE_URL to </w:t>
+      </w:r>
+      <w:hyperlink r:id="rId64" w:history="1">
+        <w:r>
+          <w:rPr>
+            <w:rStyle w:val="Hyperlink"/>
+          </w:rPr>
+          <w:t>file:///vagrant/files/oracle-xe-11.2.0-1.0.x86_64.rpm.zip</w:t>
+        </w:r>
+      </w:hyperlink>
+      <w:r>
+        <w:t xml:space="preserve"> and save the change:</w:t>
+      </w:r>
+    </w:p>
+    <w:p>
+      <w:pPr>
+        <w:ind w:firstLine="720"/>
+      </w:pPr>
+      <w:r>
+        <w:t>OOS_ORACLE_FILE_URL=file:///vagrant/files/oracle-xe-11.2.0-1.0.x86_64.rpm.zip</w:t>
+      </w:r>
+    </w:p>
+    <w:p>
+      <w:pPr>
+        <w:pStyle w:val="ListParagraph"/>
+        <w:numPr>
+          <w:ilvl w:val="0"/>
+          <w:numId w:val="30"/>
+        </w:numPr>
+      </w:pPr>
+      <w:r>
+        <w:t>run vagrant using the statement:</w:t>
+      </w:r>
+    </w:p>
+    <w:p>
+      <w:pPr>
+        <w:ind w:firstLine="720"/>
+      </w:pPr>
+      <w:r>
+        <w:t>vagrant up</w:t>
+      </w:r>
+    </w:p>
+    <w:p>
+      <w:pPr>
+        <w:ind w:left="720"/>
+      </w:pPr>
+      <w:r>
+        <w:t xml:space="preserve">this will run for a file, download the CentOS base image and create the VM, install all of </w:t>
+      </w:r>
+      <w:proofErr w:type="spellStart"/>
+      <w:r>
+        <w:t>Git</w:t>
+      </w:r>
+      <w:proofErr w:type="spellEnd"/>
+      <w:r>
+        <w:t xml:space="preserve"> client, Oracle 11gR2 XE Database, Node and Node </w:t>
+      </w:r>
+      <w:proofErr w:type="spellStart"/>
+      <w:r>
+        <w:t>OracleDB</w:t>
+      </w:r>
+      <w:proofErr w:type="spellEnd"/>
+      <w:r>
+        <w:t xml:space="preserve"> Driver</w:t>
+      </w:r>
+    </w:p>
+    <w:p>
+      <w:pPr>
+        <w:pStyle w:val="ListParagraph"/>
+        <w:numPr>
+          <w:ilvl w:val="0"/>
+          <w:numId w:val="30"/>
+        </w:numPr>
+      </w:pPr>
+      <w:r>
+        <w:t>after rebooting the system, the VM will be started</w:t>
+      </w:r>
+      <w:r>
+        <w:t xml:space="preserve"> (or you can start it using vagrant up again or by using the </w:t>
+      </w:r>
+      <w:proofErr w:type="spellStart"/>
+      <w:r>
+        <w:t>VirtualBox</w:t>
+      </w:r>
+      <w:proofErr w:type="spellEnd"/>
+      <w:r>
+        <w:t xml:space="preserve"> manager)</w:t>
+      </w:r>
+      <w:r>
+        <w:t xml:space="preserve">. </w:t>
+      </w:r>
+      <w:r>
+        <w:br/>
+      </w:r>
+      <w:r>
+        <w:lastRenderedPageBreak/>
+        <w:br/>
+      </w:r>
+      <w:r>
+        <w:t>You can start an SSH session into it by connecting to localhost:50022</w:t>
+      </w:r>
+      <w:r>
+        <w:t xml:space="preserve">, then </w:t>
+      </w:r>
+      <w:r>
+        <w:t xml:space="preserve">login to Linux using </w:t>
+      </w:r>
+      <w:r>
+        <w:t>vagrant/vagrant</w:t>
+      </w:r>
+      <w:r>
+        <w:br/>
+      </w:r>
+    </w:p>
+    <w:p>
+      <w:pPr>
+        <w:pStyle w:val="ListParagraph"/>
+        <w:numPr>
+          <w:ilvl w:val="0"/>
+          <w:numId w:val="30"/>
+        </w:numPr>
+      </w:pPr>
+      <w:r>
+        <w:t xml:space="preserve">connect to the database using </w:t>
+      </w:r>
+      <w:proofErr w:type="spellStart"/>
+      <w:r>
+        <w:t>sqlplus</w:t>
+      </w:r>
+      <w:proofErr w:type="spellEnd"/>
+      <w:r>
+        <w:t xml:space="preserve"> </w:t>
+      </w:r>
+      <w:proofErr w:type="spellStart"/>
+      <w:r>
+        <w:t>hr</w:t>
+      </w:r>
+      <w:proofErr w:type="spellEnd"/>
+      <w:r>
+        <w:t>/oracle</w:t>
+      </w:r>
+    </w:p>
+    <w:p>
+      <w:pPr>
+        <w:pStyle w:val="ListParagraph"/>
+        <w:numPr>
+          <w:ilvl w:val="0"/>
+          <w:numId w:val="30"/>
+        </w:numPr>
+      </w:pPr>
+      <w:r>
+        <w:t>download the workshop resources using</w:t>
+      </w:r>
+    </w:p>
+    <w:p>
+      <w:pPr>
+        <w:ind w:firstLine="720"/>
+      </w:pPr>
+      <w:proofErr w:type="spellStart"/>
+      <w:r>
+        <w:t>git</w:t>
+      </w:r>
+      <w:proofErr w:type="spellEnd"/>
+      <w:r>
+        <w:t xml:space="preserve"> clone </w:t>
+      </w:r>
+      <w:hyperlink r:id="rId65" w:history="1">
+        <w:r>
+          <w:rPr>
+            <w:rStyle w:val="Hyperlink"/>
+          </w:rPr>
+          <w:t>https://github.com/lucasjellema/nodejs-introduction-workshop-may2017</w:t>
+        </w:r>
+      </w:hyperlink>
+      <w:r>
+        <w:br/>
+      </w:r>
+    </w:p>
+    <w:p>
+      <w:pPr>
+        <w:pStyle w:val="ListParagraph"/>
+        <w:numPr>
+          <w:ilvl w:val="0"/>
+          <w:numId w:val="30"/>
+        </w:numPr>
+      </w:pPr>
+      <w:r>
+        <w:t xml:space="preserve">navigate to the directory </w:t>
+      </w:r>
+      <w:r>
+        <w:t>nodejs-introduction-workshop-may2017\part9-oracledb</w:t>
+      </w:r>
+      <w:r>
+        <w:t xml:space="preserve">. Edit file dbconfig.js: set the </w:t>
+      </w:r>
+      <w:proofErr w:type="spellStart"/>
+      <w:r>
+        <w:t>connectString</w:t>
+      </w:r>
+      <w:proofErr w:type="spellEnd"/>
+      <w:r>
+        <w:t xml:space="preserve"> property to an empty string. Save the changes.</w:t>
+      </w:r>
+      <w:r>
+        <w:br/>
+      </w:r>
+    </w:p>
+    <w:p>
+      <w:pPr>
+        <w:pStyle w:val="ListParagraph"/>
+        <w:numPr>
+          <w:ilvl w:val="0"/>
+          <w:numId w:val="30"/>
+        </w:numPr>
+      </w:pPr>
+      <w:r>
+        <w:t>Now run the file select.js using:</w:t>
+      </w:r>
+      <w:r>
+        <w:br/>
+      </w:r>
+      <w:r>
+        <w:br/>
+        <w:t>node select</w:t>
+      </w:r>
+      <w:r>
+        <w:br/>
+      </w:r>
+      <w:r>
+        <w:br/>
+        <w:t>it will do a simple select from table HR.DEPARTMENTS.</w:t>
+      </w:r>
+      <w:r>
+        <w:br/>
+      </w:r>
+    </w:p>
+    <w:p>
+      <w:pPr>
+        <w:pStyle w:val="ListParagraph"/>
+        <w:numPr>
+          <w:ilvl w:val="0"/>
+          <w:numId w:val="30"/>
+        </w:numPr>
+      </w:pPr>
+      <w:r>
+        <w:t>Run select_set.js using</w:t>
+      </w:r>
+      <w:r>
+        <w:br/>
+      </w:r>
+      <w:r>
+        <w:br/>
+        <w:t>node select_set.js</w:t>
+      </w:r>
+      <w:r>
+        <w:br/>
       </w:r>
     </w:p>
     <w:p/>
+    <w:p>
+      <w:pPr>
+        <w:pStyle w:val="Heading2"/>
+      </w:pPr>
+      <w:r>
+        <w:t>U</w:t>
+      </w:r>
+      <w:r>
+        <w:t xml:space="preserve">sing </w:t>
+      </w:r>
+      <w:r>
+        <w:t xml:space="preserve">the Pre Built </w:t>
+      </w:r>
+      <w:proofErr w:type="spellStart"/>
+      <w:r>
+        <w:t>OraOpenSource</w:t>
+      </w:r>
+      <w:proofErr w:type="spellEnd"/>
+      <w:r>
+        <w:t xml:space="preserve"> OXAR </w:t>
+      </w:r>
+      <w:r>
+        <w:t xml:space="preserve">VM image </w:t>
+      </w:r>
+    </w:p>
+    <w:p>
+      <w:r>
+        <w:t xml:space="preserve">The VM created in the previous steps is also available as an exported appliance. Copy the file </w:t>
+      </w:r>
+      <w:r>
+        <w:t>OXAR-XE11gR2-Node</w:t>
+      </w:r>
+      <w:r>
+        <w:t xml:space="preserve">.ova locally and import this file as an the appliance into </w:t>
+      </w:r>
+      <w:proofErr w:type="spellStart"/>
+      <w:r>
+        <w:t>VirtualBox</w:t>
+      </w:r>
+      <w:proofErr w:type="spellEnd"/>
+      <w:r>
+        <w:t>.</w:t>
+      </w:r>
+    </w:p>
+    <w:p>
+      <w:r>
+        <w:t>The next steps are</w:t>
+      </w:r>
+    </w:p>
+    <w:p>
+      <w:pPr>
+        <w:pStyle w:val="ListParagraph"/>
+        <w:numPr>
+          <w:ilvl w:val="0"/>
+          <w:numId w:val="31"/>
+        </w:numPr>
+      </w:pPr>
+      <w:r>
+        <w:t>Start the VM after importing it</w:t>
+      </w:r>
+      <w:r>
+        <w:br/>
+      </w:r>
+    </w:p>
+    <w:p>
+      <w:pPr>
+        <w:pStyle w:val="ListParagraph"/>
+        <w:numPr>
+          <w:ilvl w:val="0"/>
+          <w:numId w:val="31"/>
+        </w:numPr>
+      </w:pPr>
+      <w:r>
+        <w:t>S</w:t>
+      </w:r>
+      <w:r>
+        <w:t>tart an SSH session into it by connecting to localhost:50022, then login to Linux using vagrant/vagrant</w:t>
+      </w:r>
+      <w:r>
+        <w:br/>
+      </w:r>
+    </w:p>
+    <w:p>
+      <w:pPr>
+        <w:pStyle w:val="ListParagraph"/>
+        <w:numPr>
+          <w:ilvl w:val="0"/>
+          <w:numId w:val="31"/>
+        </w:numPr>
+      </w:pPr>
+      <w:r>
+        <w:t xml:space="preserve">connect to the database using </w:t>
+      </w:r>
+      <w:proofErr w:type="spellStart"/>
+      <w:r>
+        <w:t>sqlplus</w:t>
+      </w:r>
+      <w:proofErr w:type="spellEnd"/>
+      <w:r>
+        <w:t xml:space="preserve"> </w:t>
+      </w:r>
+      <w:proofErr w:type="spellStart"/>
+      <w:r>
+        <w:t>hr</w:t>
+      </w:r>
+      <w:proofErr w:type="spellEnd"/>
+      <w:r>
+        <w:t>/oracle</w:t>
+      </w:r>
+      <w:r>
+        <w:br/>
+      </w:r>
+    </w:p>
+    <w:p>
+      <w:pPr>
+        <w:pStyle w:val="ListParagraph"/>
+        <w:numPr>
+          <w:ilvl w:val="0"/>
+          <w:numId w:val="31"/>
+        </w:numPr>
+      </w:pPr>
+      <w:r>
+        <w:t xml:space="preserve">navigate to the directory </w:t>
+      </w:r>
+      <w:r>
+        <w:t>nodejs-introduction-workshop-may2017\part9-oracledb</w:t>
+      </w:r>
+      <w:r>
+        <w:t xml:space="preserve">. Edit file dbconfig.js: set the </w:t>
+      </w:r>
+      <w:proofErr w:type="spellStart"/>
+      <w:r>
+        <w:t>connectString</w:t>
+      </w:r>
+      <w:proofErr w:type="spellEnd"/>
+      <w:r>
+        <w:t xml:space="preserve"> property to an empty string. Save the changes.</w:t>
+      </w:r>
+      <w:r>
+        <w:br/>
+      </w:r>
+    </w:p>
+    <w:p>
+      <w:pPr>
+        <w:pStyle w:val="ListParagraph"/>
+        <w:numPr>
+          <w:ilvl w:val="0"/>
+          <w:numId w:val="31"/>
+        </w:numPr>
+      </w:pPr>
+      <w:r>
+        <w:t>Now run the file select.js using:</w:t>
+      </w:r>
+      <w:r>
+        <w:br/>
+      </w:r>
+      <w:r>
+        <w:br/>
+      </w:r>
+      <w:r>
+        <w:lastRenderedPageBreak/>
+        <w:t>node select</w:t>
+      </w:r>
+      <w:r>
+        <w:br/>
+      </w:r>
+      <w:r>
+        <w:br/>
+        <w:t>it will do a simple select from table HR.DEPARTMENTS.</w:t>
+      </w:r>
+      <w:r>
+        <w:br/>
+      </w:r>
+    </w:p>
+    <w:p>
+      <w:pPr>
+        <w:pStyle w:val="ListParagraph"/>
+        <w:numPr>
+          <w:ilvl w:val="0"/>
+          <w:numId w:val="31"/>
+        </w:numPr>
+      </w:pPr>
+      <w:r>
+        <w:t>Run select_set.js using</w:t>
+      </w:r>
+      <w:r>
+        <w:br/>
+      </w:r>
+      <w:r>
+        <w:br/>
+        <w:t>node select_set.js</w:t>
+      </w:r>
+      <w:r>
+        <w:br/>
+      </w:r>
+    </w:p>
+    <w:p/>
+    <w:p>
+      <w:pPr>
+        <w:pStyle w:val="Heading2"/>
+      </w:pPr>
+      <w:r>
+        <w:t>Using the Pre Built Virtual Box Developer VM Image</w:t>
+      </w:r>
+    </w:p>
+    <w:p>
+      <w:r>
+        <w:t xml:space="preserve">The steps </w:t>
+      </w:r>
+      <w:r>
+        <w:t xml:space="preserve">for using the </w:t>
+      </w:r>
+      <w:r>
+        <w:t>are as follows:</w:t>
+      </w:r>
+    </w:p>
     <w:p>
       <w:pPr>
         <w:pStyle w:val="ListParagraph"/>
@@ -5008,24 +7084,12 @@
       <w:r>
         <w:t xml:space="preserve">Download the Virtual Box image from </w:t>
       </w:r>
-      <w:hyperlink r:id="rId62" w:history="1">
+      <w:hyperlink r:id="rId66" w:history="1">
         <w:r>
           <w:rPr>
             <w:rStyle w:val="Hyperlink"/>
           </w:rPr>
-          <w:t>http://www.orac</w:t>
-        </w:r>
-        <w:r>
-          <w:rPr>
-            <w:rStyle w:val="Hyperlink"/>
-          </w:rPr>
-          <w:t>l</w:t>
-        </w:r>
-        <w:r>
-          <w:rPr>
-            <w:rStyle w:val="Hyperlink"/>
-          </w:rPr>
-          <w:t>e.com/technetwork/database/enterprise-edition/databaseappdev-vm-161299.html</w:t>
+          <w:t>http://www.oracle.com/technetwork/database/enterprise-edition/databaseappdev-vm-161299.html</w:t>
         </w:r>
       </w:hyperlink>
       <w:r>
@@ -5050,7 +7114,15 @@
         <w:t>DeveloperDaysVM2016-01-22_23</w:t>
       </w:r>
       <w:r>
-        <w:t xml:space="preserve">.ova – into VirtualBox. </w:t>
+        <w:t xml:space="preserve">.ova – into </w:t>
+      </w:r>
+      <w:proofErr w:type="spellStart"/>
+      <w:r>
+        <w:t>VirtualBox</w:t>
+      </w:r>
+      <w:proofErr w:type="spellEnd"/>
+      <w:r>
+        <w:t xml:space="preserve">. </w:t>
       </w:r>
       <w:r>
         <w:br/>
@@ -5069,12 +7141,13 @@
         </w:numPr>
       </w:pPr>
       <w:r>
-        <w:lastRenderedPageBreak/>
         <w:t xml:space="preserve">Run the imported machine. </w:t>
       </w:r>
       <w:r>
         <w:br/>
       </w:r>
+      <w:bookmarkStart w:id="0" w:name="_GoBack"/>
+      <w:bookmarkEnd w:id="0"/>
       <w:r>
         <w:rPr>
           <w:noProof/>
@@ -5097,7 +7170,7 @@
                     </pic:cNvPicPr>
                   </pic:nvPicPr>
                   <pic:blipFill>
-                    <a:blip r:embed="rId63">
+                    <a:blip r:embed="rId67">
                       <a:extLst>
                         <a:ext uri="{28A0092B-C50C-407E-A947-70E740481C1C}">
                           <a14:useLocalDpi xmlns:a14="http://schemas.microsoft.com/office/drawing/2010/main" val="0"/>
@@ -5144,10 +7217,18 @@
       </w:r>
       <w:r>
         <w:cr/>
-        <w:t>Pluggable DB  : orcl</w:t>
-      </w:r>
+        <w:t xml:space="preserve">Pluggable DB  : </w:t>
+      </w:r>
+      <w:proofErr w:type="spellStart"/>
+      <w:r>
+        <w:t>orcl</w:t>
+      </w:r>
+      <w:proofErr w:type="spellEnd"/>
       <w:r>
         <w:cr/>
+      </w:r>
+      <w:r>
+        <w:lastRenderedPageBreak/>
         <w:t>ALL PASSWORDS ARE : oracle</w:t>
       </w:r>
       <w:r>
@@ -5183,18 +7264,41 @@
       </w:r>
       <w:r>
         <w:br/>
-        <w:t>start a sudo session:</w:t>
-      </w:r>
-      <w:r>
-        <w:br/>
-      </w:r>
-      <w:r>
-        <w:br/>
-        <w:t>sudo –s</w:t>
-      </w:r>
-      <w:r>
-        <w:br/>
-        <w:t xml:space="preserve">(sudo password is </w:t>
+        <w:t xml:space="preserve">start a </w:t>
+      </w:r>
+      <w:proofErr w:type="spellStart"/>
+      <w:r>
+        <w:t>sudo</w:t>
+      </w:r>
+      <w:proofErr w:type="spellEnd"/>
+      <w:r>
+        <w:t xml:space="preserve"> session:</w:t>
+      </w:r>
+      <w:r>
+        <w:br/>
+      </w:r>
+      <w:r>
+        <w:br/>
+      </w:r>
+      <w:proofErr w:type="spellStart"/>
+      <w:r>
+        <w:t>sudo</w:t>
+      </w:r>
+      <w:proofErr w:type="spellEnd"/>
+      <w:r>
+        <w:t xml:space="preserve"> –s</w:t>
+      </w:r>
+      <w:r>
+        <w:br/>
+        <w:t>(</w:t>
+      </w:r>
+      <w:proofErr w:type="spellStart"/>
+      <w:r>
+        <w:t>sudo</w:t>
+      </w:r>
+      <w:proofErr w:type="spellEnd"/>
+      <w:r>
+        <w:t xml:space="preserve"> password is </w:t>
       </w:r>
       <w:r>
         <w:rPr>
@@ -5231,7 +7335,7 @@
                     <pic:cNvPicPr/>
                   </pic:nvPicPr>
                   <pic:blipFill>
-                    <a:blip r:embed="rId64"/>
+                    <a:blip r:embed="rId68"/>
                     <a:stretch>
                       <a:fillRect/>
                     </a:stretch>
@@ -5267,7 +7371,7 @@
       <w:r>
         <w:t xml:space="preserve"> described here (also see </w:t>
       </w:r>
-      <w:hyperlink r:id="rId65" w:history="1">
+      <w:hyperlink r:id="rId69" w:history="1">
         <w:r>
           <w:rPr>
             <w:rStyle w:val="Hyperlink"/>
@@ -5278,7 +7382,7 @@
       <w:r>
         <w:t xml:space="preserve"> , or use these steps for upgrading: </w:t>
       </w:r>
-      <w:hyperlink r:id="rId66" w:history="1">
+      <w:hyperlink r:id="rId70" w:history="1">
         <w:r>
           <w:rPr>
             <w:rStyle w:val="Hyperlink"/>
@@ -5305,15 +7409,24 @@
           <w:szCs w:val="20"/>
         </w:rPr>
         <w:br/>
-        <w:t>yum -y install nodejs</w:t>
-      </w:r>
+        <w:t xml:space="preserve">yum -y install </w:t>
+      </w:r>
+      <w:proofErr w:type="spellStart"/>
+      <w:r>
+        <w:rPr>
+          <w:rFonts w:ascii="Courier New" w:eastAsia="Times New Roman" w:hAnsi="Courier New" w:cs="Courier New"/>
+          <w:sz w:val="20"/>
+          <w:szCs w:val="20"/>
+        </w:rPr>
+        <w:t>nodejs</w:t>
+      </w:r>
+      <w:proofErr w:type="spellEnd"/>
     </w:p>
     <w:p>
       <w:pPr>
         <w:pStyle w:val="ListParagraph"/>
       </w:pPr>
       <w:r>
-        <w:lastRenderedPageBreak/>
         <w:br/>
       </w:r>
       <w:r>
@@ -5336,7 +7449,7 @@
                     <pic:cNvPicPr/>
                   </pic:nvPicPr>
                   <pic:blipFill>
-                    <a:blip r:embed="rId67"/>
+                    <a:blip r:embed="rId71"/>
                     <a:stretch>
                       <a:fillRect/>
                     </a:stretch>
@@ -5367,8 +7480,13 @@
         <w:pStyle w:val="ListParagraph"/>
       </w:pPr>
       <w:r>
-        <w:t>yum –y install git</w:t>
-      </w:r>
+        <w:t xml:space="preserve">yum –y install </w:t>
+      </w:r>
+      <w:proofErr w:type="spellStart"/>
+      <w:r>
+        <w:t>git</w:t>
+      </w:r>
+      <w:proofErr w:type="spellEnd"/>
     </w:p>
     <w:p>
       <w:pPr>
@@ -5383,7 +7501,15 @@
         <w:pStyle w:val="ListParagraph"/>
       </w:pPr>
       <w:r>
-        <w:t>Exit the sudo session – and resume as user oracle.</w:t>
+        <w:t xml:space="preserve">Exit the </w:t>
+      </w:r>
+      <w:proofErr w:type="spellStart"/>
+      <w:r>
+        <w:t>sudo</w:t>
+      </w:r>
+      <w:proofErr w:type="spellEnd"/>
+      <w:r>
+        <w:t xml:space="preserve"> session – and resume as user oracle.</w:t>
       </w:r>
     </w:p>
     <w:p>
@@ -5424,7 +7550,15 @@
         <w:pStyle w:val="ListParagraph"/>
       </w:pPr>
       <w:r>
-        <w:t>Now it is time to install node-oracledb. Run:</w:t>
+        <w:t>Now it is time to install node-</w:t>
+      </w:r>
+      <w:proofErr w:type="spellStart"/>
+      <w:r>
+        <w:t>oracledb</w:t>
+      </w:r>
+      <w:proofErr w:type="spellEnd"/>
+      <w:r>
+        <w:t>. Run:</w:t>
       </w:r>
     </w:p>
     <w:p>
@@ -5436,9 +7570,19 @@
       <w:pPr>
         <w:pStyle w:val="ListParagraph"/>
       </w:pPr>
-      <w:r>
-        <w:t>npm install oracledb</w:t>
-      </w:r>
+      <w:proofErr w:type="spellStart"/>
+      <w:r>
+        <w:t>npm</w:t>
+      </w:r>
+      <w:proofErr w:type="spellEnd"/>
+      <w:r>
+        <w:t xml:space="preserve"> install </w:t>
+      </w:r>
+      <w:proofErr w:type="spellStart"/>
+      <w:r>
+        <w:t>oracledb</w:t>
+      </w:r>
+      <w:proofErr w:type="spellEnd"/>
     </w:p>
     <w:p>
       <w:pPr>
@@ -5450,7 +7594,6 @@
         <w:pStyle w:val="ListParagraph"/>
       </w:pPr>
       <w:r>
-        <w:lastRenderedPageBreak/>
         <w:t>This will do the installation of the Node Oracle Database Driver.</w:t>
       </w:r>
       <w:r>
@@ -5479,7 +7622,7 @@
                     <pic:cNvPicPr/>
                   </pic:nvPicPr>
                   <pic:blipFill>
-                    <a:blip r:embed="rId68"/>
+                    <a:blip r:embed="rId72"/>
                     <a:stretch>
                       <a:fillRect/>
                     </a:stretch>
@@ -5532,10 +7675,15 @@
       <w:pPr>
         <w:pStyle w:val="ListParagraph"/>
       </w:pPr>
-      <w:r>
-        <w:t xml:space="preserve">git clone </w:t>
-      </w:r>
-      <w:hyperlink r:id="rId69" w:history="1">
+      <w:proofErr w:type="spellStart"/>
+      <w:r>
+        <w:t>git</w:t>
+      </w:r>
+      <w:proofErr w:type="spellEnd"/>
+      <w:r>
+        <w:t xml:space="preserve"> clone </w:t>
+      </w:r>
+      <w:hyperlink r:id="rId73" w:history="1">
         <w:r>
           <w:rPr>
             <w:rStyle w:val="Hyperlink"/>
@@ -5553,7 +7701,42 @@
       </w:pPr>
       <w:r>
         <w:br/>
-        <w:t xml:space="preserve">then navigate to </w:t>
+      </w:r>
+    </w:p>
+    <w:p>
+      <w:pPr>
+        <w:pStyle w:val="Heading2"/>
+      </w:pPr>
+      <w:r>
+        <w:t xml:space="preserve">Trying out the Node </w:t>
+      </w:r>
+      <w:proofErr w:type="spellStart"/>
+      <w:r>
+        <w:t>OracleDB</w:t>
+      </w:r>
+      <w:proofErr w:type="spellEnd"/>
+      <w:r>
+        <w:t xml:space="preserve"> Driver </w:t>
+      </w:r>
+    </w:p>
+    <w:p>
+      <w:pPr>
+        <w:pStyle w:val="ListParagraph"/>
+      </w:pPr>
+    </w:p>
+    <w:p>
+      <w:pPr>
+        <w:pStyle w:val="ListParagraph"/>
+        <w:numPr>
+          <w:ilvl w:val="0"/>
+          <w:numId w:val="28"/>
+        </w:numPr>
+      </w:pPr>
+      <w:r>
+        <w:t>N</w:t>
+      </w:r>
+      <w:r>
+        <w:t xml:space="preserve">avigate to </w:t>
       </w:r>
       <w:r>
         <w:t>/</w:t>
@@ -5592,9 +7775,9 @@
           <w:noProof/>
         </w:rPr>
         <w:drawing>
-          <wp:inline distT="0" distB="0" distL="0" distR="0" wp14:anchorId="133450ED" wp14:editId="59114D31">
-            <wp:extent cx="4153260" cy="845893"/>
-            <wp:effectExtent l="0" t="0" r="0" b="0"/>
+          <wp:inline distT="0" distB="0" distL="0" distR="0" wp14:anchorId="3DBD25D5" wp14:editId="1C6120DE">
+            <wp:extent cx="4149437" cy="284019"/>
+            <wp:effectExtent l="0" t="0" r="3810" b="1905"/>
             <wp:docPr id="25" name="Picture 25"/>
             <wp:cNvGraphicFramePr>
               <a:graphicFrameLocks xmlns:a="http://schemas.openxmlformats.org/drawingml/2006/main" noChangeAspect="1"/>
@@ -5606,20 +7789,27 @@
                     <pic:cNvPr id="0" name=""/>
                     <pic:cNvPicPr/>
                   </pic:nvPicPr>
-                  <pic:blipFill>
-                    <a:blip r:embed="rId70"/>
-                    <a:stretch>
-                      <a:fillRect/>
-                    </a:stretch>
+                  <pic:blipFill rotWithShape="1">
+                    <a:blip r:embed="rId74"/>
+                    <a:srcRect t="50819" b="15573"/>
+                    <a:stretch/>
                   </pic:blipFill>
-                  <pic:spPr>
+                  <pic:spPr bwMode="auto">
                     <a:xfrm>
                       <a:off x="0" y="0"/>
-                      <a:ext cx="4153260" cy="845893"/>
+                      <a:ext cx="4153260" cy="284281"/>
                     </a:xfrm>
                     <a:prstGeom prst="rect">
                       <a:avLst/>
                     </a:prstGeom>
+                    <a:ln>
+                      <a:noFill/>
+                    </a:ln>
+                    <a:extLst>
+                      <a:ext uri="{53640926-AAD7-44D8-BBD7-CCE9431645EC}">
+                        <a14:shadowObscured xmlns:a14="http://schemas.microsoft.com/office/drawing/2010/main"/>
+                      </a:ext>
+                    </a:extLst>
                   </pic:spPr>
                 </pic:pic>
               </a:graphicData>
@@ -5631,6 +7821,7 @@
         <w:br/>
       </w:r>
       <w:r>
+        <w:lastRenderedPageBreak/>
         <w:br/>
         <w:t xml:space="preserve">Now check the contents of the select.js program. It shows you quite a bit about how the Oracle Database Driver for Node has you interact with the Oracle database. The connection details are configured in the file </w:t>
       </w:r>
@@ -5654,10 +7845,15 @@
       </w:r>
       <w:r>
         <w:br/>
-      </w:r>
-      <w:r>
-        <w:lastRenderedPageBreak/>
-        <w:t>Note how the dbconfig-remote.js configures connection details for a DBaaS instance running in the cloud. You can change the require statement in select.js to refer to this second set of configuration details.</w:t>
+        <w:t xml:space="preserve">Note how the dbconfig-remote.js configures connection details for a </w:t>
+      </w:r>
+      <w:proofErr w:type="spellStart"/>
+      <w:r>
+        <w:t>DBaaS</w:t>
+      </w:r>
+      <w:proofErr w:type="spellEnd"/>
+      <w:r>
+        <w:t xml:space="preserve"> instance running in the cloud. You can change the require statement in select.js to refer to this second set of configuration details.</w:t>
       </w:r>
     </w:p>
     <w:p>
@@ -5670,7 +7866,7 @@
         <w:pStyle w:val="ListParagraph"/>
         <w:numPr>
           <w:ilvl w:val="0"/>
-          <w:numId w:val="13"/>
+          <w:numId w:val="29"/>
         </w:numPr>
       </w:pPr>
       <w:r>
@@ -5694,8 +7890,8 @@
           <w:noProof/>
         </w:rPr>
         <w:drawing>
-          <wp:inline distT="0" distB="0" distL="0" distR="0" wp14:anchorId="07CB3A61" wp14:editId="1A8B4C18">
-            <wp:extent cx="3616108" cy="3352800"/>
+          <wp:inline distT="0" distB="0" distL="0" distR="0" wp14:anchorId="39AFDD11" wp14:editId="2AC09E4F">
+            <wp:extent cx="3616037" cy="3262745"/>
             <wp:effectExtent l="0" t="0" r="3810" b="0"/>
             <wp:docPr id="26" name="Picture 26"/>
             <wp:cNvGraphicFramePr>
@@ -5708,20 +7904,27 @@
                     <pic:cNvPr id="0" name=""/>
                     <pic:cNvPicPr/>
                   </pic:nvPicPr>
-                  <pic:blipFill>
-                    <a:blip r:embed="rId71"/>
-                    <a:stretch>
-                      <a:fillRect/>
-                    </a:stretch>
+                  <pic:blipFill rotWithShape="1">
+                    <a:blip r:embed="rId75"/>
+                    <a:srcRect b="2684"/>
+                    <a:stretch/>
                   </pic:blipFill>
-                  <pic:spPr>
+                  <pic:spPr bwMode="auto">
                     <a:xfrm>
                       <a:off x="0" y="0"/>
-                      <a:ext cx="3618144" cy="3354688"/>
+                      <a:ext cx="3618144" cy="3264646"/>
                     </a:xfrm>
                     <a:prstGeom prst="rect">
                       <a:avLst/>
                     </a:prstGeom>
+                    <a:ln>
+                      <a:noFill/>
+                    </a:ln>
+                    <a:extLst>
+                      <a:ext uri="{53640926-AAD7-44D8-BBD7-CCE9431645EC}">
+                        <a14:shadowObscured xmlns:a14="http://schemas.microsoft.com/office/drawing/2010/main"/>
+                      </a:ext>
+                    </a:extLst>
                   </pic:spPr>
                 </pic:pic>
               </a:graphicData>
@@ -5852,7 +8055,7 @@
       <w:r>
         <w:t xml:space="preserve">Official documentation for Node.js: </w:t>
       </w:r>
-      <w:hyperlink r:id="rId72" w:history="1">
+      <w:hyperlink r:id="rId76" w:history="1">
         <w:r>
           <w:rPr>
             <w:rStyle w:val="Hyperlink"/>
@@ -5868,7 +8071,7 @@
       <w:r>
         <w:t xml:space="preserve">Several useful how-to articles on Node.js: </w:t>
       </w:r>
-      <w:hyperlink r:id="rId73" w:history="1">
+      <w:hyperlink r:id="rId77" w:history="1">
         <w:r>
           <w:rPr>
             <w:rStyle w:val="Hyperlink"/>
@@ -5882,9 +8085,17 @@
     </w:p>
     <w:p>
       <w:r>
-        <w:t xml:space="preserve">Article that explains how to take a running Express web application and Dockerize it: </w:t>
-      </w:r>
-      <w:hyperlink r:id="rId74" w:history="1">
+        <w:t xml:space="preserve">Article that explains how to take a running Express web application and </w:t>
+      </w:r>
+      <w:proofErr w:type="spellStart"/>
+      <w:r>
+        <w:t>Dockerize</w:t>
+      </w:r>
+      <w:proofErr w:type="spellEnd"/>
+      <w:r>
+        <w:t xml:space="preserve"> it: </w:t>
+      </w:r>
+      <w:hyperlink r:id="rId78" w:history="1">
         <w:r>
           <w:rPr>
             <w:rStyle w:val="Hyperlink"/>
@@ -5900,7 +8111,7 @@
       <w:r>
         <w:t xml:space="preserve">GitHub Repository for Oracle JET : </w:t>
       </w:r>
-      <w:hyperlink r:id="rId75" w:history="1">
+      <w:hyperlink r:id="rId79" w:history="1">
         <w:r>
           <w:rPr>
             <w:rStyle w:val="Hyperlink"/>
@@ -5911,9 +8122,17 @@
     </w:p>
     <w:p>
       <w:r>
-        <w:t xml:space="preserve">GitHub Repository for Node OracleDB (database driver): </w:t>
-      </w:r>
-      <w:hyperlink r:id="rId76" w:history="1">
+        <w:t xml:space="preserve">GitHub Repository for Node </w:t>
+      </w:r>
+      <w:proofErr w:type="spellStart"/>
+      <w:r>
+        <w:t>OracleDB</w:t>
+      </w:r>
+      <w:proofErr w:type="spellEnd"/>
+      <w:r>
+        <w:t xml:space="preserve"> (database driver): </w:t>
+      </w:r>
+      <w:hyperlink r:id="rId80" w:history="1">
         <w:r>
           <w:rPr>
             <w:rStyle w:val="Hyperlink"/>
@@ -5929,7 +8148,7 @@
       <w:r>
         <w:t xml:space="preserve">Quick Start with MongoDB: </w:t>
       </w:r>
-      <w:hyperlink r:id="rId77" w:history="1">
+      <w:hyperlink r:id="rId81" w:history="1">
         <w:r>
           <w:rPr>
             <w:rStyle w:val="Hyperlink"/>
@@ -6247,6 +8466,95 @@
     </w:lvl>
   </w:abstractNum>
   <w:abstractNum w:abstractNumId="3">
+    <w:nsid w:val="13B369F1"/>
+    <w:multiLevelType w:val="hybridMultilevel"/>
+    <w:tmpl w:val="2A1CF022"/>
+    <w:lvl w:ilvl="0" w:tplc="9BA80168">
+      <w:start w:val="1"/>
+      <w:numFmt w:val="decimal"/>
+      <w:lvlText w:val="%1."/>
+      <w:lvlJc w:val="left"/>
+      <w:pPr>
+        <w:ind w:left="720" w:hanging="360"/>
+      </w:pPr>
+      <w:rPr>
+        <w:rFonts w:hint="default"/>
+      </w:rPr>
+    </w:lvl>
+    <w:lvl w:ilvl="1" w:tplc="04090019" w:tentative="1">
+      <w:start w:val="1"/>
+      <w:numFmt w:val="lowerLetter"/>
+      <w:lvlText w:val="%2."/>
+      <w:lvlJc w:val="left"/>
+      <w:pPr>
+        <w:ind w:left="1440" w:hanging="360"/>
+      </w:pPr>
+    </w:lvl>
+    <w:lvl w:ilvl="2" w:tplc="0409001B" w:tentative="1">
+      <w:start w:val="1"/>
+      <w:numFmt w:val="lowerRoman"/>
+      <w:lvlText w:val="%3."/>
+      <w:lvlJc w:val="right"/>
+      <w:pPr>
+        <w:ind w:left="2160" w:hanging="180"/>
+      </w:pPr>
+    </w:lvl>
+    <w:lvl w:ilvl="3" w:tplc="0409000F" w:tentative="1">
+      <w:start w:val="1"/>
+      <w:numFmt w:val="decimal"/>
+      <w:lvlText w:val="%4."/>
+      <w:lvlJc w:val="left"/>
+      <w:pPr>
+        <w:ind w:left="2880" w:hanging="360"/>
+      </w:pPr>
+    </w:lvl>
+    <w:lvl w:ilvl="4" w:tplc="04090019" w:tentative="1">
+      <w:start w:val="1"/>
+      <w:numFmt w:val="lowerLetter"/>
+      <w:lvlText w:val="%5."/>
+      <w:lvlJc w:val="left"/>
+      <w:pPr>
+        <w:ind w:left="3600" w:hanging="360"/>
+      </w:pPr>
+    </w:lvl>
+    <w:lvl w:ilvl="5" w:tplc="0409001B" w:tentative="1">
+      <w:start w:val="1"/>
+      <w:numFmt w:val="lowerRoman"/>
+      <w:lvlText w:val="%6."/>
+      <w:lvlJc w:val="right"/>
+      <w:pPr>
+        <w:ind w:left="4320" w:hanging="180"/>
+      </w:pPr>
+    </w:lvl>
+    <w:lvl w:ilvl="6" w:tplc="0409000F" w:tentative="1">
+      <w:start w:val="1"/>
+      <w:numFmt w:val="decimal"/>
+      <w:lvlText w:val="%7."/>
+      <w:lvlJc w:val="left"/>
+      <w:pPr>
+        <w:ind w:left="5040" w:hanging="360"/>
+      </w:pPr>
+    </w:lvl>
+    <w:lvl w:ilvl="7" w:tplc="04090019" w:tentative="1">
+      <w:start w:val="1"/>
+      <w:numFmt w:val="lowerLetter"/>
+      <w:lvlText w:val="%8."/>
+      <w:lvlJc w:val="left"/>
+      <w:pPr>
+        <w:ind w:left="5760" w:hanging="360"/>
+      </w:pPr>
+    </w:lvl>
+    <w:lvl w:ilvl="8" w:tplc="0409001B" w:tentative="1">
+      <w:start w:val="1"/>
+      <w:numFmt w:val="lowerRoman"/>
+      <w:lvlText w:val="%9."/>
+      <w:lvlJc w:val="right"/>
+      <w:pPr>
+        <w:ind w:left="6480" w:hanging="180"/>
+      </w:pPr>
+    </w:lvl>
+  </w:abstractNum>
+  <w:abstractNum w:abstractNumId="4">
     <w:nsid w:val="142E6784"/>
     <w:multiLevelType w:val="hybridMultilevel"/>
     <w:tmpl w:val="EC40FE26"/>
@@ -6332,7 +8640,7 @@
       </w:pPr>
     </w:lvl>
   </w:abstractNum>
-  <w:abstractNum w:abstractNumId="4">
+  <w:abstractNum w:abstractNumId="5">
     <w:nsid w:val="16AD1BBC"/>
     <w:multiLevelType w:val="hybridMultilevel"/>
     <w:tmpl w:val="B9E63EF2"/>
@@ -6421,7 +8729,7 @@
       </w:pPr>
     </w:lvl>
   </w:abstractNum>
-  <w:abstractNum w:abstractNumId="5">
+  <w:abstractNum w:abstractNumId="6">
     <w:nsid w:val="185F1E75"/>
     <w:multiLevelType w:val="hybridMultilevel"/>
     <w:tmpl w:val="68563F5A"/>
@@ -6507,7 +8815,7 @@
       </w:pPr>
     </w:lvl>
   </w:abstractNum>
-  <w:abstractNum w:abstractNumId="6">
+  <w:abstractNum w:abstractNumId="7">
     <w:nsid w:val="193A0966"/>
     <w:multiLevelType w:val="hybridMultilevel"/>
     <w:tmpl w:val="7DB06A36"/>
@@ -6593,7 +8901,7 @@
       </w:pPr>
     </w:lvl>
   </w:abstractNum>
-  <w:abstractNum w:abstractNumId="7">
+  <w:abstractNum w:abstractNumId="8">
     <w:nsid w:val="195E7311"/>
     <w:multiLevelType w:val="hybridMultilevel"/>
     <w:tmpl w:val="83FE40CC"/>
@@ -6682,7 +8990,7 @@
       </w:pPr>
     </w:lvl>
   </w:abstractNum>
-  <w:abstractNum w:abstractNumId="8">
+  <w:abstractNum w:abstractNumId="9">
     <w:nsid w:val="1B6E7919"/>
     <w:multiLevelType w:val="hybridMultilevel"/>
     <w:tmpl w:val="2068A346"/>
@@ -6768,7 +9076,7 @@
       </w:pPr>
     </w:lvl>
   </w:abstractNum>
-  <w:abstractNum w:abstractNumId="9">
+  <w:abstractNum w:abstractNumId="10">
     <w:nsid w:val="1C4B2000"/>
     <w:multiLevelType w:val="hybridMultilevel"/>
     <w:tmpl w:val="8ED40122"/>
@@ -6854,7 +9162,93 @@
       </w:pPr>
     </w:lvl>
   </w:abstractNum>
-  <w:abstractNum w:abstractNumId="10">
+  <w:abstractNum w:abstractNumId="11">
+    <w:nsid w:val="20E528C7"/>
+    <w:multiLevelType w:val="hybridMultilevel"/>
+    <w:tmpl w:val="965830B0"/>
+    <w:lvl w:ilvl="0" w:tplc="04090017">
+      <w:start w:val="1"/>
+      <w:numFmt w:val="lowerLetter"/>
+      <w:lvlText w:val="%1)"/>
+      <w:lvlJc w:val="left"/>
+      <w:pPr>
+        <w:ind w:left="720" w:hanging="360"/>
+      </w:pPr>
+    </w:lvl>
+    <w:lvl w:ilvl="1" w:tplc="04090019" w:tentative="1">
+      <w:start w:val="1"/>
+      <w:numFmt w:val="lowerLetter"/>
+      <w:lvlText w:val="%2."/>
+      <w:lvlJc w:val="left"/>
+      <w:pPr>
+        <w:ind w:left="1440" w:hanging="360"/>
+      </w:pPr>
+    </w:lvl>
+    <w:lvl w:ilvl="2" w:tplc="0409001B" w:tentative="1">
+      <w:start w:val="1"/>
+      <w:numFmt w:val="lowerRoman"/>
+      <w:lvlText w:val="%3."/>
+      <w:lvlJc w:val="right"/>
+      <w:pPr>
+        <w:ind w:left="2160" w:hanging="180"/>
+      </w:pPr>
+    </w:lvl>
+    <w:lvl w:ilvl="3" w:tplc="0409000F" w:tentative="1">
+      <w:start w:val="1"/>
+      <w:numFmt w:val="decimal"/>
+      <w:lvlText w:val="%4."/>
+      <w:lvlJc w:val="left"/>
+      <w:pPr>
+        <w:ind w:left="2880" w:hanging="360"/>
+      </w:pPr>
+    </w:lvl>
+    <w:lvl w:ilvl="4" w:tplc="04090019" w:tentative="1">
+      <w:start w:val="1"/>
+      <w:numFmt w:val="lowerLetter"/>
+      <w:lvlText w:val="%5."/>
+      <w:lvlJc w:val="left"/>
+      <w:pPr>
+        <w:ind w:left="3600" w:hanging="360"/>
+      </w:pPr>
+    </w:lvl>
+    <w:lvl w:ilvl="5" w:tplc="0409001B" w:tentative="1">
+      <w:start w:val="1"/>
+      <w:numFmt w:val="lowerRoman"/>
+      <w:lvlText w:val="%6."/>
+      <w:lvlJc w:val="right"/>
+      <w:pPr>
+        <w:ind w:left="4320" w:hanging="180"/>
+      </w:pPr>
+    </w:lvl>
+    <w:lvl w:ilvl="6" w:tplc="0409000F" w:tentative="1">
+      <w:start w:val="1"/>
+      <w:numFmt w:val="decimal"/>
+      <w:lvlText w:val="%7."/>
+      <w:lvlJc w:val="left"/>
+      <w:pPr>
+        <w:ind w:left="5040" w:hanging="360"/>
+      </w:pPr>
+    </w:lvl>
+    <w:lvl w:ilvl="7" w:tplc="04090019" w:tentative="1">
+      <w:start w:val="1"/>
+      <w:numFmt w:val="lowerLetter"/>
+      <w:lvlText w:val="%8."/>
+      <w:lvlJc w:val="left"/>
+      <w:pPr>
+        <w:ind w:left="5760" w:hanging="360"/>
+      </w:pPr>
+    </w:lvl>
+    <w:lvl w:ilvl="8" w:tplc="0409001B" w:tentative="1">
+      <w:start w:val="1"/>
+      <w:numFmt w:val="lowerRoman"/>
+      <w:lvlText w:val="%9."/>
+      <w:lvlJc w:val="right"/>
+      <w:pPr>
+        <w:ind w:left="6480" w:hanging="180"/>
+      </w:pPr>
+    </w:lvl>
+  </w:abstractNum>
+  <w:abstractNum w:abstractNumId="12">
     <w:nsid w:val="22C93C9B"/>
     <w:multiLevelType w:val="hybridMultilevel"/>
     <w:tmpl w:val="B2E0F2D8"/>
@@ -6940,7 +9334,7 @@
       </w:pPr>
     </w:lvl>
   </w:abstractNum>
-  <w:abstractNum w:abstractNumId="11">
+  <w:abstractNum w:abstractNumId="13">
     <w:nsid w:val="27760106"/>
     <w:multiLevelType w:val="hybridMultilevel"/>
     <w:tmpl w:val="CDF26AB4"/>
@@ -7029,7 +9423,7 @@
       </w:pPr>
     </w:lvl>
   </w:abstractNum>
-  <w:abstractNum w:abstractNumId="12">
+  <w:abstractNum w:abstractNumId="14">
     <w:nsid w:val="2B4D6FE3"/>
     <w:multiLevelType w:val="hybridMultilevel"/>
     <w:tmpl w:val="5E241C3E"/>
@@ -7115,7 +9509,7 @@
       </w:pPr>
     </w:lvl>
   </w:abstractNum>
-  <w:abstractNum w:abstractNumId="13">
+  <w:abstractNum w:abstractNumId="15">
     <w:nsid w:val="2CD241A4"/>
     <w:multiLevelType w:val="hybridMultilevel"/>
     <w:tmpl w:val="83FCFB3E"/>
@@ -7201,7 +9595,7 @@
       </w:pPr>
     </w:lvl>
   </w:abstractNum>
-  <w:abstractNum w:abstractNumId="14">
+  <w:abstractNum w:abstractNumId="16">
     <w:nsid w:val="3065597C"/>
     <w:multiLevelType w:val="hybridMultilevel"/>
     <w:tmpl w:val="0A78DA3C"/>
@@ -7287,7 +9681,7 @@
       </w:pPr>
     </w:lvl>
   </w:abstractNum>
-  <w:abstractNum w:abstractNumId="15">
+  <w:abstractNum w:abstractNumId="17">
     <w:nsid w:val="33C41143"/>
     <w:multiLevelType w:val="hybridMultilevel"/>
     <w:tmpl w:val="C5C492D8"/>
@@ -7373,7 +9767,96 @@
       </w:pPr>
     </w:lvl>
   </w:abstractNum>
-  <w:abstractNum w:abstractNumId="16">
+  <w:abstractNum w:abstractNumId="18">
+    <w:nsid w:val="38375116"/>
+    <w:multiLevelType w:val="hybridMultilevel"/>
+    <w:tmpl w:val="2A1CF022"/>
+    <w:lvl w:ilvl="0" w:tplc="9BA80168">
+      <w:start w:val="1"/>
+      <w:numFmt w:val="decimal"/>
+      <w:lvlText w:val="%1."/>
+      <w:lvlJc w:val="left"/>
+      <w:pPr>
+        <w:ind w:left="720" w:hanging="360"/>
+      </w:pPr>
+      <w:rPr>
+        <w:rFonts w:hint="default"/>
+      </w:rPr>
+    </w:lvl>
+    <w:lvl w:ilvl="1" w:tplc="04090019" w:tentative="1">
+      <w:start w:val="1"/>
+      <w:numFmt w:val="lowerLetter"/>
+      <w:lvlText w:val="%2."/>
+      <w:lvlJc w:val="left"/>
+      <w:pPr>
+        <w:ind w:left="1440" w:hanging="360"/>
+      </w:pPr>
+    </w:lvl>
+    <w:lvl w:ilvl="2" w:tplc="0409001B" w:tentative="1">
+      <w:start w:val="1"/>
+      <w:numFmt w:val="lowerRoman"/>
+      <w:lvlText w:val="%3."/>
+      <w:lvlJc w:val="right"/>
+      <w:pPr>
+        <w:ind w:left="2160" w:hanging="180"/>
+      </w:pPr>
+    </w:lvl>
+    <w:lvl w:ilvl="3" w:tplc="0409000F" w:tentative="1">
+      <w:start w:val="1"/>
+      <w:numFmt w:val="decimal"/>
+      <w:lvlText w:val="%4."/>
+      <w:lvlJc w:val="left"/>
+      <w:pPr>
+        <w:ind w:left="2880" w:hanging="360"/>
+      </w:pPr>
+    </w:lvl>
+    <w:lvl w:ilvl="4" w:tplc="04090019" w:tentative="1">
+      <w:start w:val="1"/>
+      <w:numFmt w:val="lowerLetter"/>
+      <w:lvlText w:val="%5."/>
+      <w:lvlJc w:val="left"/>
+      <w:pPr>
+        <w:ind w:left="3600" w:hanging="360"/>
+      </w:pPr>
+    </w:lvl>
+    <w:lvl w:ilvl="5" w:tplc="0409001B" w:tentative="1">
+      <w:start w:val="1"/>
+      <w:numFmt w:val="lowerRoman"/>
+      <w:lvlText w:val="%6."/>
+      <w:lvlJc w:val="right"/>
+      <w:pPr>
+        <w:ind w:left="4320" w:hanging="180"/>
+      </w:pPr>
+    </w:lvl>
+    <w:lvl w:ilvl="6" w:tplc="0409000F" w:tentative="1">
+      <w:start w:val="1"/>
+      <w:numFmt w:val="decimal"/>
+      <w:lvlText w:val="%7."/>
+      <w:lvlJc w:val="left"/>
+      <w:pPr>
+        <w:ind w:left="5040" w:hanging="360"/>
+      </w:pPr>
+    </w:lvl>
+    <w:lvl w:ilvl="7" w:tplc="04090019" w:tentative="1">
+      <w:start w:val="1"/>
+      <w:numFmt w:val="lowerLetter"/>
+      <w:lvlText w:val="%8."/>
+      <w:lvlJc w:val="left"/>
+      <w:pPr>
+        <w:ind w:left="5760" w:hanging="360"/>
+      </w:pPr>
+    </w:lvl>
+    <w:lvl w:ilvl="8" w:tplc="0409001B" w:tentative="1">
+      <w:start w:val="1"/>
+      <w:numFmt w:val="lowerRoman"/>
+      <w:lvlText w:val="%9."/>
+      <w:lvlJc w:val="right"/>
+      <w:pPr>
+        <w:ind w:left="6480" w:hanging="180"/>
+      </w:pPr>
+    </w:lvl>
+  </w:abstractNum>
+  <w:abstractNum w:abstractNumId="19">
     <w:nsid w:val="3C3801C1"/>
     <w:multiLevelType w:val="hybridMultilevel"/>
     <w:tmpl w:val="D7DCD412"/>
@@ -7459,7 +9942,7 @@
       </w:pPr>
     </w:lvl>
   </w:abstractNum>
-  <w:abstractNum w:abstractNumId="17">
+  <w:abstractNum w:abstractNumId="20">
     <w:nsid w:val="406F1F9A"/>
     <w:multiLevelType w:val="hybridMultilevel"/>
     <w:tmpl w:val="D3C2481C"/>
@@ -7572,7 +10055,7 @@
       </w:rPr>
     </w:lvl>
   </w:abstractNum>
-  <w:abstractNum w:abstractNumId="18">
+  <w:abstractNum w:abstractNumId="21">
     <w:nsid w:val="4B8A295D"/>
     <w:multiLevelType w:val="hybridMultilevel"/>
     <w:tmpl w:val="2CE80B30"/>
@@ -7685,7 +10168,7 @@
       </w:rPr>
     </w:lvl>
   </w:abstractNum>
-  <w:abstractNum w:abstractNumId="19">
+  <w:abstractNum w:abstractNumId="22">
     <w:nsid w:val="4D6563F2"/>
     <w:multiLevelType w:val="hybridMultilevel"/>
     <w:tmpl w:val="2F4E4B1C"/>
@@ -7771,7 +10254,7 @@
       </w:pPr>
     </w:lvl>
   </w:abstractNum>
-  <w:abstractNum w:abstractNumId="20">
+  <w:abstractNum w:abstractNumId="23">
     <w:nsid w:val="4F2F79A0"/>
     <w:multiLevelType w:val="hybridMultilevel"/>
     <w:tmpl w:val="9D64A4D6"/>
@@ -7857,7 +10340,96 @@
       </w:pPr>
     </w:lvl>
   </w:abstractNum>
-  <w:abstractNum w:abstractNumId="21">
+  <w:abstractNum w:abstractNumId="24">
+    <w:nsid w:val="50807A43"/>
+    <w:multiLevelType w:val="hybridMultilevel"/>
+    <w:tmpl w:val="7DC4443C"/>
+    <w:lvl w:ilvl="0" w:tplc="A38CD532">
+      <w:start w:val="2"/>
+      <w:numFmt w:val="lowerLetter"/>
+      <w:lvlText w:val="%1)"/>
+      <w:lvlJc w:val="left"/>
+      <w:pPr>
+        <w:ind w:left="720" w:hanging="360"/>
+      </w:pPr>
+      <w:rPr>
+        <w:rFonts w:hint="default"/>
+      </w:rPr>
+    </w:lvl>
+    <w:lvl w:ilvl="1" w:tplc="04090019" w:tentative="1">
+      <w:start w:val="1"/>
+      <w:numFmt w:val="lowerLetter"/>
+      <w:lvlText w:val="%2."/>
+      <w:lvlJc w:val="left"/>
+      <w:pPr>
+        <w:ind w:left="1440" w:hanging="360"/>
+      </w:pPr>
+    </w:lvl>
+    <w:lvl w:ilvl="2" w:tplc="0409001B" w:tentative="1">
+      <w:start w:val="1"/>
+      <w:numFmt w:val="lowerRoman"/>
+      <w:lvlText w:val="%3."/>
+      <w:lvlJc w:val="right"/>
+      <w:pPr>
+        <w:ind w:left="2160" w:hanging="180"/>
+      </w:pPr>
+    </w:lvl>
+    <w:lvl w:ilvl="3" w:tplc="0409000F" w:tentative="1">
+      <w:start w:val="1"/>
+      <w:numFmt w:val="decimal"/>
+      <w:lvlText w:val="%4."/>
+      <w:lvlJc w:val="left"/>
+      <w:pPr>
+        <w:ind w:left="2880" w:hanging="360"/>
+      </w:pPr>
+    </w:lvl>
+    <w:lvl w:ilvl="4" w:tplc="04090019" w:tentative="1">
+      <w:start w:val="1"/>
+      <w:numFmt w:val="lowerLetter"/>
+      <w:lvlText w:val="%5."/>
+      <w:lvlJc w:val="left"/>
+      <w:pPr>
+        <w:ind w:left="3600" w:hanging="360"/>
+      </w:pPr>
+    </w:lvl>
+    <w:lvl w:ilvl="5" w:tplc="0409001B" w:tentative="1">
+      <w:start w:val="1"/>
+      <w:numFmt w:val="lowerRoman"/>
+      <w:lvlText w:val="%6."/>
+      <w:lvlJc w:val="right"/>
+      <w:pPr>
+        <w:ind w:left="4320" w:hanging="180"/>
+      </w:pPr>
+    </w:lvl>
+    <w:lvl w:ilvl="6" w:tplc="0409000F" w:tentative="1">
+      <w:start w:val="1"/>
+      <w:numFmt w:val="decimal"/>
+      <w:lvlText w:val="%7."/>
+      <w:lvlJc w:val="left"/>
+      <w:pPr>
+        <w:ind w:left="5040" w:hanging="360"/>
+      </w:pPr>
+    </w:lvl>
+    <w:lvl w:ilvl="7" w:tplc="04090019" w:tentative="1">
+      <w:start w:val="1"/>
+      <w:numFmt w:val="lowerLetter"/>
+      <w:lvlText w:val="%8."/>
+      <w:lvlJc w:val="left"/>
+      <w:pPr>
+        <w:ind w:left="5760" w:hanging="360"/>
+      </w:pPr>
+    </w:lvl>
+    <w:lvl w:ilvl="8" w:tplc="0409001B" w:tentative="1">
+      <w:start w:val="1"/>
+      <w:numFmt w:val="lowerRoman"/>
+      <w:lvlText w:val="%9."/>
+      <w:lvlJc w:val="right"/>
+      <w:pPr>
+        <w:ind w:left="6480" w:hanging="180"/>
+      </w:pPr>
+    </w:lvl>
+  </w:abstractNum>
+  <w:abstractNum w:abstractNumId="25">
     <w:nsid w:val="50A04781"/>
     <w:multiLevelType w:val="hybridMultilevel"/>
     <w:tmpl w:val="C4D0D438"/>
@@ -7943,7 +10515,7 @@
       </w:pPr>
     </w:lvl>
   </w:abstractNum>
-  <w:abstractNum w:abstractNumId="22">
+  <w:abstractNum w:abstractNumId="26">
     <w:nsid w:val="53AB2103"/>
     <w:multiLevelType w:val="hybridMultilevel"/>
     <w:tmpl w:val="44444A1E"/>
@@ -8029,7 +10601,7 @@
       </w:pPr>
     </w:lvl>
   </w:abstractNum>
-  <w:abstractNum w:abstractNumId="23">
+  <w:abstractNum w:abstractNumId="27">
     <w:nsid w:val="62831650"/>
     <w:multiLevelType w:val="hybridMultilevel"/>
     <w:tmpl w:val="4D64586C"/>
@@ -8118,7 +10690,7 @@
       </w:pPr>
     </w:lvl>
   </w:abstractNum>
-  <w:abstractNum w:abstractNumId="24">
+  <w:abstractNum w:abstractNumId="28">
     <w:nsid w:val="71D71411"/>
     <w:multiLevelType w:val="hybridMultilevel"/>
     <w:tmpl w:val="B9E4F884"/>
@@ -8204,7 +10776,7 @@
       </w:pPr>
     </w:lvl>
   </w:abstractNum>
-  <w:abstractNum w:abstractNumId="25">
+  <w:abstractNum w:abstractNumId="29">
     <w:nsid w:val="73AC6CB5"/>
     <w:multiLevelType w:val="hybridMultilevel"/>
     <w:tmpl w:val="597AEF84"/>
@@ -8290,7 +10862,7 @@
       </w:pPr>
     </w:lvl>
   </w:abstractNum>
-  <w:abstractNum w:abstractNumId="26">
+  <w:abstractNum w:abstractNumId="30">
     <w:nsid w:val="7B721724"/>
     <w:multiLevelType w:val="hybridMultilevel"/>
     <w:tmpl w:val="E4C857FC"/>
@@ -8377,85 +10949,97 @@
     </w:lvl>
   </w:abstractNum>
   <w:num w:numId="1">
-    <w:abstractNumId w:val="4"/>
+    <w:abstractNumId w:val="5"/>
   </w:num>
   <w:num w:numId="2">
-    <w:abstractNumId w:val="17"/>
+    <w:abstractNumId w:val="20"/>
   </w:num>
   <w:num w:numId="3">
+    <w:abstractNumId w:val="8"/>
+  </w:num>
+  <w:num w:numId="4">
+    <w:abstractNumId w:val="10"/>
+  </w:num>
+  <w:num w:numId="5">
+    <w:abstractNumId w:val="15"/>
+  </w:num>
+  <w:num w:numId="6">
+    <w:abstractNumId w:val="9"/>
+  </w:num>
+  <w:num w:numId="7">
     <w:abstractNumId w:val="7"/>
   </w:num>
-  <w:num w:numId="4">
-    <w:abstractNumId w:val="9"/>
-  </w:num>
-  <w:num w:numId="5">
-    <w:abstractNumId w:val="13"/>
-  </w:num>
-  <w:num w:numId="6">
-    <w:abstractNumId w:val="8"/>
-  </w:num>
-  <w:num w:numId="7">
-    <w:abstractNumId w:val="6"/>
-  </w:num>
   <w:num w:numId="8">
-    <w:abstractNumId w:val="12"/>
+    <w:abstractNumId w:val="14"/>
   </w:num>
   <w:num w:numId="9">
-    <w:abstractNumId w:val="20"/>
+    <w:abstractNumId w:val="23"/>
   </w:num>
   <w:num w:numId="10">
-    <w:abstractNumId w:val="19"/>
+    <w:abstractNumId w:val="22"/>
   </w:num>
   <w:num w:numId="11">
-    <w:abstractNumId w:val="18"/>
+    <w:abstractNumId w:val="21"/>
   </w:num>
   <w:num w:numId="12">
     <w:abstractNumId w:val="0"/>
   </w:num>
   <w:num w:numId="13">
-    <w:abstractNumId w:val="11"/>
+    <w:abstractNumId w:val="13"/>
   </w:num>
   <w:num w:numId="14">
-    <w:abstractNumId w:val="21"/>
+    <w:abstractNumId w:val="25"/>
   </w:num>
   <w:num w:numId="15">
+    <w:abstractNumId w:val="30"/>
+  </w:num>
+  <w:num w:numId="16">
+    <w:abstractNumId w:val="12"/>
+  </w:num>
+  <w:num w:numId="17">
     <w:abstractNumId w:val="26"/>
   </w:num>
-  <w:num w:numId="16">
-    <w:abstractNumId w:val="10"/>
-  </w:num>
-  <w:num w:numId="17">
-    <w:abstractNumId w:val="22"/>
-  </w:num>
   <w:num w:numId="18">
-    <w:abstractNumId w:val="25"/>
+    <w:abstractNumId w:val="29"/>
   </w:num>
   <w:num w:numId="19">
-    <w:abstractNumId w:val="14"/>
+    <w:abstractNumId w:val="16"/>
   </w:num>
   <w:num w:numId="20">
     <w:abstractNumId w:val="2"/>
   </w:num>
   <w:num w:numId="21">
-    <w:abstractNumId w:val="24"/>
+    <w:abstractNumId w:val="28"/>
   </w:num>
   <w:num w:numId="22">
-    <w:abstractNumId w:val="23"/>
+    <w:abstractNumId w:val="27"/>
   </w:num>
   <w:num w:numId="23">
-    <w:abstractNumId w:val="5"/>
+    <w:abstractNumId w:val="6"/>
   </w:num>
   <w:num w:numId="24">
-    <w:abstractNumId w:val="3"/>
+    <w:abstractNumId w:val="4"/>
   </w:num>
   <w:num w:numId="25">
-    <w:abstractNumId w:val="15"/>
+    <w:abstractNumId w:val="17"/>
   </w:num>
   <w:num w:numId="26">
-    <w:abstractNumId w:val="16"/>
+    <w:abstractNumId w:val="19"/>
   </w:num>
   <w:num w:numId="27">
     <w:abstractNumId w:val="1"/>
+  </w:num>
+  <w:num w:numId="28">
+    <w:abstractNumId w:val="11"/>
+  </w:num>
+  <w:num w:numId="29">
+    <w:abstractNumId w:val="24"/>
+  </w:num>
+  <w:num w:numId="30">
+    <w:abstractNumId w:val="18"/>
+  </w:num>
+  <w:num w:numId="31">
+    <w:abstractNumId w:val="3"/>
   </w:num>
 </w:numbering>
 </file>

</xml_diff>